<commit_message>
[Code Race - FoodOrderChallenge-Altran PT.docx] - Angular2+ e framework GM
[Pedro Bonifácio] Após alerta do Daniel, deixei claro no enunciado que o FE é feito sobre Angular+ e utiliza a framework da GM (estava que o FE era sobre a fw da GM).
</commit_message>
<xml_diff>
--- a/Code Race - FoodOrderChallenge-Altran PT.docx
+++ b/Code Race - FoodOrderChallenge-Altran PT.docx
@@ -5676,7 +5676,35 @@
         <w:rPr>
           <w:lang w:val="pt-PT"/>
         </w:rPr>
-        <w:t xml:space="preserve"> será construído sobre a </w:t>
+        <w:t xml:space="preserve"> será construído </w:t>
+      </w:r>
+      <w:proofErr w:type="gramStart"/>
+      <w:r>
+        <w:rPr>
+          <w:lang w:val="pt-PT"/>
+        </w:rPr>
+        <w:t>sobre</w:t>
+      </w:r>
+      <w:r>
+        <w:rPr>
+          <w:lang w:val="pt-PT"/>
+        </w:rPr>
+        <w:t xml:space="preserve"> Angular</w:t>
+      </w:r>
+      <w:proofErr w:type="gramEnd"/>
+      <w:r>
+        <w:rPr>
+          <w:lang w:val="pt-PT"/>
+        </w:rPr>
+        <w:t>+ e usando</w:t>
+      </w:r>
+      <w:bookmarkStart w:id="24" w:name="_GoBack"/>
+      <w:bookmarkEnd w:id="24"/>
+      <w:r>
+        <w:rPr>
+          <w:lang w:val="pt-PT"/>
+        </w:rPr>
+        <w:t xml:space="preserve"> a </w:t>
       </w:r>
       <w:proofErr w:type="spellStart"/>
       <w:r>
@@ -5697,13 +5725,13 @@
       <w:pPr>
         <w:pStyle w:val="Heading2"/>
       </w:pPr>
-      <w:bookmarkStart w:id="24" w:name="_Toc25744150"/>
+      <w:bookmarkStart w:id="25" w:name="_Toc25744150"/>
       <w:proofErr w:type="spellStart"/>
       <w:r>
         <w:lastRenderedPageBreak/>
         <w:t>MobileApp</w:t>
       </w:r>
-      <w:bookmarkEnd w:id="24"/>
+      <w:bookmarkEnd w:id="25"/>
       <w:proofErr w:type="spellEnd"/>
     </w:p>
     <w:p>
@@ -6056,7 +6084,7 @@
           <w:lang w:val="pt-PT"/>
         </w:rPr>
       </w:pPr>
-      <w:bookmarkStart w:id="25" w:name="_Toc25744151"/>
+      <w:bookmarkStart w:id="26" w:name="_Toc25744151"/>
       <w:r>
         <w:rPr>
           <w:lang w:val="pt-PT"/>
@@ -6064,7 +6092,7 @@
         <w:lastRenderedPageBreak/>
         <w:t>Requisitos Funcionais</w:t>
       </w:r>
-      <w:bookmarkEnd w:id="25"/>
+      <w:bookmarkEnd w:id="26"/>
       <w:r>
         <w:rPr>
           <w:lang w:val="pt-PT"/>
@@ -6102,11 +6130,11 @@
       <w:pPr>
         <w:pStyle w:val="Heading2"/>
       </w:pPr>
-      <w:bookmarkStart w:id="26" w:name="_Toc25744152"/>
+      <w:bookmarkStart w:id="27" w:name="_Toc25744152"/>
       <w:r>
         <w:t>RF01</w:t>
       </w:r>
-      <w:bookmarkEnd w:id="26"/>
+      <w:bookmarkEnd w:id="27"/>
     </w:p>
     <w:p>
       <w:pPr>
@@ -6133,14 +6161,222 @@
       <w:pPr>
         <w:pStyle w:val="Heading2"/>
       </w:pPr>
-      <w:bookmarkStart w:id="27" w:name="_Toc25744153"/>
+      <w:bookmarkStart w:id="28" w:name="_Toc25744153"/>
+      <w:r>
+        <w:t>RF02</w:t>
+      </w:r>
+      <w:bookmarkEnd w:id="28"/>
+    </w:p>
+    <w:p>
+      <w:pPr>
+        <w:rPr>
+          <w:lang w:val="en-US"/>
+        </w:rPr>
+      </w:pPr>
+    </w:p>
+    <w:p>
+      <w:pPr>
+        <w:spacing w:after="160" w:line="259" w:lineRule="auto"/>
+        <w:rPr>
+          <w:lang w:val="pt-PT"/>
+        </w:rPr>
+      </w:pPr>
+      <w:r>
+        <w:rPr>
+          <w:lang w:val="pt-PT"/>
+        </w:rPr>
+        <w:t>O sistema terá de possuir uma lista de restaurantes, cada um determinado pelas posições GPS, nome do restaurante, morada do restaurante.</w:t>
+      </w:r>
+    </w:p>
+    <w:p>
+      <w:pPr>
+        <w:pStyle w:val="Heading2"/>
+      </w:pPr>
+      <w:bookmarkStart w:id="29" w:name="_Toc25744154"/>
+      <w:r>
+        <w:t>RF03</w:t>
+      </w:r>
+      <w:bookmarkEnd w:id="29"/>
+    </w:p>
+    <w:p>
+      <w:pPr>
+        <w:rPr>
+          <w:lang w:val="en-US"/>
+        </w:rPr>
+      </w:pPr>
+    </w:p>
+    <w:p>
+      <w:pPr>
+        <w:spacing w:after="160" w:line="259" w:lineRule="auto"/>
+        <w:rPr>
+          <w:lang w:val="pt-PT"/>
+        </w:rPr>
+      </w:pPr>
+      <w:r>
+        <w:rPr>
+          <w:lang w:val="pt-PT"/>
+        </w:rPr>
+        <w:t>O sistema deverá ter uma lista de produtos por restaurante, cada um descrito por um nome do item de menu, um preço e uma imagem descritiva – esta imagem pode ser apenas sugestiva.</w:t>
+      </w:r>
+    </w:p>
+    <w:p>
+      <w:pPr>
+        <w:pStyle w:val="Heading2"/>
+      </w:pPr>
+      <w:bookmarkStart w:id="30" w:name="_Toc25744155"/>
+      <w:r>
+        <w:t>RF04</w:t>
+      </w:r>
+      <w:bookmarkEnd w:id="30"/>
+    </w:p>
+    <w:p>
+      <w:pPr>
+        <w:rPr>
+          <w:lang w:val="en-US"/>
+        </w:rPr>
+      </w:pPr>
+    </w:p>
+    <w:p>
+      <w:pPr>
+        <w:spacing w:after="160" w:line="259" w:lineRule="auto"/>
+        <w:rPr>
+          <w:lang w:val="pt-PT"/>
+        </w:rPr>
+      </w:pPr>
+      <w:r>
+        <w:rPr>
+          <w:lang w:val="pt-PT"/>
+        </w:rPr>
+        <w:t>O sistema terá de permitir criar, atualizar, apagar e ler as ordens criadas aos restaurantes – todos as operações CRUD sobre os as ordens de menus devem ser desenvolvidas.</w:t>
+      </w:r>
+    </w:p>
+    <w:p>
+      <w:pPr>
+        <w:pStyle w:val="Heading2"/>
+      </w:pPr>
+      <w:bookmarkStart w:id="31" w:name="_Toc25744156"/>
+      <w:r>
+        <w:t>RF05</w:t>
+      </w:r>
+      <w:bookmarkEnd w:id="31"/>
+    </w:p>
+    <w:p>
+      <w:pPr>
+        <w:rPr>
+          <w:lang w:val="en-US"/>
+        </w:rPr>
+      </w:pPr>
+    </w:p>
+    <w:p>
+      <w:pPr>
+        <w:spacing w:after="160" w:line="259" w:lineRule="auto"/>
+      </w:pPr>
+      <w:r>
+        <w:rPr>
+          <w:lang w:val="pt-PT"/>
+        </w:rPr>
+        <w:t xml:space="preserve">O sistema deverá construir um histórico de ordens de menu para possibilitar </w:t>
+      </w:r>
+      <w:proofErr w:type="spellStart"/>
+      <w:r>
+        <w:rPr>
+          <w:lang w:val="pt-PT"/>
+        </w:rPr>
+        <w:t>reporting</w:t>
+      </w:r>
+      <w:proofErr w:type="spellEnd"/>
+      <w:r>
+        <w:rPr>
+          <w:lang w:val="pt-PT"/>
+        </w:rPr>
+        <w:t>.</w:t>
+      </w:r>
+    </w:p>
+    <w:p>
+      <w:pPr>
+        <w:pStyle w:val="Heading2"/>
+      </w:pPr>
+      <w:bookmarkStart w:id="32" w:name="_Toc25744157"/>
+      <w:r>
+        <w:t>RF06</w:t>
+      </w:r>
+      <w:bookmarkEnd w:id="32"/>
+    </w:p>
+    <w:p>
+      <w:pPr>
+        <w:rPr>
+          <w:lang w:val="en-US"/>
+        </w:rPr>
+      </w:pPr>
+    </w:p>
+    <w:p>
+      <w:pPr>
+        <w:spacing w:after="160" w:line="259" w:lineRule="auto"/>
+        <w:rPr>
+          <w:lang w:val="pt-PT"/>
+        </w:rPr>
+      </w:pPr>
+      <w:r>
+        <w:rPr>
+          <w:lang w:val="pt-PT"/>
+        </w:rPr>
+        <w:t xml:space="preserve">A </w:t>
+      </w:r>
+      <w:proofErr w:type="spellStart"/>
+      <w:r>
+        <w:rPr>
+          <w:lang w:val="pt-PT"/>
+        </w:rPr>
+        <w:t>MobileApp</w:t>
+      </w:r>
+      <w:proofErr w:type="spellEnd"/>
+      <w:r>
+        <w:rPr>
+          <w:lang w:val="pt-PT"/>
+        </w:rPr>
+        <w:t xml:space="preserve"> e o </w:t>
+      </w:r>
+      <w:proofErr w:type="spellStart"/>
+      <w:r>
+        <w:rPr>
+          <w:lang w:val="pt-PT"/>
+        </w:rPr>
+        <w:t>Frontend</w:t>
+      </w:r>
+      <w:proofErr w:type="spellEnd"/>
+      <w:r>
+        <w:rPr>
+          <w:lang w:val="pt-PT"/>
+        </w:rPr>
+        <w:t xml:space="preserve"> devem autenticar-se perante o </w:t>
+      </w:r>
+      <w:proofErr w:type="spellStart"/>
+      <w:r>
+        <w:rPr>
+          <w:lang w:val="pt-PT"/>
+        </w:rPr>
+        <w:t>Backend</w:t>
+      </w:r>
+      <w:proofErr w:type="spellEnd"/>
+      <w:r>
+        <w:rPr>
+          <w:lang w:val="pt-PT"/>
+        </w:rPr>
+        <w:t>, ainda que seja um mecanismo básico, com pouca segurança, ou até simulado.</w:t>
+      </w:r>
+    </w:p>
+    <w:p>
+      <w:pPr>
+        <w:pStyle w:val="Heading2"/>
+      </w:pPr>
+      <w:bookmarkStart w:id="33" w:name="_Toc25744158"/>
       <w:r>
         <w:t>RF0</w:t>
       </w:r>
       <w:r>
-        <w:t>2</w:t>
-      </w:r>
-      <w:bookmarkEnd w:id="27"/>
+        <w:t>7</w:t>
+      </w:r>
+      <w:bookmarkEnd w:id="33"/>
     </w:p>
     <w:p>
       <w:pPr>
@@ -6152,35 +6388,37 @@
     <w:p>
       <w:pPr>
         <w:spacing w:after="160" w:line="259" w:lineRule="auto"/>
-        <w:rPr>
-          <w:lang w:val="pt-PT"/>
-        </w:rPr>
-      </w:pPr>
-      <w:r>
-        <w:rPr>
-          <w:lang w:val="pt-PT"/>
-        </w:rPr>
-        <w:t xml:space="preserve">O sistema </w:t>
-      </w:r>
-      <w:r>
-        <w:rPr>
-          <w:lang w:val="pt-PT"/>
-        </w:rPr>
-        <w:t>terá de possuir uma lista de restaurantes, cada um determinado pelas posições GPS, nome do restaurante, morada do restaurante.</w:t>
+      </w:pPr>
+      <w:r>
+        <w:rPr>
+          <w:lang w:val="pt-PT"/>
+        </w:rPr>
+        <w:t xml:space="preserve">O </w:t>
+      </w:r>
+      <w:proofErr w:type="spellStart"/>
+      <w:r>
+        <w:rPr>
+          <w:lang w:val="pt-PT"/>
+        </w:rPr>
+        <w:t>Frontend</w:t>
+      </w:r>
+      <w:proofErr w:type="spellEnd"/>
+      <w:r>
+        <w:rPr>
+          <w:lang w:val="pt-PT"/>
+        </w:rPr>
+        <w:t xml:space="preserve"> deverá poder mostrar a lista de restaurantes, com uma distância em metros e/ou quilómetros.</w:t>
       </w:r>
     </w:p>
     <w:p>
       <w:pPr>
         <w:pStyle w:val="Heading2"/>
       </w:pPr>
-      <w:bookmarkStart w:id="28" w:name="_Toc25744154"/>
-      <w:r>
-        <w:t>RF0</w:t>
-      </w:r>
-      <w:r>
-        <w:t>3</w:t>
-      </w:r>
-      <w:bookmarkEnd w:id="28"/>
+      <w:bookmarkStart w:id="34" w:name="_Toc25744159"/>
+      <w:r>
+        <w:t>RF08</w:t>
+      </w:r>
+      <w:bookmarkEnd w:id="34"/>
     </w:p>
     <w:p>
       <w:pPr>
@@ -6193,28 +6431,87 @@
       <w:pPr>
         <w:spacing w:after="160" w:line="259" w:lineRule="auto"/>
         <w:rPr>
-          <w:lang w:val="pt-PT"/>
-        </w:rPr>
-      </w:pPr>
-      <w:r>
-        <w:rPr>
-          <w:lang w:val="pt-PT"/>
-        </w:rPr>
-        <w:t>O sistema deverá ter uma lista de produtos por restaurante, cada um descrito por um nome do item de menu, um preço e uma imagem descritiva – esta imagem pode ser apenas sugestiva.</w:t>
+          <w:lang w:val="en-US"/>
+        </w:rPr>
+      </w:pPr>
+      <w:r>
+        <w:rPr>
+          <w:lang w:val="pt-PT"/>
+        </w:rPr>
+        <w:t xml:space="preserve">O </w:t>
+      </w:r>
+      <w:proofErr w:type="spellStart"/>
+      <w:r>
+        <w:rPr>
+          <w:lang w:val="pt-PT"/>
+        </w:rPr>
+        <w:t>Frontend</w:t>
+      </w:r>
+      <w:proofErr w:type="spellEnd"/>
+      <w:r>
+        <w:rPr>
+          <w:lang w:val="pt-PT"/>
+        </w:rPr>
+        <w:t xml:space="preserve"> deverá permitir a escolha de itens de menu, com quantificadores para cada, </w:t>
+      </w:r>
+      <w:r>
+        <w:rPr>
+          <w:lang w:val="en-US"/>
+        </w:rPr>
+        <w:t xml:space="preserve">à </w:t>
+      </w:r>
+      <w:proofErr w:type="spellStart"/>
+      <w:r>
+        <w:rPr>
+          <w:lang w:val="en-US"/>
+        </w:rPr>
+        <w:t>semelhança</w:t>
+      </w:r>
+      <w:proofErr w:type="spellEnd"/>
+      <w:r>
+        <w:rPr>
+          <w:lang w:val="en-US"/>
+        </w:rPr>
+        <w:t xml:space="preserve"> de um </w:t>
+      </w:r>
+      <w:proofErr w:type="spellStart"/>
+      <w:r>
+        <w:rPr>
+          <w:lang w:val="en-US"/>
+        </w:rPr>
+        <w:t>carrinho</w:t>
+      </w:r>
+      <w:proofErr w:type="spellEnd"/>
+      <w:r>
+        <w:rPr>
+          <w:lang w:val="en-US"/>
+        </w:rPr>
+        <w:t xml:space="preserve"> de </w:t>
+      </w:r>
+      <w:proofErr w:type="spellStart"/>
+      <w:r>
+        <w:rPr>
+          <w:lang w:val="en-US"/>
+        </w:rPr>
+        <w:t>compras</w:t>
+      </w:r>
+      <w:proofErr w:type="spellEnd"/>
+      <w:r>
+        <w:rPr>
+          <w:lang w:val="en-US"/>
+        </w:rPr>
+        <w:t>.</w:t>
       </w:r>
     </w:p>
     <w:p>
       <w:pPr>
         <w:pStyle w:val="Heading2"/>
       </w:pPr>
-      <w:bookmarkStart w:id="29" w:name="_Toc25744155"/>
-      <w:r>
-        <w:t>RF</w:t>
-      </w:r>
-      <w:r>
-        <w:t>04</w:t>
-      </w:r>
-      <w:bookmarkEnd w:id="29"/>
+      <w:bookmarkStart w:id="35" w:name="_Toc25744160"/>
+      <w:r>
+        <w:t>RF09</w:t>
+      </w:r>
+      <w:bookmarkEnd w:id="35"/>
     </w:p>
     <w:p>
       <w:pPr>
@@ -6234,27 +6531,33 @@
         <w:rPr>
           <w:lang w:val="pt-PT"/>
         </w:rPr>
-        <w:t xml:space="preserve">O sistema </w:t>
-      </w:r>
-      <w:r>
-        <w:rPr>
-          <w:lang w:val="pt-PT"/>
-        </w:rPr>
-        <w:t>terá de permitir criar, atualizar, apagar e ler as ordens criadas aos restaurantes – todos as operações CRUD sobre os as ordens de menus devem ser desenvolvidas.</w:t>
+        <w:t xml:space="preserve">O </w:t>
+      </w:r>
+      <w:proofErr w:type="spellStart"/>
+      <w:r>
+        <w:rPr>
+          <w:lang w:val="pt-PT"/>
+        </w:rPr>
+        <w:t>Frontend</w:t>
+      </w:r>
+      <w:proofErr w:type="spellEnd"/>
+      <w:r>
+        <w:rPr>
+          <w:lang w:val="pt-PT"/>
+        </w:rPr>
+        <w:t xml:space="preserve"> deverá permitir a confirmação da compra, antes de finalizar a comunicação com o restaurante.</w:t>
       </w:r>
     </w:p>
     <w:p>
       <w:pPr>
         <w:pStyle w:val="Heading2"/>
       </w:pPr>
-      <w:bookmarkStart w:id="30" w:name="_Toc25744156"/>
-      <w:r>
-        <w:t>RF</w:t>
-      </w:r>
-      <w:r>
-        <w:t>05</w:t>
-      </w:r>
-      <w:bookmarkEnd w:id="30"/>
+      <w:bookmarkStart w:id="36" w:name="_Toc25744161"/>
+      <w:r>
+        <w:lastRenderedPageBreak/>
+        <w:t>RF10</w:t>
+      </w:r>
+      <w:bookmarkEnd w:id="36"/>
     </w:p>
     <w:p>
       <w:pPr>
@@ -6266,31 +6569,164 @@
     <w:p>
       <w:pPr>
         <w:spacing w:after="160" w:line="259" w:lineRule="auto"/>
-      </w:pPr>
-      <w:r>
-        <w:rPr>
-          <w:lang w:val="pt-PT"/>
-        </w:rPr>
-        <w:t xml:space="preserve">O sistema </w:t>
-      </w:r>
-      <w:r>
-        <w:rPr>
-          <w:lang w:val="pt-PT"/>
-        </w:rPr>
-        <w:t xml:space="preserve">deverá construir um histórico de ordens de menu para possibilitar </w:t>
+        <w:rPr>
+          <w:lang w:val="pt-PT"/>
+        </w:rPr>
+      </w:pPr>
+      <w:r>
+        <w:rPr>
+          <w:lang w:val="pt-PT"/>
+        </w:rPr>
+        <w:t>O</w:t>
+      </w:r>
+      <w:r>
+        <w:rPr>
+          <w:lang w:val="pt-PT"/>
+        </w:rPr>
+        <w:t xml:space="preserve"> </w:t>
       </w:r>
       <w:proofErr w:type="spellStart"/>
       <w:r>
         <w:rPr>
           <w:lang w:val="pt-PT"/>
         </w:rPr>
-        <w:t>reporting</w:t>
+        <w:t>Backend</w:t>
       </w:r>
       <w:proofErr w:type="spellEnd"/>
       <w:r>
         <w:rPr>
           <w:lang w:val="pt-PT"/>
         </w:rPr>
+        <w:t xml:space="preserve"> deverá permitir saber o estado da encomenda, o tempo de entrega/cozedura dos itens de menu comprados poderá ser imediato ou com um tempo pré-definido</w:t>
+      </w:r>
+      <w:r>
+        <w:rPr>
+          <w:lang w:val="pt-PT"/>
+        </w:rPr>
+        <w:t xml:space="preserve"> para cada.</w:t>
+      </w:r>
+    </w:p>
+    <w:p>
+      <w:pPr>
+        <w:pStyle w:val="Heading2"/>
+      </w:pPr>
+      <w:bookmarkStart w:id="37" w:name="_Toc25744162"/>
+      <w:r>
+        <w:t>RF11</w:t>
+      </w:r>
+      <w:bookmarkEnd w:id="37"/>
+    </w:p>
+    <w:p>
+      <w:pPr>
+        <w:rPr>
+          <w:lang w:val="en-US"/>
+        </w:rPr>
+      </w:pPr>
+    </w:p>
+    <w:p>
+      <w:pPr>
+        <w:spacing w:after="160" w:line="259" w:lineRule="auto"/>
+        <w:rPr>
+          <w:lang w:val="pt-PT"/>
+        </w:rPr>
+      </w:pPr>
+      <w:r>
+        <w:rPr>
+          <w:lang w:val="pt-PT"/>
+        </w:rPr>
+        <w:t>As encomendas devem ser unívocas, representadas por um identificar único.</w:t>
+      </w:r>
+    </w:p>
+    <w:p>
+      <w:pPr>
+        <w:pStyle w:val="Heading2"/>
+      </w:pPr>
+      <w:bookmarkStart w:id="38" w:name="_Toc25744163"/>
+      <w:r>
+        <w:t>RF12</w:t>
+      </w:r>
+      <w:bookmarkEnd w:id="38"/>
+    </w:p>
+    <w:p>
+      <w:pPr>
+        <w:rPr>
+          <w:lang w:val="en-US"/>
+        </w:rPr>
+      </w:pPr>
+    </w:p>
+    <w:p>
+      <w:pPr>
+        <w:spacing w:after="160" w:line="259" w:lineRule="auto"/>
+        <w:rPr>
+          <w:lang w:val="en-US"/>
+        </w:rPr>
+      </w:pPr>
+      <w:r>
+        <w:rPr>
+          <w:lang w:val="pt-PT"/>
+        </w:rPr>
+        <w:t xml:space="preserve">O </w:t>
+      </w:r>
+      <w:proofErr w:type="spellStart"/>
+      <w:r>
+        <w:rPr>
+          <w:lang w:val="pt-PT"/>
+        </w:rPr>
+        <w:t>Frontend</w:t>
+      </w:r>
+      <w:proofErr w:type="spellEnd"/>
+      <w:r>
+        <w:rPr>
+          <w:lang w:val="pt-PT"/>
+        </w:rPr>
+        <w:t xml:space="preserve"> deverá permitir a escolha de itens de menu, com quantificadores para cada, </w:t>
+      </w:r>
+      <w:r>
+        <w:rPr>
+          <w:lang w:val="en-US"/>
+        </w:rPr>
+        <w:t xml:space="preserve">à </w:t>
+      </w:r>
+      <w:proofErr w:type="spellStart"/>
+      <w:r>
+        <w:rPr>
+          <w:lang w:val="en-US"/>
+        </w:rPr>
+        <w:t>semelhança</w:t>
+      </w:r>
+      <w:proofErr w:type="spellEnd"/>
+      <w:r>
+        <w:rPr>
+          <w:lang w:val="en-US"/>
+        </w:rPr>
+        <w:t xml:space="preserve"> de um </w:t>
+      </w:r>
+      <w:proofErr w:type="spellStart"/>
+      <w:r>
+        <w:rPr>
+          <w:lang w:val="en-US"/>
+        </w:rPr>
+        <w:t>carrinho</w:t>
+      </w:r>
+      <w:proofErr w:type="spellEnd"/>
+      <w:r>
+        <w:rPr>
+          <w:lang w:val="en-US"/>
+        </w:rPr>
+        <w:t xml:space="preserve"> de </w:t>
+      </w:r>
+      <w:proofErr w:type="spellStart"/>
+      <w:r>
+        <w:rPr>
+          <w:lang w:val="en-US"/>
+        </w:rPr>
+        <w:t>compras</w:t>
+      </w:r>
+      <w:proofErr w:type="spellEnd"/>
+      <w:r>
+        <w:rPr>
+          <w:lang w:val="en-US"/>
+        </w:rPr>
         <w:t>.</w:t>
       </w:r>
     </w:p>
@@ -6298,14 +6734,9 @@
       <w:pPr>
         <w:pStyle w:val="Heading2"/>
       </w:pPr>
-      <w:bookmarkStart w:id="31" w:name="_Toc25744157"/>
-      <w:r>
-        <w:t>RF0</w:t>
-      </w:r>
-      <w:r>
-        <w:t>6</w:t>
-      </w:r>
-      <w:bookmarkEnd w:id="31"/>
+      <w:r>
+        <w:t>RF13</w:t>
+      </w:r>
     </w:p>
     <w:p>
       <w:pPr>
@@ -6318,7 +6749,7 @@
       <w:pPr>
         <w:spacing w:after="160" w:line="259" w:lineRule="auto"/>
         <w:rPr>
-          <w:lang w:val="pt-PT"/>
+          <w:lang w:val="en-US"/>
         </w:rPr>
       </w:pPr>
       <w:r>
@@ -6339,49 +6770,64 @@
         <w:rPr>
           <w:lang w:val="pt-PT"/>
         </w:rPr>
-        <w:t xml:space="preserve"> e o </w:t>
+        <w:t xml:space="preserve"> deve permitir consultar o detalhe de uma encomenda.</w:t>
+      </w:r>
+    </w:p>
+    <w:p>
+      <w:pPr>
+        <w:pStyle w:val="Heading2"/>
+      </w:pPr>
+      <w:bookmarkStart w:id="39" w:name="_Toc25744164"/>
+      <w:r>
+        <w:t>RF1</w:t>
+      </w:r>
+      <w:bookmarkEnd w:id="39"/>
+      <w:r>
+        <w:t>4</w:t>
+      </w:r>
+    </w:p>
+    <w:p>
+      <w:pPr>
+        <w:rPr>
+          <w:lang w:val="en-US"/>
+        </w:rPr>
+      </w:pPr>
+    </w:p>
+    <w:p>
+      <w:pPr>
+        <w:spacing w:after="160" w:line="259" w:lineRule="auto"/>
+        <w:rPr>
+          <w:lang w:val="pt-PT"/>
+        </w:rPr>
+      </w:pPr>
+      <w:r>
+        <w:rPr>
+          <w:lang w:val="pt-PT"/>
+        </w:rPr>
+        <w:t xml:space="preserve">A </w:t>
       </w:r>
       <w:proofErr w:type="spellStart"/>
       <w:r>
         <w:rPr>
           <w:lang w:val="pt-PT"/>
         </w:rPr>
-        <w:t>Frontend</w:t>
+        <w:t>MobileApp</w:t>
       </w:r>
       <w:proofErr w:type="spellEnd"/>
       <w:r>
         <w:rPr>
           <w:lang w:val="pt-PT"/>
         </w:rPr>
-        <w:t xml:space="preserve"> devem autenticar-se perante o </w:t>
-      </w:r>
-      <w:proofErr w:type="spellStart"/>
-      <w:r>
-        <w:rPr>
-          <w:lang w:val="pt-PT"/>
-        </w:rPr>
-        <w:t>Backend</w:t>
-      </w:r>
-      <w:proofErr w:type="spellEnd"/>
-      <w:r>
-        <w:rPr>
-          <w:lang w:val="pt-PT"/>
-        </w:rPr>
-        <w:t>, ainda que seja um mecanismo básico, com pouca segurança, ou até simulado.</w:t>
+        <w:t xml:space="preserve"> deve permitir alterar o estado de uma encomenda, pelo restaurante.</w:t>
       </w:r>
     </w:p>
     <w:p>
       <w:pPr>
         <w:pStyle w:val="Heading2"/>
       </w:pPr>
-      <w:bookmarkStart w:id="32" w:name="_Toc25744158"/>
-      <w:r>
-        <w:t>RF0</w:t>
-      </w:r>
-      <w:r>
-        <w:t>7</w:t>
-      </w:r>
-      <w:bookmarkEnd w:id="32"/>
+      <w:r>
+        <w:t>RF15</w:t>
+      </w:r>
     </w:p>
     <w:p>
       <w:pPr>
@@ -6393,519 +6839,23 @@
     <w:p>
       <w:pPr>
         <w:spacing w:after="160" w:line="259" w:lineRule="auto"/>
-      </w:pPr>
-      <w:r>
-        <w:rPr>
-          <w:lang w:val="pt-PT"/>
-        </w:rPr>
-        <w:t xml:space="preserve">O </w:t>
-      </w:r>
-      <w:proofErr w:type="spellStart"/>
-      <w:r>
-        <w:rPr>
-          <w:lang w:val="pt-PT"/>
-        </w:rPr>
-        <w:t>Frontend</w:t>
-      </w:r>
-      <w:proofErr w:type="spellEnd"/>
-      <w:r>
-        <w:rPr>
-          <w:lang w:val="pt-PT"/>
-        </w:rPr>
-        <w:t xml:space="preserve"> deverá poder mostrar a lista de restaurantes, com uma distância em metros e/ou quilómetros.</w:t>
+        <w:rPr>
+          <w:lang w:val="pt-PT"/>
+        </w:rPr>
+      </w:pPr>
+      <w:r>
+        <w:rPr>
+          <w:lang w:val="pt-PT"/>
+        </w:rPr>
+        <w:t>O sistema pode permitir o uso de pontos por cliente.</w:t>
       </w:r>
     </w:p>
     <w:p>
       <w:pPr>
         <w:pStyle w:val="Heading2"/>
       </w:pPr>
-      <w:bookmarkStart w:id="33" w:name="_Toc25744159"/>
-      <w:r>
-        <w:t>RF0</w:t>
-      </w:r>
-      <w:r>
-        <w:t>8</w:t>
-      </w:r>
-      <w:bookmarkEnd w:id="33"/>
-    </w:p>
-    <w:p>
-      <w:pPr>
-        <w:rPr>
-          <w:lang w:val="en-US"/>
-        </w:rPr>
-      </w:pPr>
-    </w:p>
-    <w:p>
-      <w:pPr>
-        <w:spacing w:after="160" w:line="259" w:lineRule="auto"/>
-        <w:rPr>
-          <w:lang w:val="en-US"/>
-        </w:rPr>
-      </w:pPr>
-      <w:r>
-        <w:rPr>
-          <w:lang w:val="pt-PT"/>
-        </w:rPr>
-        <w:t xml:space="preserve">O </w:t>
-      </w:r>
-      <w:proofErr w:type="spellStart"/>
-      <w:r>
-        <w:rPr>
-          <w:lang w:val="pt-PT"/>
-        </w:rPr>
-        <w:t>Frontend</w:t>
-      </w:r>
-      <w:proofErr w:type="spellEnd"/>
-      <w:r>
-        <w:rPr>
-          <w:lang w:val="pt-PT"/>
-        </w:rPr>
-        <w:t xml:space="preserve"> deverá </w:t>
-      </w:r>
-      <w:r>
-        <w:rPr>
-          <w:lang w:val="pt-PT"/>
-        </w:rPr>
-        <w:t xml:space="preserve">permitir a escolha de itens de menu, com quantificadores para cada, </w:t>
-      </w:r>
-      <w:r>
-        <w:rPr>
-          <w:lang w:val="en-US"/>
-        </w:rPr>
-        <w:t xml:space="preserve">à </w:t>
-      </w:r>
-      <w:proofErr w:type="spellStart"/>
-      <w:r>
-        <w:rPr>
-          <w:lang w:val="en-US"/>
-        </w:rPr>
-        <w:t>semelhança</w:t>
-      </w:r>
-      <w:proofErr w:type="spellEnd"/>
-      <w:r>
-        <w:rPr>
-          <w:lang w:val="en-US"/>
-        </w:rPr>
-        <w:t xml:space="preserve"> de um </w:t>
-      </w:r>
-      <w:proofErr w:type="spellStart"/>
-      <w:r>
-        <w:rPr>
-          <w:lang w:val="en-US"/>
-        </w:rPr>
-        <w:t>carrinho</w:t>
-      </w:r>
-      <w:proofErr w:type="spellEnd"/>
-      <w:r>
-        <w:rPr>
-          <w:lang w:val="en-US"/>
-        </w:rPr>
-        <w:t xml:space="preserve"> de </w:t>
-      </w:r>
-      <w:proofErr w:type="spellStart"/>
-      <w:r>
-        <w:rPr>
-          <w:lang w:val="en-US"/>
-        </w:rPr>
-        <w:t>compras</w:t>
-      </w:r>
-      <w:proofErr w:type="spellEnd"/>
-      <w:r>
-        <w:rPr>
-          <w:lang w:val="en-US"/>
-        </w:rPr>
-        <w:t>.</w:t>
-      </w:r>
-    </w:p>
-    <w:p>
-      <w:pPr>
-        <w:pStyle w:val="Heading2"/>
-      </w:pPr>
-      <w:bookmarkStart w:id="34" w:name="_Toc25744160"/>
-      <w:r>
-        <w:t>RF0</w:t>
-      </w:r>
-      <w:r>
-        <w:t>9</w:t>
-      </w:r>
-      <w:bookmarkEnd w:id="34"/>
-    </w:p>
-    <w:p>
-      <w:pPr>
-        <w:rPr>
-          <w:lang w:val="en-US"/>
-        </w:rPr>
-      </w:pPr>
-    </w:p>
-    <w:p>
-      <w:pPr>
-        <w:spacing w:after="160" w:line="259" w:lineRule="auto"/>
-        <w:rPr>
-          <w:lang w:val="pt-PT"/>
-        </w:rPr>
-      </w:pPr>
-      <w:r>
-        <w:rPr>
-          <w:lang w:val="pt-PT"/>
-        </w:rPr>
-        <w:t xml:space="preserve">O </w:t>
-      </w:r>
-      <w:proofErr w:type="spellStart"/>
-      <w:r>
-        <w:rPr>
-          <w:lang w:val="pt-PT"/>
-        </w:rPr>
-        <w:t>Frontend</w:t>
-      </w:r>
-      <w:proofErr w:type="spellEnd"/>
-      <w:r>
-        <w:rPr>
-          <w:lang w:val="pt-PT"/>
-        </w:rPr>
-        <w:t xml:space="preserve"> deverá permitir a</w:t>
-      </w:r>
-      <w:r>
-        <w:rPr>
-          <w:lang w:val="pt-PT"/>
-        </w:rPr>
-        <w:t xml:space="preserve"> confirmação da compra, antes de finalizar a comunicação com o restaurante.</w:t>
-      </w:r>
-    </w:p>
-    <w:p>
-      <w:pPr>
-        <w:pStyle w:val="Heading2"/>
-      </w:pPr>
-      <w:bookmarkStart w:id="35" w:name="_Toc25744161"/>
-      <w:r>
-        <w:lastRenderedPageBreak/>
-        <w:t>RF</w:t>
-      </w:r>
-      <w:r>
-        <w:t>10</w:t>
-      </w:r>
-      <w:bookmarkEnd w:id="35"/>
-    </w:p>
-    <w:p>
-      <w:pPr>
-        <w:rPr>
-          <w:lang w:val="en-US"/>
-        </w:rPr>
-      </w:pPr>
-    </w:p>
-    <w:p>
-      <w:pPr>
-        <w:spacing w:after="160" w:line="259" w:lineRule="auto"/>
-        <w:rPr>
-          <w:lang w:val="pt-PT"/>
-        </w:rPr>
-      </w:pPr>
-      <w:r>
-        <w:rPr>
-          <w:lang w:val="pt-PT"/>
-        </w:rPr>
-        <w:t>O</w:t>
-      </w:r>
-      <w:r>
-        <w:rPr>
-          <w:lang w:val="pt-PT"/>
-        </w:rPr>
-        <w:t xml:space="preserve"> </w:t>
-      </w:r>
-      <w:proofErr w:type="spellStart"/>
-      <w:r>
-        <w:rPr>
-          <w:lang w:val="pt-PT"/>
-        </w:rPr>
-        <w:t>Backend</w:t>
-      </w:r>
-      <w:proofErr w:type="spellEnd"/>
-      <w:r>
-        <w:rPr>
-          <w:lang w:val="pt-PT"/>
-        </w:rPr>
-        <w:t xml:space="preserve"> deverá permitir saber o estado da encomenda, o tempo de entrega/cozedura dos itens de menu comprados poderá ser imediato ou com um tempo pré-definido</w:t>
-      </w:r>
-      <w:r>
-        <w:rPr>
-          <w:lang w:val="pt-PT"/>
-        </w:rPr>
-        <w:t xml:space="preserve"> para cada.</w:t>
-      </w:r>
-    </w:p>
-    <w:p>
-      <w:pPr>
-        <w:pStyle w:val="Heading2"/>
-      </w:pPr>
-      <w:bookmarkStart w:id="36" w:name="_Toc25744162"/>
-      <w:r>
-        <w:t>RF</w:t>
-      </w:r>
-      <w:r>
-        <w:t>11</w:t>
-      </w:r>
-      <w:bookmarkEnd w:id="36"/>
-    </w:p>
-    <w:p>
-      <w:pPr>
-        <w:rPr>
-          <w:lang w:val="en-US"/>
-        </w:rPr>
-      </w:pPr>
-    </w:p>
-    <w:p>
-      <w:pPr>
-        <w:spacing w:after="160" w:line="259" w:lineRule="auto"/>
-        <w:rPr>
-          <w:lang w:val="pt-PT"/>
-        </w:rPr>
-      </w:pPr>
-      <w:r>
-        <w:rPr>
-          <w:lang w:val="pt-PT"/>
-        </w:rPr>
-        <w:t>As encomendas devem ser unívocas, representadas por um identificar único.</w:t>
-      </w:r>
-    </w:p>
-    <w:p>
-      <w:pPr>
-        <w:pStyle w:val="Heading2"/>
-      </w:pPr>
-      <w:bookmarkStart w:id="37" w:name="_Toc25744163"/>
-      <w:r>
-        <w:t>RF</w:t>
-      </w:r>
-      <w:r>
-        <w:t>12</w:t>
-      </w:r>
-      <w:bookmarkEnd w:id="37"/>
-    </w:p>
-    <w:p>
-      <w:pPr>
-        <w:rPr>
-          <w:lang w:val="en-US"/>
-        </w:rPr>
-      </w:pPr>
-    </w:p>
-    <w:p>
-      <w:pPr>
-        <w:spacing w:after="160" w:line="259" w:lineRule="auto"/>
-        <w:rPr>
-          <w:lang w:val="en-US"/>
-        </w:rPr>
-      </w:pPr>
-      <w:r>
-        <w:rPr>
-          <w:lang w:val="pt-PT"/>
-        </w:rPr>
-        <w:t xml:space="preserve">O </w:t>
-      </w:r>
-      <w:proofErr w:type="spellStart"/>
-      <w:r>
-        <w:rPr>
-          <w:lang w:val="pt-PT"/>
-        </w:rPr>
-        <w:t>Frontend</w:t>
-      </w:r>
-      <w:proofErr w:type="spellEnd"/>
-      <w:r>
-        <w:rPr>
-          <w:lang w:val="pt-PT"/>
-        </w:rPr>
-        <w:t xml:space="preserve"> deverá permitir a escolha de itens de menu, com quantificadores para cada, </w:t>
-      </w:r>
-      <w:r>
-        <w:rPr>
-          <w:lang w:val="en-US"/>
-        </w:rPr>
-        <w:t xml:space="preserve">à </w:t>
-      </w:r>
-      <w:proofErr w:type="spellStart"/>
-      <w:r>
-        <w:rPr>
-          <w:lang w:val="en-US"/>
-        </w:rPr>
-        <w:t>semelhança</w:t>
-      </w:r>
-      <w:proofErr w:type="spellEnd"/>
-      <w:r>
-        <w:rPr>
-          <w:lang w:val="en-US"/>
-        </w:rPr>
-        <w:t xml:space="preserve"> de um </w:t>
-      </w:r>
-      <w:proofErr w:type="spellStart"/>
-      <w:r>
-        <w:rPr>
-          <w:lang w:val="en-US"/>
-        </w:rPr>
-        <w:t>carrinho</w:t>
-      </w:r>
-      <w:proofErr w:type="spellEnd"/>
-      <w:r>
-        <w:rPr>
-          <w:lang w:val="en-US"/>
-        </w:rPr>
-        <w:t xml:space="preserve"> de </w:t>
-      </w:r>
-      <w:proofErr w:type="spellStart"/>
-      <w:r>
-        <w:rPr>
-          <w:lang w:val="en-US"/>
-        </w:rPr>
-        <w:t>compras</w:t>
-      </w:r>
-      <w:proofErr w:type="spellEnd"/>
-      <w:r>
-        <w:rPr>
-          <w:lang w:val="en-US"/>
-        </w:rPr>
-        <w:t>.</w:t>
-      </w:r>
-    </w:p>
-    <w:p>
-      <w:pPr>
-        <w:pStyle w:val="Heading2"/>
-      </w:pPr>
-      <w:r>
-        <w:t>RF1</w:t>
-      </w:r>
-      <w:r>
-        <w:t>3</w:t>
-      </w:r>
-    </w:p>
-    <w:p>
-      <w:pPr>
-        <w:rPr>
-          <w:lang w:val="en-US"/>
-        </w:rPr>
-      </w:pPr>
-    </w:p>
-    <w:p>
-      <w:pPr>
-        <w:spacing w:after="160" w:line="259" w:lineRule="auto"/>
-        <w:rPr>
-          <w:lang w:val="en-US"/>
-        </w:rPr>
-      </w:pPr>
-      <w:r>
-        <w:rPr>
-          <w:lang w:val="pt-PT"/>
-        </w:rPr>
-        <w:t xml:space="preserve">A </w:t>
-      </w:r>
-      <w:proofErr w:type="spellStart"/>
-      <w:r>
-        <w:rPr>
-          <w:lang w:val="pt-PT"/>
-        </w:rPr>
-        <w:t>MobileApp</w:t>
-      </w:r>
-      <w:proofErr w:type="spellEnd"/>
-      <w:r>
-        <w:rPr>
-          <w:lang w:val="pt-PT"/>
-        </w:rPr>
-        <w:t xml:space="preserve"> deve permitir </w:t>
-      </w:r>
-      <w:r>
-        <w:rPr>
-          <w:lang w:val="pt-PT"/>
-        </w:rPr>
-        <w:t>consultar o detalhe de uma encomenda.</w:t>
-      </w:r>
-    </w:p>
-    <w:p>
-      <w:pPr>
-        <w:pStyle w:val="Heading2"/>
-      </w:pPr>
-      <w:bookmarkStart w:id="38" w:name="_Toc25744164"/>
-      <w:r>
-        <w:t>RF</w:t>
-      </w:r>
-      <w:r>
-        <w:t>1</w:t>
-      </w:r>
-      <w:bookmarkEnd w:id="38"/>
-      <w:r>
-        <w:t>4</w:t>
-      </w:r>
-    </w:p>
-    <w:p>
-      <w:pPr>
-        <w:rPr>
-          <w:lang w:val="en-US"/>
-        </w:rPr>
-      </w:pPr>
-    </w:p>
-    <w:p>
-      <w:pPr>
-        <w:spacing w:after="160" w:line="259" w:lineRule="auto"/>
-        <w:rPr>
-          <w:lang w:val="pt-PT"/>
-        </w:rPr>
-      </w:pPr>
-      <w:r>
-        <w:rPr>
-          <w:lang w:val="pt-PT"/>
-        </w:rPr>
-        <w:t xml:space="preserve">A </w:t>
-      </w:r>
-      <w:proofErr w:type="spellStart"/>
-      <w:r>
-        <w:rPr>
-          <w:lang w:val="pt-PT"/>
-        </w:rPr>
-        <w:t>MobileApp</w:t>
-      </w:r>
-      <w:proofErr w:type="spellEnd"/>
-      <w:r>
-        <w:rPr>
-          <w:lang w:val="pt-PT"/>
-        </w:rPr>
-        <w:t xml:space="preserve"> deve permitir alterar o estado de uma encomenda, pelo restaurante.</w:t>
-      </w:r>
-    </w:p>
-    <w:p>
-      <w:pPr>
-        <w:pStyle w:val="Heading2"/>
-      </w:pPr>
-      <w:r>
-        <w:t>RF1</w:t>
-      </w:r>
-      <w:r>
-        <w:t>5</w:t>
-      </w:r>
-    </w:p>
-    <w:p>
-      <w:pPr>
-        <w:rPr>
-          <w:lang w:val="en-US"/>
-        </w:rPr>
-      </w:pPr>
-    </w:p>
-    <w:p>
-      <w:pPr>
-        <w:spacing w:after="160" w:line="259" w:lineRule="auto"/>
-        <w:rPr>
-          <w:lang w:val="pt-PT"/>
-        </w:rPr>
-      </w:pPr>
-      <w:r>
-        <w:rPr>
-          <w:lang w:val="pt-PT"/>
-        </w:rPr>
-        <w:t>O sistema pode permitir o uso de pontos por cliente.</w:t>
-      </w:r>
-    </w:p>
-    <w:p>
-      <w:pPr>
-        <w:pStyle w:val="Heading2"/>
-      </w:pPr>
-      <w:r>
-        <w:t>RF1</w:t>
-      </w:r>
-      <w:r>
-        <w:t>6</w:t>
+      <w:r>
+        <w:t>RF16</w:t>
       </w:r>
     </w:p>
     <w:p>
@@ -7004,14 +6954,14 @@
           <w:lang w:val="pt-PT"/>
         </w:rPr>
       </w:pPr>
-      <w:bookmarkStart w:id="39" w:name="_Toc25744165"/>
+      <w:bookmarkStart w:id="40" w:name="_Toc25744165"/>
       <w:r>
         <w:rPr>
           <w:lang w:val="pt-PT"/>
         </w:rPr>
         <w:t>Requisitos Técnicos</w:t>
       </w:r>
-      <w:bookmarkEnd w:id="39"/>
+      <w:bookmarkEnd w:id="40"/>
     </w:p>
     <w:p>
       <w:pPr>
@@ -7024,13 +6974,7 @@
         <w:rPr>
           <w:lang w:val="pt-PT"/>
         </w:rPr>
-        <w:t xml:space="preserve">Listam-se de seguida os requisitos </w:t>
-      </w:r>
-      <w:r>
-        <w:rPr>
-          <w:lang w:val="pt-PT"/>
-        </w:rPr>
-        <w:t>t</w:t>
+        <w:t>Listam-se de seguida os requisitos t</w:t>
       </w:r>
       <w:proofErr w:type="spellStart"/>
       <w:r>
@@ -7259,10 +7203,7 @@
         <w:pStyle w:val="Heading2"/>
       </w:pPr>
       <w:r>
-        <w:t>RT0</w:t>
-      </w:r>
-      <w:r>
-        <w:t>3</w:t>
+        <w:t>RT03</w:t>
       </w:r>
     </w:p>
     <w:p>
@@ -7858,10 +7799,7 @@
         <w:pStyle w:val="Heading2"/>
       </w:pPr>
       <w:r>
-        <w:t>RT0</w:t>
-      </w:r>
-      <w:r>
-        <w:t>7</w:t>
+        <w:t>RT07</w:t>
       </w:r>
     </w:p>
     <w:p>
@@ -8785,8 +8723,6 @@
           <w:docGrid w:linePitch="360"/>
         </w:sectPr>
       </w:pPr>
-      <w:bookmarkStart w:id="40" w:name="_GoBack"/>
-      <w:bookmarkEnd w:id="40"/>
     </w:p>
     <w:p>
       <w:pPr>
@@ -11989,15 +11925,6 @@
 </file>
 
 <file path=customXml/item1.xml><?xml version="1.0" encoding="utf-8"?>
-<?mso-contentType ?>
-<FormTemplates xmlns="http://schemas.microsoft.com/sharepoint/v3/contenttype/forms">
-  <Display>DocumentLibraryForm</Display>
-  <Edit>DocumentLibraryForm</Edit>
-  <New>DocumentLibraryForm</New>
-</FormTemplates>
-</file>
-
-<file path=customXml/item2.xml><?xml version="1.0" encoding="utf-8"?>
 <ct:contentTypeSchema xmlns:ct="http://schemas.microsoft.com/office/2006/metadata/contentType" xmlns:ma="http://schemas.microsoft.com/office/2006/metadata/properties/metaAttributes" ct:_="" ma:_="" ma:contentTypeName="Document" ma:contentTypeID="0x010100A87BE7BEC531AA4DA8A109BCE8718E69" ma:contentTypeVersion="1" ma:contentTypeDescription="Create a new document." ma:contentTypeScope="" ma:versionID="13a4e9f4fc0778cd50dd7cc00235c375">
   <xsd:schema xmlns:xsd="http://www.w3.org/2001/XMLSchema" xmlns:xs="http://www.w3.org/2001/XMLSchema" xmlns:p="http://schemas.microsoft.com/office/2006/metadata/properties" xmlns:ns2="12dd9c95-9fb8-42f9-8875-9970b1585997" targetNamespace="http://schemas.microsoft.com/office/2006/metadata/properties" ma:root="true" ma:fieldsID="d2ac1380e8eb34cd325849e4f8755944" ns2:_="">
     <xsd:import namespace="12dd9c95-9fb8-42f9-8875-9970b1585997"/>
@@ -12123,6 +12050,15 @@
 </ct:contentTypeSchema>
 </file>
 
+<file path=customXml/item2.xml><?xml version="1.0" encoding="utf-8"?>
+<?mso-contentType ?>
+<FormTemplates xmlns="http://schemas.microsoft.com/sharepoint/v3/contenttype/forms">
+  <Display>DocumentLibraryForm</Display>
+  <Edit>DocumentLibraryForm</Edit>
+  <New>DocumentLibraryForm</New>
+</FormTemplates>
+</file>
+
 <file path=customXml/item3.xml><?xml version="1.0" encoding="utf-8"?>
 <p:properties xmlns:p="http://schemas.microsoft.com/office/2006/metadata/properties" xmlns:xsi="http://www.w3.org/2001/XMLSchema-instance" xmlns:pc="http://schemas.microsoft.com/office/infopath/2007/PartnerControls">
   <documentManagement>
@@ -12136,14 +12072,6 @@
 </file>
 
 <file path=customXml/itemProps1.xml><?xml version="1.0" encoding="utf-8"?>
-<ds:datastoreItem xmlns:ds="http://schemas.openxmlformats.org/officeDocument/2006/customXml" ds:itemID="{14D83DFD-A75A-4180-8FC4-728E8E0EDB8C}">
-  <ds:schemaRefs>
-    <ds:schemaRef ds:uri="http://schemas.microsoft.com/sharepoint/v3/contenttype/forms"/>
-  </ds:schemaRefs>
-</ds:datastoreItem>
-</file>
-
-<file path=customXml/itemProps2.xml><?xml version="1.0" encoding="utf-8"?>
 <ds:datastoreItem xmlns:ds="http://schemas.openxmlformats.org/officeDocument/2006/customXml" ds:itemID="{17B5254F-5B8B-4B8C-B260-7FE23F650B33}">
   <ds:schemaRefs>
     <ds:schemaRef ds:uri="http://schemas.microsoft.com/office/2006/metadata/contentType"/>
@@ -12161,6 +12089,14 @@
 </ds:datastoreItem>
 </file>
 
+<file path=customXml/itemProps2.xml><?xml version="1.0" encoding="utf-8"?>
+<ds:datastoreItem xmlns:ds="http://schemas.openxmlformats.org/officeDocument/2006/customXml" ds:itemID="{14D83DFD-A75A-4180-8FC4-728E8E0EDB8C}">
+  <ds:schemaRefs>
+    <ds:schemaRef ds:uri="http://schemas.microsoft.com/sharepoint/v3/contenttype/forms"/>
+  </ds:schemaRefs>
+</ds:datastoreItem>
+</file>
+
 <file path=customXml/itemProps3.xml><?xml version="1.0" encoding="utf-8"?>
 <ds:datastoreItem xmlns:ds="http://schemas.openxmlformats.org/officeDocument/2006/customXml" ds:itemID="{7B999ACD-7CC7-463D-8208-4077DF79F027}">
   <ds:schemaRefs>
@@ -12172,7 +12108,7 @@
 </file>
 
 <file path=customXml/itemProps4.xml><?xml version="1.0" encoding="utf-8"?>
-<ds:datastoreItem xmlns:ds="http://schemas.openxmlformats.org/officeDocument/2006/customXml" ds:itemID="{F4F5C3D0-0564-494C-9636-49BA36EE1958}">
+<ds:datastoreItem xmlns:ds="http://schemas.openxmlformats.org/officeDocument/2006/customXml" ds:itemID="{04858D54-EACA-463D-9B54-E62AA0A5D064}">
   <ds:schemaRefs>
     <ds:schemaRef ds:uri="http://schemas.openxmlformats.org/officeDocument/2006/bibliography"/>
   </ds:schemaRefs>

</xml_diff>

<commit_message>
[Code Race - FoodOrderChallenge-Altran PT.docx] Updates da reunião de 03-12-2019
</commit_message>
<xml_diff>
--- a/Code Race - FoodOrderChallenge-Altran PT.docx
+++ b/Code Race - FoodOrderChallenge-Altran PT.docx
@@ -1,6 +1,6 @@
 
 <file path=word/document.xml><?xml version="1.0" encoding="utf-8"?>
-<w:document xmlns:wpc="http://schemas.microsoft.com/office/word/2010/wordprocessingCanvas" xmlns:cx="http://schemas.microsoft.com/office/drawing/2014/chartex" xmlns:cx1="http://schemas.microsoft.com/office/drawing/2015/9/8/chartex" xmlns:mc="http://schemas.openxmlformats.org/markup-compatibility/2006" xmlns:o="urn:schemas-microsoft-com:office:office" xmlns:r="http://schemas.openxmlformats.org/officeDocument/2006/relationships" xmlns:m="http://schemas.openxmlformats.org/officeDocument/2006/math" xmlns:v="urn:schemas-microsoft-com:vml" xmlns:wp14="http://schemas.microsoft.com/office/word/2010/wordprocessingDrawing" xmlns:wp="http://schemas.openxmlformats.org/drawingml/2006/wordprocessingDrawing" xmlns:w10="urn:schemas-microsoft-com:office:word" xmlns:w="http://schemas.openxmlformats.org/wordprocessingml/2006/main" xmlns:w14="http://schemas.microsoft.com/office/word/2010/wordml" xmlns:w15="http://schemas.microsoft.com/office/word/2012/wordml" xmlns:w16se="http://schemas.microsoft.com/office/word/2015/wordml/symex" xmlns:wpg="http://schemas.microsoft.com/office/word/2010/wordprocessingGroup" xmlns:wpi="http://schemas.microsoft.com/office/word/2010/wordprocessingInk" xmlns:wne="http://schemas.microsoft.com/office/word/2006/wordml" xmlns:wps="http://schemas.microsoft.com/office/word/2010/wordprocessingShape" mc:Ignorable="w14 w15 w16se wp14">
+<w:document xmlns:wpc="http://schemas.microsoft.com/office/word/2010/wordprocessingCanvas" xmlns:cx="http://schemas.microsoft.com/office/drawing/2014/chartex" xmlns:mc="http://schemas.openxmlformats.org/markup-compatibility/2006" xmlns:o="urn:schemas-microsoft-com:office:office" xmlns:r="http://schemas.openxmlformats.org/officeDocument/2006/relationships" xmlns:m="http://schemas.openxmlformats.org/officeDocument/2006/math" xmlns:v="urn:schemas-microsoft-com:vml" xmlns:wp14="http://schemas.microsoft.com/office/word/2010/wordprocessingDrawing" xmlns:wp="http://schemas.openxmlformats.org/drawingml/2006/wordprocessingDrawing" xmlns:w10="urn:schemas-microsoft-com:office:word" xmlns:w="http://schemas.openxmlformats.org/wordprocessingml/2006/main" xmlns:w14="http://schemas.microsoft.com/office/word/2010/wordml" xmlns:w15="http://schemas.microsoft.com/office/word/2012/wordml" xmlns:w16se="http://schemas.microsoft.com/office/word/2015/wordml/symex" xmlns:wpg="http://schemas.microsoft.com/office/word/2010/wordprocessingGroup" xmlns:wpi="http://schemas.microsoft.com/office/word/2010/wordprocessingInk" xmlns:wne="http://schemas.microsoft.com/office/word/2006/wordml" xmlns:wps="http://schemas.microsoft.com/office/word/2010/wordprocessingShape" mc:Ignorable="w14 w15 w16se wp14">
   <w:body>
     <w:tbl>
       <w:tblPr>
@@ -32,6 +32,12 @@
               <w:rPr>
                 <w:lang w:val="pt-PT"/>
               </w:rPr>
+              <w:t xml:space="preserve">Code Race- </w:t>
+            </w:r>
+            <w:r>
+              <w:rPr>
+                <w:lang w:val="pt-PT"/>
+              </w:rPr>
               <w:t>HACKATON</w:t>
             </w:r>
           </w:p>
@@ -42,42 +48,12 @@
                 <w:lang w:val="pt-PT"/>
               </w:rPr>
             </w:pPr>
-            <w:proofErr w:type="spellStart"/>
             <w:r>
               <w:rPr>
                 <w:lang w:val="pt-PT"/>
               </w:rPr>
-              <w:t>Food</w:t>
+              <w:t>Food Order Challenge</w:t>
             </w:r>
-            <w:proofErr w:type="spellEnd"/>
-            <w:r>
-              <w:rPr>
-                <w:lang w:val="pt-PT"/>
-              </w:rPr>
-              <w:t xml:space="preserve"> </w:t>
-            </w:r>
-            <w:proofErr w:type="spellStart"/>
-            <w:r>
-              <w:rPr>
-                <w:lang w:val="pt-PT"/>
-              </w:rPr>
-              <w:t>Order</w:t>
-            </w:r>
-            <w:proofErr w:type="spellEnd"/>
-            <w:r>
-              <w:rPr>
-                <w:lang w:val="pt-PT"/>
-              </w:rPr>
-              <w:t xml:space="preserve"> </w:t>
-            </w:r>
-            <w:proofErr w:type="spellStart"/>
-            <w:r>
-              <w:rPr>
-                <w:lang w:val="pt-PT"/>
-              </w:rPr>
-              <w:t>Challenge</w:t>
-            </w:r>
-            <w:proofErr w:type="spellEnd"/>
           </w:p>
         </w:tc>
       </w:tr>
@@ -228,43 +204,13 @@
                 <w:lang w:val="pt-PT"/>
               </w:rPr>
             </w:pPr>
-            <w:proofErr w:type="spellStart"/>
             <w:r>
               <w:rPr>
                 <w:lang w:val="pt-PT"/>
               </w:rPr>
               <w:lastRenderedPageBreak/>
-              <w:t>Food</w:t>
+              <w:t>Food Order Challenge</w:t>
             </w:r>
-            <w:proofErr w:type="spellEnd"/>
-            <w:r>
-              <w:rPr>
-                <w:lang w:val="pt-PT"/>
-              </w:rPr>
-              <w:t xml:space="preserve"> </w:t>
-            </w:r>
-            <w:proofErr w:type="spellStart"/>
-            <w:r>
-              <w:rPr>
-                <w:lang w:val="pt-PT"/>
-              </w:rPr>
-              <w:t>Order</w:t>
-            </w:r>
-            <w:proofErr w:type="spellEnd"/>
-            <w:r>
-              <w:rPr>
-                <w:lang w:val="pt-PT"/>
-              </w:rPr>
-              <w:t xml:space="preserve"> </w:t>
-            </w:r>
-            <w:proofErr w:type="spellStart"/>
-            <w:r>
-              <w:rPr>
-                <w:lang w:val="pt-PT"/>
-              </w:rPr>
-              <w:t>Challenge</w:t>
-            </w:r>
-            <w:proofErr w:type="spellEnd"/>
           </w:p>
           <w:p>
             <w:pPr>
@@ -401,42 +347,12 @@
                 <w:lang w:val="pt-PT"/>
               </w:rPr>
             </w:pPr>
-            <w:proofErr w:type="spellStart"/>
             <w:r>
               <w:rPr>
                 <w:lang w:val="pt-PT"/>
               </w:rPr>
-              <w:t>Food</w:t>
+              <w:t>Food Order Challenge</w:t>
             </w:r>
-            <w:proofErr w:type="spellEnd"/>
-            <w:r>
-              <w:rPr>
-                <w:lang w:val="pt-PT"/>
-              </w:rPr>
-              <w:t xml:space="preserve"> </w:t>
-            </w:r>
-            <w:proofErr w:type="spellStart"/>
-            <w:r>
-              <w:rPr>
-                <w:lang w:val="pt-PT"/>
-              </w:rPr>
-              <w:t>Order</w:t>
-            </w:r>
-            <w:proofErr w:type="spellEnd"/>
-            <w:r>
-              <w:rPr>
-                <w:lang w:val="pt-PT"/>
-              </w:rPr>
-              <w:t xml:space="preserve"> </w:t>
-            </w:r>
-            <w:proofErr w:type="spellStart"/>
-            <w:r>
-              <w:rPr>
-                <w:lang w:val="pt-PT"/>
-              </w:rPr>
-              <w:t>Challenge</w:t>
-            </w:r>
-            <w:proofErr w:type="spellEnd"/>
           </w:p>
         </w:tc>
       </w:tr>
@@ -480,56 +396,12 @@
                 <w:lang w:val="pt-PT"/>
               </w:rPr>
             </w:pPr>
-            <w:proofErr w:type="spellStart"/>
             <w:r>
               <w:rPr>
                 <w:lang w:val="pt-PT"/>
               </w:rPr>
-              <w:t>Functional</w:t>
+              <w:t>Functional and Technical Requirements</w:t>
             </w:r>
-            <w:proofErr w:type="spellEnd"/>
-            <w:r>
-              <w:rPr>
-                <w:lang w:val="pt-PT"/>
-              </w:rPr>
-              <w:t xml:space="preserve"> </w:t>
-            </w:r>
-            <w:proofErr w:type="spellStart"/>
-            <w:r>
-              <w:rPr>
-                <w:lang w:val="pt-PT"/>
-              </w:rPr>
-              <w:t>and</w:t>
-            </w:r>
-            <w:proofErr w:type="spellEnd"/>
-            <w:r>
-              <w:rPr>
-                <w:lang w:val="pt-PT"/>
-              </w:rPr>
-              <w:t xml:space="preserve"> </w:t>
-            </w:r>
-            <w:proofErr w:type="spellStart"/>
-            <w:r>
-              <w:rPr>
-                <w:lang w:val="pt-PT"/>
-              </w:rPr>
-              <w:t>Technical</w:t>
-            </w:r>
-            <w:proofErr w:type="spellEnd"/>
-            <w:r>
-              <w:rPr>
-                <w:lang w:val="pt-PT"/>
-              </w:rPr>
-              <w:t xml:space="preserve"> </w:t>
-            </w:r>
-            <w:proofErr w:type="spellStart"/>
-            <w:r>
-              <w:rPr>
-                <w:lang w:val="pt-PT"/>
-              </w:rPr>
-              <w:t>Requirements</w:t>
-            </w:r>
-            <w:proofErr w:type="spellEnd"/>
           </w:p>
         </w:tc>
       </w:tr>
@@ -2102,6 +1974,7 @@
         <w:rPr>
           <w:lang w:val="pt-PT"/>
         </w:rPr>
+        <w:lastRenderedPageBreak/>
         <w:fldChar w:fldCharType="begin"/>
       </w:r>
       <w:r>
@@ -4006,35 +3879,7 @@
         <w:rPr>
           <w:lang w:val="pt-PT"/>
         </w:rPr>
-        <w:t xml:space="preserve">O </w:t>
-      </w:r>
-      <w:proofErr w:type="spellStart"/>
-      <w:r>
-        <w:rPr>
-          <w:lang w:val="pt-PT"/>
-        </w:rPr>
-        <w:t>objectivo</w:t>
-      </w:r>
-      <w:proofErr w:type="spellEnd"/>
-      <w:r>
-        <w:rPr>
-          <w:lang w:val="pt-PT"/>
-        </w:rPr>
-        <w:t xml:space="preserve"> deste documento é estruturar os requisitos do </w:t>
-      </w:r>
-      <w:proofErr w:type="spellStart"/>
-      <w:r>
-        <w:rPr>
-          <w:lang w:val="pt-PT"/>
-        </w:rPr>
-        <w:t>Hackaton</w:t>
-      </w:r>
-      <w:proofErr w:type="spellEnd"/>
-      <w:r>
-        <w:rPr>
-          <w:lang w:val="pt-PT"/>
-        </w:rPr>
-        <w:t xml:space="preserve"> a realizar pelo departamento de Digital do GEC </w:t>
+        <w:t xml:space="preserve">O objectivo deste documento é estruturar os requisitos do Hackaton a realizar pelo departamento de Digital do GEC </w:t>
       </w:r>
       <w:r>
         <w:rPr>
@@ -4091,21 +3936,7 @@
         <w:rPr>
           <w:lang w:val="pt-PT"/>
         </w:rPr>
-        <w:t xml:space="preserve"> tem como função introduzir os </w:t>
-      </w:r>
-      <w:proofErr w:type="spellStart"/>
-      <w:r>
-        <w:rPr>
-          <w:lang w:val="pt-PT"/>
-        </w:rPr>
-        <w:t>factores</w:t>
-      </w:r>
-      <w:proofErr w:type="spellEnd"/>
-      <w:r>
-        <w:rPr>
-          <w:lang w:val="pt-PT"/>
-        </w:rPr>
-        <w:t xml:space="preserve"> diferenciadores das soluções que serão propostas.</w:t>
+        <w:t xml:space="preserve"> tem como função introduzir os factores diferenciadores das soluções que serão propostas.</w:t>
       </w:r>
     </w:p>
     <w:p>
@@ -4129,139 +3960,13 @@
         <w:rPr>
           <w:lang w:val="pt-PT"/>
         </w:rPr>
-        <w:t xml:space="preserve">Pretende-se que os candidatos sejam capazes de entregar uma solução </w:t>
-      </w:r>
-      <w:proofErr w:type="spellStart"/>
-      <w:r>
-        <w:rPr>
-          <w:lang w:val="pt-PT"/>
-        </w:rPr>
-        <w:t>end</w:t>
-      </w:r>
-      <w:proofErr w:type="spellEnd"/>
-      <w:r>
-        <w:rPr>
-          <w:lang w:val="pt-PT"/>
-        </w:rPr>
-        <w:t>-to-</w:t>
-      </w:r>
-      <w:proofErr w:type="spellStart"/>
-      <w:r>
-        <w:rPr>
-          <w:lang w:val="pt-PT"/>
-        </w:rPr>
-        <w:t>end</w:t>
-      </w:r>
-      <w:proofErr w:type="spellEnd"/>
-      <w:r>
-        <w:rPr>
-          <w:lang w:val="pt-PT"/>
-        </w:rPr>
-        <w:t xml:space="preserve"> de uma </w:t>
-      </w:r>
-      <w:proofErr w:type="spellStart"/>
-      <w:r>
-        <w:rPr>
-          <w:lang w:val="pt-PT"/>
-        </w:rPr>
-        <w:t>WebApp</w:t>
-      </w:r>
-      <w:proofErr w:type="spellEnd"/>
-      <w:r>
-        <w:rPr>
-          <w:lang w:val="pt-PT"/>
-        </w:rPr>
-        <w:t xml:space="preserve"> infotainment, construída sobre uma </w:t>
-      </w:r>
-      <w:proofErr w:type="spellStart"/>
-      <w:r>
-        <w:rPr>
-          <w:lang w:val="pt-PT"/>
-        </w:rPr>
-        <w:t>framework</w:t>
-      </w:r>
-      <w:proofErr w:type="spellEnd"/>
-      <w:r>
-        <w:rPr>
-          <w:lang w:val="pt-PT"/>
-        </w:rPr>
-        <w:t xml:space="preserve"> </w:t>
-      </w:r>
-      <w:proofErr w:type="spellStart"/>
-      <w:r>
-        <w:rPr>
-          <w:lang w:val="pt-PT"/>
-        </w:rPr>
-        <w:t>Javascript</w:t>
-      </w:r>
-      <w:proofErr w:type="spellEnd"/>
-      <w:r>
-        <w:rPr>
-          <w:lang w:val="pt-PT"/>
-        </w:rPr>
-        <w:t xml:space="preserve"> da General </w:t>
-      </w:r>
-      <w:proofErr w:type="spellStart"/>
-      <w:r>
-        <w:rPr>
-          <w:lang w:val="pt-PT"/>
-        </w:rPr>
-        <w:t>Motors</w:t>
-      </w:r>
-      <w:proofErr w:type="spellEnd"/>
-      <w:r>
-        <w:rPr>
-          <w:lang w:val="pt-PT"/>
-        </w:rPr>
-        <w:t xml:space="preserve">, </w:t>
-      </w:r>
-      <w:r>
-        <w:rPr>
-          <w:lang w:val="pt-PT"/>
-        </w:rPr>
-        <w:t xml:space="preserve">que irá comunicar com uma aplicação Java, baseada em Spring </w:t>
-      </w:r>
-      <w:proofErr w:type="spellStart"/>
-      <w:r>
-        <w:rPr>
-          <w:lang w:val="pt-PT"/>
-        </w:rPr>
-        <w:t>Boot</w:t>
-      </w:r>
-      <w:proofErr w:type="spellEnd"/>
-      <w:r>
-        <w:rPr>
-          <w:lang w:val="pt-PT"/>
-        </w:rPr>
-        <w:t xml:space="preserve">, que servirá de </w:t>
-      </w:r>
-      <w:proofErr w:type="spellStart"/>
-      <w:r>
-        <w:rPr>
-          <w:lang w:val="pt-PT"/>
-        </w:rPr>
-        <w:t>Backend</w:t>
-      </w:r>
-      <w:proofErr w:type="spellEnd"/>
-      <w:r>
-        <w:rPr>
-          <w:lang w:val="pt-PT"/>
-        </w:rPr>
-        <w:t xml:space="preserve"> e uma aplicação Mobile, também com comunicação ao </w:t>
-      </w:r>
-      <w:proofErr w:type="spellStart"/>
-      <w:r>
-        <w:rPr>
-          <w:lang w:val="pt-PT"/>
-        </w:rPr>
-        <w:t>Backend</w:t>
-      </w:r>
-      <w:proofErr w:type="spellEnd"/>
-      <w:r>
-        <w:rPr>
-          <w:lang w:val="pt-PT"/>
-        </w:rPr>
-        <w:t>.</w:t>
+        <w:t xml:space="preserve">Pretende-se que os candidatos sejam capazes de entregar uma solução end-to-end de uma WebApp infotainment, construída sobre uma framework Javascript da General Motors, </w:t>
+      </w:r>
+      <w:r>
+        <w:rPr>
+          <w:lang w:val="pt-PT"/>
+        </w:rPr>
+        <w:t>que irá comunicar com uma aplicação Java, baseada em Spring Boot, que servirá de Backend e uma aplicação Mobile, também com comunicação ao Backend.</w:t>
       </w:r>
     </w:p>
     <w:p>
@@ -4276,23 +3981,8 @@
         <w:rPr>
           <w:lang w:val="pt-PT"/>
         </w:rPr>
-        <w:t xml:space="preserve">A </w:t>
-      </w:r>
-      <w:proofErr w:type="spellStart"/>
-      <w:r>
-        <w:rPr>
-          <w:lang w:val="pt-PT"/>
-        </w:rPr>
-        <w:t>arquitectura</w:t>
-      </w:r>
-      <w:proofErr w:type="spellEnd"/>
-      <w:r>
-        <w:rPr>
-          <w:lang w:val="pt-PT"/>
-        </w:rPr>
-        <w:t xml:space="preserve"> é a propor é assim composta por três componentes: </w:t>
-      </w:r>
-      <w:proofErr w:type="spellStart"/>
+        <w:t xml:space="preserve">A arquitectura é a propor é assim composta por três componentes: </w:t>
+      </w:r>
       <w:r>
         <w:rPr>
           <w:b/>
@@ -4300,28 +3990,12 @@
         </w:rPr>
         <w:t>WebApp</w:t>
       </w:r>
-      <w:proofErr w:type="spellEnd"/>
-      <w:r>
-        <w:rPr>
-          <w:lang w:val="pt-PT"/>
-        </w:rPr>
-        <w:t xml:space="preserve">, construída em </w:t>
-      </w:r>
-      <w:proofErr w:type="spellStart"/>
-      <w:r>
-        <w:rPr>
-          <w:lang w:val="pt-PT"/>
-        </w:rPr>
-        <w:t>JavaScript</w:t>
-      </w:r>
-      <w:proofErr w:type="spellEnd"/>
-      <w:r>
-        <w:rPr>
-          <w:lang w:val="pt-PT"/>
-        </w:rPr>
-        <w:t xml:space="preserve">, </w:t>
-      </w:r>
-      <w:proofErr w:type="spellStart"/>
+      <w:r>
+        <w:rPr>
+          <w:lang w:val="pt-PT"/>
+        </w:rPr>
+        <w:t xml:space="preserve">, construída em JavaScript, </w:t>
+      </w:r>
       <w:r>
         <w:rPr>
           <w:b/>
@@ -4329,28 +4003,12 @@
         </w:rPr>
         <w:t>MobileApp</w:t>
       </w:r>
-      <w:proofErr w:type="spellEnd"/>
-      <w:r>
-        <w:rPr>
-          <w:lang w:val="pt-PT"/>
-        </w:rPr>
-        <w:t xml:space="preserve">, construída sobre </w:t>
-      </w:r>
-      <w:proofErr w:type="spellStart"/>
-      <w:r>
-        <w:rPr>
-          <w:lang w:val="pt-PT"/>
-        </w:rPr>
-        <w:t>Android</w:t>
-      </w:r>
-      <w:proofErr w:type="spellEnd"/>
-      <w:r>
-        <w:rPr>
-          <w:lang w:val="pt-PT"/>
-        </w:rPr>
-        <w:t xml:space="preserve"> ou iOS e </w:t>
-      </w:r>
-      <w:proofErr w:type="spellStart"/>
+      <w:r>
+        <w:rPr>
+          <w:lang w:val="pt-PT"/>
+        </w:rPr>
+        <w:t xml:space="preserve">, construída sobre Android ou iOS e </w:t>
+      </w:r>
       <w:r>
         <w:rPr>
           <w:b/>
@@ -4358,26 +4016,11 @@
         </w:rPr>
         <w:t>Backend</w:t>
       </w:r>
-      <w:proofErr w:type="spellEnd"/>
-      <w:r>
-        <w:rPr>
-          <w:lang w:val="pt-PT"/>
-        </w:rPr>
-        <w:t xml:space="preserve">, construído sobre Spring </w:t>
-      </w:r>
-      <w:proofErr w:type="spellStart"/>
-      <w:r>
-        <w:rPr>
-          <w:lang w:val="pt-PT"/>
-        </w:rPr>
-        <w:t>Boot</w:t>
-      </w:r>
-      <w:proofErr w:type="spellEnd"/>
-      <w:r>
-        <w:rPr>
-          <w:lang w:val="pt-PT"/>
-        </w:rPr>
-        <w:t xml:space="preserve">, doravante denominados em conjunto como </w:t>
+      <w:r>
+        <w:rPr>
+          <w:lang w:val="pt-PT"/>
+        </w:rPr>
+        <w:t xml:space="preserve">, construído sobre Spring Boot, doravante denominados em conjunto como </w:t>
       </w:r>
       <w:r>
         <w:rPr>
@@ -4427,35 +4070,7 @@
         <w:rPr>
           <w:lang w:val="pt-PT"/>
         </w:rPr>
-        <w:t xml:space="preserve"> tem como </w:t>
-      </w:r>
-      <w:proofErr w:type="spellStart"/>
-      <w:r>
-        <w:rPr>
-          <w:lang w:val="pt-PT"/>
-        </w:rPr>
-        <w:t>objectivo</w:t>
-      </w:r>
-      <w:proofErr w:type="spellEnd"/>
-      <w:r>
-        <w:rPr>
-          <w:lang w:val="pt-PT"/>
-        </w:rPr>
-        <w:t xml:space="preserve"> representar a encomenda de comida de restaurantes a partir de um carro. Cada carro terá uma distância aos restaurantes medida em </w:t>
-      </w:r>
-      <w:proofErr w:type="spellStart"/>
-      <w:r>
-        <w:rPr>
-          <w:lang w:val="pt-PT"/>
-        </w:rPr>
-        <w:t>KM’s</w:t>
-      </w:r>
-      <w:proofErr w:type="spellEnd"/>
-      <w:r>
-        <w:rPr>
-          <w:lang w:val="pt-PT"/>
-        </w:rPr>
-        <w:t>.</w:t>
+        <w:t xml:space="preserve"> tem como objectivo representar a encomenda de comida de restaurantes a partir de um carro. Cada carro terá uma distância aos restaurantes medida em KM’s.</w:t>
       </w:r>
     </w:p>
     <w:p>
@@ -4472,7 +4087,6 @@
         </w:rPr>
         <w:t xml:space="preserve">Na </w:t>
       </w:r>
-      <w:proofErr w:type="spellStart"/>
       <w:r>
         <w:rPr>
           <w:b/>
@@ -4480,14 +4094,12 @@
         </w:rPr>
         <w:t>WebApp</w:t>
       </w:r>
-      <w:proofErr w:type="spellEnd"/>
       <w:r>
         <w:rPr>
           <w:lang w:val="pt-PT"/>
         </w:rPr>
         <w:t xml:space="preserve"> será feita a encomenda, ou cancelamento, da comida do restaurante e a </w:t>
       </w:r>
-      <w:proofErr w:type="spellStart"/>
       <w:r>
         <w:rPr>
           <w:b/>
@@ -4495,26 +4107,11 @@
         </w:rPr>
         <w:t>MobileApp</w:t>
       </w:r>
-      <w:proofErr w:type="spellEnd"/>
-      <w:r>
-        <w:rPr>
-          <w:lang w:val="pt-PT"/>
-        </w:rPr>
-        <w:t xml:space="preserve"> terá como responsabilidade, entre outras, possibilitar o </w:t>
-      </w:r>
-      <w:proofErr w:type="spellStart"/>
-      <w:r>
-        <w:rPr>
-          <w:lang w:val="pt-PT"/>
-        </w:rPr>
-        <w:t>reporting</w:t>
-      </w:r>
-      <w:proofErr w:type="spellEnd"/>
-      <w:r>
-        <w:rPr>
-          <w:lang w:val="pt-PT"/>
-        </w:rPr>
-        <w:t xml:space="preserve"> das encomendas.</w:t>
+      <w:r>
+        <w:rPr>
+          <w:lang w:val="pt-PT"/>
+        </w:rPr>
+        <w:t xml:space="preserve"> terá como responsabilidade, entre outras, possibilitar o reporting das encomendas.</w:t>
       </w:r>
     </w:p>
     <w:p>
@@ -4529,21 +4126,7 @@
         <w:rPr>
           <w:lang w:val="pt-PT"/>
         </w:rPr>
-        <w:t xml:space="preserve">O </w:t>
-      </w:r>
-      <w:proofErr w:type="spellStart"/>
-      <w:r>
-        <w:rPr>
-          <w:lang w:val="pt-PT"/>
-        </w:rPr>
-        <w:t>Backend</w:t>
-      </w:r>
-      <w:proofErr w:type="spellEnd"/>
-      <w:r>
-        <w:rPr>
-          <w:lang w:val="pt-PT"/>
-        </w:rPr>
-        <w:t xml:space="preserve"> </w:t>
+        <w:t xml:space="preserve">O Backend </w:t>
       </w:r>
       <w:r>
         <w:rPr>
@@ -4573,21 +4156,7 @@
         <w:rPr>
           <w:lang w:val="pt-PT"/>
         </w:rPr>
-        <w:t xml:space="preserve">nsabilidade gerir as encomendas, calcular a distância em </w:t>
-      </w:r>
-      <w:proofErr w:type="spellStart"/>
-      <w:r>
-        <w:rPr>
-          <w:lang w:val="pt-PT"/>
-        </w:rPr>
-        <w:t>KMs</w:t>
-      </w:r>
-      <w:proofErr w:type="spellEnd"/>
-      <w:r>
-        <w:rPr>
-          <w:lang w:val="pt-PT"/>
-        </w:rPr>
-        <w:t xml:space="preserve"> a partir das coordenadas GPS, concluir os pedidos e gerir toda a informação requerida pela </w:t>
+        <w:t xml:space="preserve">nsabilidade gerir as encomendas, calcular a distância em KMs a partir das coordenadas GPS, concluir os pedidos e gerir toda a informação requerida pela </w:t>
       </w:r>
       <w:r>
         <w:rPr>
@@ -4654,7 +4223,6 @@
         </w:rPr>
         <w:t xml:space="preserve">O </w:t>
       </w:r>
-      <w:proofErr w:type="spellStart"/>
       <w:r>
         <w:rPr>
           <w:b/>
@@ -4662,7 +4230,6 @@
         </w:rPr>
         <w:t>Backend</w:t>
       </w:r>
-      <w:proofErr w:type="spellEnd"/>
       <w:r>
         <w:rPr>
           <w:lang w:val="pt-PT"/>
@@ -4684,7 +4251,6 @@
         </w:rPr>
         <w:t xml:space="preserve">O </w:t>
       </w:r>
-      <w:proofErr w:type="spellStart"/>
       <w:r>
         <w:rPr>
           <w:b/>
@@ -4692,7 +4258,6 @@
         </w:rPr>
         <w:t>Frontend</w:t>
       </w:r>
-      <w:proofErr w:type="spellEnd"/>
       <w:r>
         <w:rPr>
           <w:lang w:val="pt-PT"/>
@@ -4714,7 +4279,6 @@
         </w:rPr>
         <w:t xml:space="preserve">A </w:t>
       </w:r>
-      <w:proofErr w:type="spellStart"/>
       <w:r>
         <w:rPr>
           <w:b/>
@@ -4722,7 +4286,6 @@
         </w:rPr>
         <w:t>MobileApp</w:t>
       </w:r>
-      <w:proofErr w:type="spellEnd"/>
       <w:r>
         <w:rPr>
           <w:lang w:val="pt-PT"/>
@@ -4928,21 +4491,7 @@
               <w:rPr>
                 <w:lang w:val="pt-PT"/>
               </w:rPr>
-              <w:t xml:space="preserve">Framework da General </w:t>
-            </w:r>
-            <w:proofErr w:type="spellStart"/>
-            <w:r>
-              <w:rPr>
-                <w:lang w:val="pt-PT"/>
-              </w:rPr>
-              <w:t>Motors</w:t>
-            </w:r>
-            <w:proofErr w:type="spellEnd"/>
-            <w:r>
-              <w:rPr>
-                <w:lang w:val="pt-PT"/>
-              </w:rPr>
-              <w:t xml:space="preserve"> que emula o comportamento de uma aplicação a correr dentro de uma viatura</w:t>
+              <w:t>Framework da General Motors que emula o comportamento de uma aplicação a correr dentro de uma viatura</w:t>
             </w:r>
           </w:p>
         </w:tc>
@@ -4984,35 +4533,7 @@
               <w:rPr>
                 <w:lang w:val="pt-PT"/>
               </w:rPr>
-              <w:t xml:space="preserve">Global </w:t>
-            </w:r>
-            <w:proofErr w:type="spellStart"/>
-            <w:r>
-              <w:rPr>
-                <w:lang w:val="pt-PT"/>
-              </w:rPr>
-              <w:t>Positioning</w:t>
-            </w:r>
-            <w:proofErr w:type="spellEnd"/>
-            <w:r>
-              <w:rPr>
-                <w:lang w:val="pt-PT"/>
-              </w:rPr>
-              <w:t xml:space="preserve"> </w:t>
-            </w:r>
-            <w:proofErr w:type="spellStart"/>
-            <w:r>
-              <w:rPr>
-                <w:lang w:val="pt-PT"/>
-              </w:rPr>
-              <w:t>System</w:t>
-            </w:r>
-            <w:proofErr w:type="spellEnd"/>
-            <w:r>
-              <w:rPr>
-                <w:lang w:val="pt-PT"/>
-              </w:rPr>
-              <w:t>, descreve coordenadas – duas coordenadas podem ser medidas em distância em metros e/ou quilómetros</w:t>
+              <w:t>Global Positioning System, descreve coordenadas – duas coordenadas podem ser medidas em distância em metros e/ou quilómetros</w:t>
             </w:r>
           </w:p>
         </w:tc>
@@ -5030,19 +4551,11 @@
                 <w:lang w:val="pt-PT"/>
               </w:rPr>
             </w:pPr>
-            <w:proofErr w:type="spellStart"/>
             <w:r>
               <w:rPr>
                 <w:lang w:val="pt-PT"/>
               </w:rPr>
-              <w:t>Android</w:t>
-            </w:r>
-            <w:proofErr w:type="spellEnd"/>
-            <w:r>
-              <w:rPr>
-                <w:lang w:val="pt-PT"/>
-              </w:rPr>
-              <w:t>/iOS</w:t>
+              <w:t>Android/iOS</w:t>
             </w:r>
           </w:p>
         </w:tc>
@@ -5062,16 +4575,8 @@
               <w:rPr>
                 <w:lang w:val="pt-PT"/>
               </w:rPr>
-              <w:t xml:space="preserve">Sistemas operativos onde correm as </w:t>
+              <w:t>Sistemas operativos onde correm as MobileApp</w:t>
             </w:r>
-            <w:proofErr w:type="spellStart"/>
-            <w:r>
-              <w:rPr>
-                <w:lang w:val="pt-PT"/>
-              </w:rPr>
-              <w:t>MobileApp</w:t>
-            </w:r>
-            <w:proofErr w:type="spellEnd"/>
           </w:p>
         </w:tc>
       </w:tr>
@@ -5092,16 +4597,8 @@
               <w:rPr>
                 <w:lang w:val="pt-PT"/>
               </w:rPr>
-              <w:t xml:space="preserve">Spring </w:t>
+              <w:t>Spring Boot</w:t>
             </w:r>
-            <w:proofErr w:type="spellStart"/>
-            <w:r>
-              <w:rPr>
-                <w:lang w:val="pt-PT"/>
-              </w:rPr>
-              <w:t>Boot</w:t>
-            </w:r>
-            <w:proofErr w:type="spellEnd"/>
           </w:p>
         </w:tc>
         <w:tc>
@@ -5120,16 +4617,8 @@
               <w:rPr>
                 <w:lang w:val="pt-PT"/>
               </w:rPr>
-              <w:t xml:space="preserve">Framework onde deve correr o </w:t>
+              <w:t>Framework onde deve correr o Backend</w:t>
             </w:r>
-            <w:proofErr w:type="spellStart"/>
-            <w:r>
-              <w:rPr>
-                <w:lang w:val="pt-PT"/>
-              </w:rPr>
-              <w:t>Backend</w:t>
-            </w:r>
-            <w:proofErr w:type="spellEnd"/>
             <w:r>
               <w:rPr>
                 <w:lang w:val="pt-PT"/>
@@ -5294,20 +4783,12 @@
         </w:rPr>
       </w:pPr>
       <w:bookmarkStart w:id="21" w:name="_Toc25744147"/>
-      <w:proofErr w:type="spellStart"/>
       <w:r>
         <w:rPr>
           <w:lang w:val="pt-PT"/>
         </w:rPr>
         <w:lastRenderedPageBreak/>
-        <w:t>Arquitectura</w:t>
-      </w:r>
-      <w:proofErr w:type="spellEnd"/>
-      <w:r>
-        <w:rPr>
-          <w:lang w:val="pt-PT"/>
-        </w:rPr>
-        <w:t xml:space="preserve"> da Solução</w:t>
+        <w:t>Arquitectura da Solução</w:t>
       </w:r>
       <w:bookmarkEnd w:id="21"/>
     </w:p>
@@ -5323,7 +4804,6 @@
         </w:rPr>
         <w:t xml:space="preserve">O desafio passa por construir um </w:t>
       </w:r>
-      <w:proofErr w:type="spellStart"/>
       <w:r>
         <w:rPr>
           <w:b/>
@@ -5331,14 +4811,12 @@
         </w:rPr>
         <w:t>Backend</w:t>
       </w:r>
-      <w:proofErr w:type="spellEnd"/>
       <w:r>
         <w:rPr>
           <w:lang w:val="pt-PT"/>
         </w:rPr>
         <w:t xml:space="preserve">, que necessariamente terá de uma Base de dados, a comunicar com a </w:t>
       </w:r>
-      <w:proofErr w:type="spellStart"/>
       <w:r>
         <w:rPr>
           <w:b/>
@@ -5346,14 +4824,12 @@
         </w:rPr>
         <w:t>MobileApp</w:t>
       </w:r>
-      <w:proofErr w:type="spellEnd"/>
       <w:r>
         <w:rPr>
           <w:lang w:val="pt-PT"/>
         </w:rPr>
         <w:t xml:space="preserve"> e o </w:t>
       </w:r>
-      <w:proofErr w:type="spellStart"/>
       <w:r>
         <w:rPr>
           <w:b/>
@@ -5361,26 +4837,11 @@
         </w:rPr>
         <w:t>Frontend</w:t>
       </w:r>
-      <w:proofErr w:type="spellEnd"/>
-      <w:r>
-        <w:rPr>
-          <w:lang w:val="pt-PT"/>
-        </w:rPr>
-        <w:t xml:space="preserve">, baseado na </w:t>
-      </w:r>
-      <w:proofErr w:type="spellStart"/>
-      <w:r>
-        <w:rPr>
-          <w:lang w:val="pt-PT"/>
-        </w:rPr>
-        <w:t>framework</w:t>
-      </w:r>
-      <w:proofErr w:type="spellEnd"/>
-      <w:r>
-        <w:rPr>
-          <w:lang w:val="pt-PT"/>
-        </w:rPr>
-        <w:t xml:space="preserve"> da GM.</w:t>
+      <w:r>
+        <w:rPr>
+          <w:lang w:val="pt-PT"/>
+        </w:rPr>
+        <w:t>, baseado na framework da GM.</w:t>
       </w:r>
     </w:p>
     <w:p>
@@ -5402,7 +4863,6 @@
         </w:rPr>
         <w:t xml:space="preserve">A </w:t>
       </w:r>
-      <w:proofErr w:type="spellStart"/>
       <w:r>
         <w:rPr>
           <w:b/>
@@ -5410,14 +4870,12 @@
         </w:rPr>
         <w:t>MobileApp</w:t>
       </w:r>
-      <w:proofErr w:type="spellEnd"/>
       <w:r>
         <w:rPr>
           <w:lang w:val="pt-PT"/>
         </w:rPr>
         <w:t xml:space="preserve"> e o </w:t>
       </w:r>
-      <w:proofErr w:type="spellStart"/>
       <w:r>
         <w:rPr>
           <w:b/>
@@ -5425,14 +4883,12 @@
         </w:rPr>
         <w:t>Frontend</w:t>
       </w:r>
-      <w:proofErr w:type="spellEnd"/>
       <w:r>
         <w:rPr>
           <w:lang w:val="pt-PT"/>
         </w:rPr>
         <w:t xml:space="preserve"> não devem comunicar entre si, apenas comunicam com o </w:t>
       </w:r>
-      <w:proofErr w:type="spellStart"/>
       <w:r>
         <w:rPr>
           <w:b/>
@@ -5440,7 +4896,6 @@
         </w:rPr>
         <w:t>Backend</w:t>
       </w:r>
-      <w:proofErr w:type="spellEnd"/>
       <w:r>
         <w:rPr>
           <w:lang w:val="pt-PT"/>
@@ -5547,7 +5002,6 @@
         </w:rPr>
         <w:t xml:space="preserve">O </w:t>
       </w:r>
-      <w:proofErr w:type="spellStart"/>
       <w:r>
         <w:rPr>
           <w:b/>
@@ -5555,7 +5009,6 @@
         </w:rPr>
         <w:t>Backend</w:t>
       </w:r>
-      <w:proofErr w:type="spellEnd"/>
       <w:r>
         <w:rPr>
           <w:lang w:val="pt-PT"/>
@@ -5574,35 +5027,7 @@
         <w:rPr>
           <w:lang w:val="pt-PT"/>
         </w:rPr>
-        <w:t xml:space="preserve">Será construído sobre o padrão MVC e utilizando Spring </w:t>
-      </w:r>
-      <w:proofErr w:type="spellStart"/>
-      <w:r>
-        <w:rPr>
-          <w:lang w:val="pt-PT"/>
-        </w:rPr>
-        <w:t>Boot</w:t>
-      </w:r>
-      <w:proofErr w:type="spellEnd"/>
-      <w:r>
-        <w:rPr>
-          <w:lang w:val="pt-PT"/>
-        </w:rPr>
-        <w:t xml:space="preserve">. Um esqueleto desta solução será </w:t>
-      </w:r>
-      <w:proofErr w:type="gramStart"/>
-      <w:r>
-        <w:rPr>
-          <w:lang w:val="pt-PT"/>
-        </w:rPr>
-        <w:t>fornecida</w:t>
-      </w:r>
-      <w:proofErr w:type="gramEnd"/>
-      <w:r>
-        <w:rPr>
-          <w:lang w:val="pt-PT"/>
-        </w:rPr>
-        <w:t xml:space="preserve"> aos participantes.</w:t>
+        <w:t>Será construído sobre o padrão MVC e utilizando Spring Boot. Um esqueleto desta solução será fornecida aos participantes.</w:t>
       </w:r>
     </w:p>
     <w:p>
@@ -5616,21 +5041,7 @@
         <w:rPr>
           <w:lang w:val="pt-PT"/>
         </w:rPr>
-        <w:t xml:space="preserve">Deverá correr no porto </w:t>
-      </w:r>
-      <w:proofErr w:type="spellStart"/>
-      <w:r>
-        <w:rPr>
-          <w:lang w:val="pt-PT"/>
-        </w:rPr>
-        <w:t>default</w:t>
-      </w:r>
-      <w:proofErr w:type="spellEnd"/>
-      <w:r>
-        <w:rPr>
-          <w:lang w:val="pt-PT"/>
-        </w:rPr>
-        <w:t xml:space="preserve"> 8080 e permitir a comunicação com os seus elementos por via de serviços REST, transportando JSON.</w:t>
+        <w:t>Deverá correr no porto default 8080 e permitir a comunicação com os seus elementos por via de serviços REST, transportando JSON.</w:t>
       </w:r>
     </w:p>
     <w:p>
@@ -5663,7 +5074,6 @@
         </w:rPr>
         <w:t xml:space="preserve">O </w:t>
       </w:r>
-      <w:proofErr w:type="spellStart"/>
       <w:r>
         <w:rPr>
           <w:b/>
@@ -5671,67 +5081,36 @@
         </w:rPr>
         <w:t>Frontend</w:t>
       </w:r>
-      <w:proofErr w:type="spellEnd"/>
-      <w:r>
-        <w:rPr>
-          <w:lang w:val="pt-PT"/>
-        </w:rPr>
-        <w:t xml:space="preserve"> será construído </w:t>
-      </w:r>
-      <w:proofErr w:type="gramStart"/>
-      <w:r>
-        <w:rPr>
-          <w:lang w:val="pt-PT"/>
-        </w:rPr>
-        <w:t>sobre</w:t>
-      </w:r>
-      <w:r>
-        <w:rPr>
-          <w:lang w:val="pt-PT"/>
-        </w:rPr>
-        <w:t xml:space="preserve"> Angular</w:t>
-      </w:r>
-      <w:proofErr w:type="gramEnd"/>
-      <w:r>
-        <w:rPr>
-          <w:lang w:val="pt-PT"/>
-        </w:rPr>
-        <w:t>+ e usando</w:t>
-      </w:r>
-      <w:bookmarkStart w:id="24" w:name="_GoBack"/>
-      <w:bookmarkEnd w:id="24"/>
-      <w:r>
-        <w:rPr>
-          <w:lang w:val="pt-PT"/>
-        </w:rPr>
-        <w:t xml:space="preserve"> a </w:t>
-      </w:r>
-      <w:proofErr w:type="spellStart"/>
-      <w:r>
-        <w:rPr>
-          <w:lang w:val="pt-PT"/>
-        </w:rPr>
-        <w:t>framework</w:t>
-      </w:r>
-      <w:proofErr w:type="spellEnd"/>
-      <w:r>
-        <w:rPr>
-          <w:lang w:val="pt-PT"/>
-        </w:rPr>
-        <w:t xml:space="preserve"> da GM, cuja instalação se providenciará.</w:t>
+      <w:r>
+        <w:rPr>
+          <w:lang w:val="pt-PT"/>
+        </w:rPr>
+        <w:t xml:space="preserve"> será construído sobre</w:t>
+      </w:r>
+      <w:r>
+        <w:rPr>
+          <w:lang w:val="pt-PT"/>
+        </w:rPr>
+        <w:t xml:space="preserve"> Angular+ e usando</w:t>
+      </w:r>
+      <w:r>
+        <w:rPr>
+          <w:lang w:val="pt-PT"/>
+        </w:rPr>
+        <w:t xml:space="preserve"> a framework da GM, cuja instalação se providenciará.</w:t>
       </w:r>
     </w:p>
     <w:p>
       <w:pPr>
         <w:pStyle w:val="Heading2"/>
       </w:pPr>
-      <w:bookmarkStart w:id="25" w:name="_Toc25744150"/>
+      <w:bookmarkStart w:id="24" w:name="_Toc25744150"/>
       <w:proofErr w:type="spellStart"/>
       <w:r>
         <w:lastRenderedPageBreak/>
         <w:t>MobileApp</w:t>
       </w:r>
-      <w:bookmarkEnd w:id="25"/>
+      <w:bookmarkEnd w:id="24"/>
       <w:proofErr w:type="spellEnd"/>
     </w:p>
     <w:p>
@@ -5754,7 +5133,6 @@
         </w:rPr>
         <w:t xml:space="preserve">A </w:t>
       </w:r>
-      <w:proofErr w:type="spellStart"/>
       <w:r>
         <w:rPr>
           <w:b/>
@@ -5762,7 +5140,6 @@
         </w:rPr>
         <w:t>MobileApp</w:t>
       </w:r>
-      <w:proofErr w:type="spellEnd"/>
       <w:r>
         <w:rPr>
           <w:lang w:val="pt-PT"/>
@@ -5773,35 +5150,7 @@
         <w:rPr>
           <w:lang w:val="pt-PT"/>
         </w:rPr>
-        <w:t xml:space="preserve">á correr sobre </w:t>
-      </w:r>
-      <w:proofErr w:type="spellStart"/>
-      <w:r>
-        <w:rPr>
-          <w:lang w:val="pt-PT"/>
-        </w:rPr>
-        <w:t>Android</w:t>
-      </w:r>
-      <w:proofErr w:type="spellEnd"/>
-      <w:r>
-        <w:rPr>
-          <w:lang w:val="pt-PT"/>
-        </w:rPr>
-        <w:t xml:space="preserve"> ou iOS e ser demonstrado num </w:t>
-      </w:r>
-      <w:proofErr w:type="spellStart"/>
-      <w:r>
-        <w:rPr>
-          <w:lang w:val="pt-PT"/>
-        </w:rPr>
-        <w:t>tablet</w:t>
-      </w:r>
-      <w:proofErr w:type="spellEnd"/>
-      <w:r>
-        <w:rPr>
-          <w:lang w:val="pt-PT"/>
-        </w:rPr>
-        <w:t>, telemóvel ou ambos, a decidir pela equipa.</w:t>
+        <w:t>á correr sobre Android ou iOS e ser demonstrado num tablet, telemóvel ou ambos, a decidir pela equipa.</w:t>
       </w:r>
     </w:p>
     <w:p>
@@ -6084,7 +5433,7 @@
           <w:lang w:val="pt-PT"/>
         </w:rPr>
       </w:pPr>
-      <w:bookmarkStart w:id="26" w:name="_Toc25744151"/>
+      <w:bookmarkStart w:id="25" w:name="_Toc25744151"/>
       <w:r>
         <w:rPr>
           <w:lang w:val="pt-PT"/>
@@ -6092,49 +5441,96 @@
         <w:lastRenderedPageBreak/>
         <w:t>Requisitos Funcionais</w:t>
       </w:r>
+      <w:bookmarkEnd w:id="25"/>
+      <w:r>
+        <w:rPr>
+          <w:lang w:val="pt-PT"/>
+        </w:rPr>
+        <w:t xml:space="preserve"> </w:t>
+      </w:r>
+    </w:p>
+    <w:p>
+      <w:pPr>
+        <w:rPr>
+          <w:lang w:val="pt-PT"/>
+        </w:rPr>
+      </w:pPr>
+      <w:r>
+        <w:rPr>
+          <w:lang w:val="pt-PT"/>
+        </w:rPr>
+        <w:t>Listam-se de s</w:t>
+      </w:r>
+      <w:r>
+        <w:rPr>
+          <w:lang w:val="pt-PT"/>
+        </w:rPr>
+        <w:t>eguida os requisitos funcionais que devem guiar a solução.</w:t>
+      </w:r>
+    </w:p>
+    <w:p>
+      <w:pPr>
+        <w:rPr>
+          <w:lang w:val="pt-PT"/>
+        </w:rPr>
+      </w:pPr>
+    </w:p>
+    <w:p>
+      <w:pPr>
+        <w:pStyle w:val="Heading2"/>
+      </w:pPr>
+      <w:bookmarkStart w:id="26" w:name="_Toc25744152"/>
+      <w:r>
+        <w:t>RF01</w:t>
+      </w:r>
       <w:bookmarkEnd w:id="26"/>
       <w:r>
-        <w:rPr>
-          <w:lang w:val="pt-PT"/>
-        </w:rPr>
-        <w:t xml:space="preserve"> </w:t>
-      </w:r>
-    </w:p>
-    <w:p>
-      <w:pPr>
-        <w:rPr>
-          <w:lang w:val="pt-PT"/>
-        </w:rPr>
-      </w:pPr>
-      <w:r>
-        <w:rPr>
-          <w:lang w:val="pt-PT"/>
-        </w:rPr>
-        <w:t>Listam-se de s</w:t>
-      </w:r>
-      <w:r>
-        <w:rPr>
-          <w:lang w:val="pt-PT"/>
-        </w:rPr>
-        <w:t>eguida os requisitos funcionais que devem guiar a solução.</w:t>
-      </w:r>
-    </w:p>
-    <w:p>
-      <w:pPr>
-        <w:rPr>
-          <w:lang w:val="pt-PT"/>
-        </w:rPr>
-      </w:pPr>
+        <w:t xml:space="preserve"> - </w:t>
+      </w:r>
+      <w:proofErr w:type="spellStart"/>
+      <w:r>
+        <w:t>Obrigatório</w:t>
+      </w:r>
+      <w:proofErr w:type="spellEnd"/>
+    </w:p>
+    <w:p>
+      <w:pPr>
+        <w:rPr>
+          <w:lang w:val="en-US"/>
+        </w:rPr>
+      </w:pPr>
+    </w:p>
+    <w:p>
+      <w:pPr>
+        <w:spacing w:after="160" w:line="259" w:lineRule="auto"/>
+        <w:rPr>
+          <w:lang w:val="pt-PT"/>
+        </w:rPr>
+      </w:pPr>
+      <w:r>
+        <w:rPr>
+          <w:lang w:val="pt-PT"/>
+        </w:rPr>
+        <w:t>O sistema deverá permitir a gestão de carros que podem aceder aos restaurantes, de forma a autenticá-los sobre o sistema.</w:t>
+      </w:r>
     </w:p>
     <w:p>
       <w:pPr>
         <w:pStyle w:val="Heading2"/>
       </w:pPr>
-      <w:bookmarkStart w:id="27" w:name="_Toc25744152"/>
-      <w:r>
-        <w:t>RF01</w:t>
+      <w:bookmarkStart w:id="27" w:name="_Toc25744153"/>
+      <w:r>
+        <w:t>RF02</w:t>
       </w:r>
       <w:bookmarkEnd w:id="27"/>
+      <w:r>
+        <w:t xml:space="preserve"> - </w:t>
+      </w:r>
+      <w:proofErr w:type="spellStart"/>
+      <w:r>
+        <w:t>Obrigatório</w:t>
+      </w:r>
+      <w:proofErr w:type="spellEnd"/>
     </w:p>
     <w:p>
       <w:pPr>
@@ -6154,18 +5550,26 @@
         <w:rPr>
           <w:lang w:val="pt-PT"/>
         </w:rPr>
-        <w:t>O sistema deverá permitir a gestão de carros que podem aceder aos restaurantes, de forma a autenticá-los sobre o sistema.</w:t>
+        <w:t>O sistema terá de possuir uma lista de restaurantes, cada um determinado pelas posições GPS, nome do restaurante, morada do restaurante.</w:t>
       </w:r>
     </w:p>
     <w:p>
       <w:pPr>
         <w:pStyle w:val="Heading2"/>
       </w:pPr>
-      <w:bookmarkStart w:id="28" w:name="_Toc25744153"/>
-      <w:r>
-        <w:t>RF02</w:t>
+      <w:bookmarkStart w:id="28" w:name="_Toc25744154"/>
+      <w:r>
+        <w:t>RF03</w:t>
       </w:r>
       <w:bookmarkEnd w:id="28"/>
+      <w:r>
+        <w:t xml:space="preserve"> - </w:t>
+      </w:r>
+      <w:proofErr w:type="spellStart"/>
+      <w:r>
+        <w:t>Obrigatório</w:t>
+      </w:r>
+      <w:proofErr w:type="spellEnd"/>
     </w:p>
     <w:p>
       <w:pPr>
@@ -6185,18 +5589,26 @@
         <w:rPr>
           <w:lang w:val="pt-PT"/>
         </w:rPr>
-        <w:t>O sistema terá de possuir uma lista de restaurantes, cada um determinado pelas posições GPS, nome do restaurante, morada do restaurante.</w:t>
+        <w:t>O sistema deverá ter uma lista de produtos por restaurante, cada um descrito por um nome do item de menu, um preço e uma imagem descritiva – esta imagem pode ser apenas sugestiva.</w:t>
       </w:r>
     </w:p>
     <w:p>
       <w:pPr>
         <w:pStyle w:val="Heading2"/>
       </w:pPr>
-      <w:bookmarkStart w:id="29" w:name="_Toc25744154"/>
-      <w:r>
-        <w:t>RF03</w:t>
+      <w:bookmarkStart w:id="29" w:name="_Toc25744155"/>
+      <w:r>
+        <w:t>RF04</w:t>
       </w:r>
       <w:bookmarkEnd w:id="29"/>
+      <w:r>
+        <w:t xml:space="preserve"> - </w:t>
+      </w:r>
+      <w:proofErr w:type="spellStart"/>
+      <w:r>
+        <w:t>Obrigatório</w:t>
+      </w:r>
+      <w:proofErr w:type="spellEnd"/>
     </w:p>
     <w:p>
       <w:pPr>
@@ -6216,18 +5628,26 @@
         <w:rPr>
           <w:lang w:val="pt-PT"/>
         </w:rPr>
-        <w:t>O sistema deverá ter uma lista de produtos por restaurante, cada um descrito por um nome do item de menu, um preço e uma imagem descritiva – esta imagem pode ser apenas sugestiva.</w:t>
+        <w:t>O sistema terá de permitir criar, atualizar, apagar e ler as ordens criadas aos restaurantes – todos as operações CRUD sobre os as ordens de menus devem ser desenvolvidas.</w:t>
       </w:r>
     </w:p>
     <w:p>
       <w:pPr>
         <w:pStyle w:val="Heading2"/>
       </w:pPr>
-      <w:bookmarkStart w:id="30" w:name="_Toc25744155"/>
-      <w:r>
-        <w:t>RF04</w:t>
+      <w:bookmarkStart w:id="30" w:name="_Toc25744156"/>
+      <w:r>
+        <w:t>RF05</w:t>
       </w:r>
       <w:bookmarkEnd w:id="30"/>
+      <w:r>
+        <w:t xml:space="preserve"> - </w:t>
+      </w:r>
+      <w:proofErr w:type="spellStart"/>
+      <w:r>
+        <w:t>Obrigatório</w:t>
+      </w:r>
+      <w:proofErr w:type="spellEnd"/>
     </w:p>
     <w:p>
       <w:pPr>
@@ -6247,18 +5667,26 @@
         <w:rPr>
           <w:lang w:val="pt-PT"/>
         </w:rPr>
-        <w:t>O sistema terá de permitir criar, atualizar, apagar e ler as ordens criadas aos restaurantes – todos as operações CRUD sobre os as ordens de menus devem ser desenvolvidas.</w:t>
+        <w:t>O sistema deverá construir um histórico de ordens de menu para possibilitar reporting.</w:t>
       </w:r>
     </w:p>
     <w:p>
       <w:pPr>
         <w:pStyle w:val="Heading2"/>
       </w:pPr>
-      <w:bookmarkStart w:id="31" w:name="_Toc25744156"/>
-      <w:r>
-        <w:t>RF05</w:t>
+      <w:bookmarkStart w:id="31" w:name="_Toc25744157"/>
+      <w:r>
+        <w:t>RF06</w:t>
       </w:r>
       <w:bookmarkEnd w:id="31"/>
+      <w:r>
+        <w:t xml:space="preserve"> - </w:t>
+      </w:r>
+      <w:proofErr w:type="spellStart"/>
+      <w:r>
+        <w:t>Obrigatório</w:t>
+      </w:r>
+      <w:proofErr w:type="spellEnd"/>
     </w:p>
     <w:p>
       <w:pPr>
@@ -6270,37 +5698,76 @@
     <w:p>
       <w:pPr>
         <w:spacing w:after="160" w:line="259" w:lineRule="auto"/>
-      </w:pPr>
-      <w:r>
-        <w:rPr>
-          <w:lang w:val="pt-PT"/>
-        </w:rPr>
-        <w:t xml:space="preserve">O sistema deverá construir um histórico de ordens de menu para possibilitar </w:t>
+        <w:rPr>
+          <w:lang w:val="pt-PT"/>
+        </w:rPr>
+      </w:pPr>
+      <w:r>
+        <w:rPr>
+          <w:lang w:val="pt-PT"/>
+        </w:rPr>
+        <w:t>A MobileApp e o Frontend devem autenticar-se perante o Backend, ainda que seja um mecanismo básico, com pouca segurança, ou até simulado.</w:t>
+      </w:r>
+    </w:p>
+    <w:p>
+      <w:pPr>
+        <w:pStyle w:val="Heading2"/>
+      </w:pPr>
+      <w:bookmarkStart w:id="32" w:name="_Toc25744158"/>
+      <w:r>
+        <w:t>RF0</w:t>
+      </w:r>
+      <w:r>
+        <w:t>7</w:t>
+      </w:r>
+      <w:bookmarkEnd w:id="32"/>
+      <w:r>
+        <w:t xml:space="preserve"> - </w:t>
       </w:r>
       <w:proofErr w:type="spellStart"/>
       <w:r>
-        <w:rPr>
-          <w:lang w:val="pt-PT"/>
-        </w:rPr>
-        <w:t>reporting</w:t>
+        <w:t>Obrigatório</w:t>
       </w:r>
       <w:proofErr w:type="spellEnd"/>
-      <w:r>
-        <w:rPr>
-          <w:lang w:val="pt-PT"/>
-        </w:rPr>
-        <w:t>.</w:t>
+    </w:p>
+    <w:p>
+      <w:pPr>
+        <w:rPr>
+          <w:lang w:val="en-US"/>
+        </w:rPr>
+      </w:pPr>
+    </w:p>
+    <w:p>
+      <w:pPr>
+        <w:spacing w:after="160" w:line="259" w:lineRule="auto"/>
+        <w:rPr>
+          <w:lang w:val="pt-PT"/>
+        </w:rPr>
+      </w:pPr>
+      <w:r>
+        <w:rPr>
+          <w:lang w:val="pt-PT"/>
+        </w:rPr>
+        <w:t>O Frontend deverá poder mostrar a lista de restaurantes, com uma distância em metros e/ou quilómetros.</w:t>
       </w:r>
     </w:p>
     <w:p>
       <w:pPr>
         <w:pStyle w:val="Heading2"/>
       </w:pPr>
-      <w:bookmarkStart w:id="32" w:name="_Toc25744157"/>
-      <w:r>
-        <w:t>RF06</w:t>
-      </w:r>
-      <w:bookmarkEnd w:id="32"/>
+      <w:bookmarkStart w:id="33" w:name="_Toc25744159"/>
+      <w:r>
+        <w:t>RF08</w:t>
+      </w:r>
+      <w:bookmarkEnd w:id="33"/>
+      <w:r>
+        <w:t xml:space="preserve"> - </w:t>
+      </w:r>
+      <w:proofErr w:type="spellStart"/>
+      <w:r>
+        <w:t>Obrigatório</w:t>
+      </w:r>
+      <w:proofErr w:type="spellEnd"/>
     </w:p>
     <w:p>
       <w:pPr>
@@ -6320,244 +5787,123 @@
         <w:rPr>
           <w:lang w:val="pt-PT"/>
         </w:rPr>
-        <w:t xml:space="preserve">A </w:t>
+        <w:t xml:space="preserve">O Frontend deverá permitir a escolha de itens de menu, com quantificadores para cada, </w:t>
+      </w:r>
+      <w:r>
+        <w:rPr>
+          <w:lang w:val="pt-PT"/>
+        </w:rPr>
+        <w:t>à semelhança de um carrinho de compras.</w:t>
+      </w:r>
+    </w:p>
+    <w:p>
+      <w:pPr>
+        <w:pStyle w:val="Heading2"/>
+      </w:pPr>
+      <w:bookmarkStart w:id="34" w:name="_Toc25744160"/>
+      <w:r>
+        <w:t>RF09</w:t>
+      </w:r>
+      <w:bookmarkEnd w:id="34"/>
+      <w:r>
+        <w:t xml:space="preserve"> - </w:t>
       </w:r>
       <w:proofErr w:type="spellStart"/>
       <w:r>
-        <w:rPr>
-          <w:lang w:val="pt-PT"/>
-        </w:rPr>
-        <w:t>MobileApp</w:t>
+        <w:t>Obrigatório</w:t>
       </w:r>
       <w:proofErr w:type="spellEnd"/>
-      <w:r>
-        <w:rPr>
-          <w:lang w:val="pt-PT"/>
-        </w:rPr>
-        <w:t xml:space="preserve"> e o </w:t>
-      </w:r>
-      <w:proofErr w:type="spellStart"/>
-      <w:r>
-        <w:rPr>
-          <w:lang w:val="pt-PT"/>
-        </w:rPr>
-        <w:t>Frontend</w:t>
-      </w:r>
-      <w:proofErr w:type="spellEnd"/>
-      <w:r>
-        <w:rPr>
-          <w:lang w:val="pt-PT"/>
-        </w:rPr>
-        <w:t xml:space="preserve"> devem autenticar-se perante o </w:t>
-      </w:r>
-      <w:proofErr w:type="spellStart"/>
-      <w:r>
-        <w:rPr>
-          <w:lang w:val="pt-PT"/>
-        </w:rPr>
-        <w:t>Backend</w:t>
-      </w:r>
-      <w:proofErr w:type="spellEnd"/>
-      <w:r>
-        <w:rPr>
-          <w:lang w:val="pt-PT"/>
-        </w:rPr>
-        <w:t>, ainda que seja um mecanismo básico, com pouca segurança, ou até simulado.</w:t>
+    </w:p>
+    <w:p>
+      <w:pPr>
+        <w:rPr>
+          <w:lang w:val="en-US"/>
+        </w:rPr>
+      </w:pPr>
+    </w:p>
+    <w:p>
+      <w:pPr>
+        <w:spacing w:after="160" w:line="259" w:lineRule="auto"/>
+        <w:rPr>
+          <w:lang w:val="pt-PT"/>
+        </w:rPr>
+      </w:pPr>
+      <w:r>
+        <w:rPr>
+          <w:lang w:val="pt-PT"/>
+        </w:rPr>
+        <w:t>O Frontend deverá permitir a confirmação da compra, antes de finalizar a comunicação com o restaurante.</w:t>
       </w:r>
     </w:p>
     <w:p>
       <w:pPr>
         <w:pStyle w:val="Heading2"/>
       </w:pPr>
-      <w:bookmarkStart w:id="33" w:name="_Toc25744158"/>
-      <w:r>
-        <w:t>RF0</w:t>
-      </w:r>
-      <w:r>
-        <w:t>7</w:t>
-      </w:r>
-      <w:bookmarkEnd w:id="33"/>
-    </w:p>
-    <w:p>
-      <w:pPr>
-        <w:rPr>
-          <w:lang w:val="en-US"/>
-        </w:rPr>
-      </w:pPr>
-    </w:p>
-    <w:p>
-      <w:pPr>
-        <w:spacing w:after="160" w:line="259" w:lineRule="auto"/>
-      </w:pPr>
-      <w:r>
-        <w:rPr>
-          <w:lang w:val="pt-PT"/>
-        </w:rPr>
-        <w:t xml:space="preserve">O </w:t>
-      </w:r>
-      <w:proofErr w:type="spellStart"/>
-      <w:r>
-        <w:rPr>
-          <w:lang w:val="pt-PT"/>
-        </w:rPr>
-        <w:t>Frontend</w:t>
-      </w:r>
-      <w:proofErr w:type="spellEnd"/>
-      <w:r>
-        <w:rPr>
-          <w:lang w:val="pt-PT"/>
-        </w:rPr>
-        <w:t xml:space="preserve"> deverá poder mostrar a lista de restaurantes, com uma distância em metros e/ou quilómetros.</w:t>
-      </w:r>
-    </w:p>
-    <w:p>
-      <w:pPr>
-        <w:pStyle w:val="Heading2"/>
-      </w:pPr>
-      <w:bookmarkStart w:id="34" w:name="_Toc25744159"/>
-      <w:r>
-        <w:t>RF08</w:t>
-      </w:r>
-      <w:bookmarkEnd w:id="34"/>
-    </w:p>
-    <w:p>
-      <w:pPr>
-        <w:rPr>
-          <w:lang w:val="en-US"/>
-        </w:rPr>
-      </w:pPr>
-    </w:p>
-    <w:p>
-      <w:pPr>
-        <w:spacing w:after="160" w:line="259" w:lineRule="auto"/>
-        <w:rPr>
-          <w:lang w:val="en-US"/>
-        </w:rPr>
-      </w:pPr>
-      <w:r>
-        <w:rPr>
-          <w:lang w:val="pt-PT"/>
-        </w:rPr>
-        <w:t xml:space="preserve">O </w:t>
-      </w:r>
-      <w:proofErr w:type="spellStart"/>
-      <w:r>
-        <w:rPr>
-          <w:lang w:val="pt-PT"/>
-        </w:rPr>
-        <w:t>Frontend</w:t>
-      </w:r>
-      <w:proofErr w:type="spellEnd"/>
-      <w:r>
-        <w:rPr>
-          <w:lang w:val="pt-PT"/>
-        </w:rPr>
-        <w:t xml:space="preserve"> deverá permitir a escolha de itens de menu, com quantificadores para cada, </w:t>
-      </w:r>
-      <w:r>
-        <w:rPr>
-          <w:lang w:val="en-US"/>
-        </w:rPr>
-        <w:t xml:space="preserve">à </w:t>
-      </w:r>
-      <w:proofErr w:type="spellStart"/>
-      <w:r>
-        <w:rPr>
-          <w:lang w:val="en-US"/>
-        </w:rPr>
-        <w:t>semelhança</w:t>
-      </w:r>
-      <w:proofErr w:type="spellEnd"/>
-      <w:r>
-        <w:rPr>
-          <w:lang w:val="en-US"/>
-        </w:rPr>
-        <w:t xml:space="preserve"> de um </w:t>
-      </w:r>
-      <w:proofErr w:type="spellStart"/>
-      <w:r>
-        <w:rPr>
-          <w:lang w:val="en-US"/>
-        </w:rPr>
-        <w:t>carrinho</w:t>
-      </w:r>
-      <w:proofErr w:type="spellEnd"/>
-      <w:r>
-        <w:rPr>
-          <w:lang w:val="en-US"/>
-        </w:rPr>
-        <w:t xml:space="preserve"> de </w:t>
-      </w:r>
-      <w:proofErr w:type="spellStart"/>
-      <w:r>
-        <w:rPr>
-          <w:lang w:val="en-US"/>
-        </w:rPr>
-        <w:t>compras</w:t>
-      </w:r>
-      <w:proofErr w:type="spellEnd"/>
-      <w:r>
-        <w:rPr>
-          <w:lang w:val="en-US"/>
-        </w:rPr>
-        <w:t>.</w:t>
-      </w:r>
-    </w:p>
-    <w:p>
-      <w:pPr>
-        <w:pStyle w:val="Heading2"/>
-      </w:pPr>
-      <w:bookmarkStart w:id="35" w:name="_Toc25744160"/>
-      <w:r>
-        <w:t>RF09</w:t>
-      </w:r>
-      <w:bookmarkEnd w:id="35"/>
-    </w:p>
-    <w:p>
-      <w:pPr>
-        <w:rPr>
-          <w:lang w:val="en-US"/>
-        </w:rPr>
-      </w:pPr>
-    </w:p>
-    <w:p>
-      <w:pPr>
-        <w:spacing w:after="160" w:line="259" w:lineRule="auto"/>
-        <w:rPr>
-          <w:lang w:val="pt-PT"/>
-        </w:rPr>
-      </w:pPr>
-      <w:r>
-        <w:rPr>
-          <w:lang w:val="pt-PT"/>
-        </w:rPr>
-        <w:t xml:space="preserve">O </w:t>
-      </w:r>
-      <w:proofErr w:type="spellStart"/>
-      <w:r>
-        <w:rPr>
-          <w:lang w:val="pt-PT"/>
-        </w:rPr>
-        <w:t>Frontend</w:t>
-      </w:r>
-      <w:proofErr w:type="spellEnd"/>
-      <w:r>
-        <w:rPr>
-          <w:lang w:val="pt-PT"/>
-        </w:rPr>
-        <w:t xml:space="preserve"> deverá permitir a confirmação da compra, antes de finalizar a comunicação com o restaurante.</w:t>
-      </w:r>
-    </w:p>
-    <w:p>
-      <w:pPr>
-        <w:pStyle w:val="Heading2"/>
-      </w:pPr>
-      <w:bookmarkStart w:id="36" w:name="_Toc25744161"/>
+      <w:bookmarkStart w:id="35" w:name="_Toc25744161"/>
       <w:r>
         <w:lastRenderedPageBreak/>
         <w:t>RF10</w:t>
       </w:r>
+      <w:bookmarkEnd w:id="35"/>
+      <w:r>
+        <w:t xml:space="preserve"> - </w:t>
+      </w:r>
+      <w:proofErr w:type="spellStart"/>
+      <w:r>
+        <w:t>Obrigatório</w:t>
+      </w:r>
+      <w:proofErr w:type="spellEnd"/>
+    </w:p>
+    <w:p>
+      <w:pPr>
+        <w:rPr>
+          <w:lang w:val="en-US"/>
+        </w:rPr>
+      </w:pPr>
+    </w:p>
+    <w:p>
+      <w:pPr>
+        <w:spacing w:after="160" w:line="259" w:lineRule="auto"/>
+        <w:rPr>
+          <w:lang w:val="pt-PT"/>
+        </w:rPr>
+      </w:pPr>
+      <w:r>
+        <w:rPr>
+          <w:lang w:val="pt-PT"/>
+        </w:rPr>
+        <w:t>O</w:t>
+      </w:r>
+      <w:r>
+        <w:rPr>
+          <w:lang w:val="pt-PT"/>
+        </w:rPr>
+        <w:t xml:space="preserve"> Backend deverá permitir saber o estado da encomenda, o tempo de entrega/cozedura dos itens de menu comprados poderá ser imediato ou com um tempo pré-definido</w:t>
+      </w:r>
+      <w:r>
+        <w:rPr>
+          <w:lang w:val="pt-PT"/>
+        </w:rPr>
+        <w:t xml:space="preserve"> para cada.</w:t>
+      </w:r>
+    </w:p>
+    <w:p>
+      <w:pPr>
+        <w:pStyle w:val="Heading2"/>
+      </w:pPr>
+      <w:bookmarkStart w:id="36" w:name="_Toc25744162"/>
+      <w:r>
+        <w:t>RF11</w:t>
+      </w:r>
       <w:bookmarkEnd w:id="36"/>
+      <w:r>
+        <w:t xml:space="preserve"> - </w:t>
+      </w:r>
+      <w:proofErr w:type="spellStart"/>
+      <w:r>
+        <w:t>Obrigatório</w:t>
+      </w:r>
+      <w:proofErr w:type="spellEnd"/>
     </w:p>
     <w:p>
       <w:pPr>
@@ -6577,7 +5923,145 @@
         <w:rPr>
           <w:lang w:val="pt-PT"/>
         </w:rPr>
-        <w:t>O</w:t>
+        <w:t>As encomendas devem ser unívocas, representadas por um identificar único.</w:t>
+      </w:r>
+    </w:p>
+    <w:p>
+      <w:pPr>
+        <w:pStyle w:val="Heading2"/>
+      </w:pPr>
+      <w:bookmarkStart w:id="37" w:name="_Toc25744163"/>
+      <w:r>
+        <w:t>RF12</w:t>
+      </w:r>
+      <w:bookmarkEnd w:id="37"/>
+      <w:r>
+        <w:t xml:space="preserve"> – </w:t>
+      </w:r>
+      <w:proofErr w:type="spellStart"/>
+      <w:r>
+        <w:t>Obrigatório</w:t>
+      </w:r>
+      <w:proofErr w:type="spellEnd"/>
+    </w:p>
+    <w:p>
+      <w:pPr>
+        <w:rPr>
+          <w:lang w:val="en-US"/>
+        </w:rPr>
+      </w:pPr>
+    </w:p>
+    <w:p>
+      <w:pPr>
+        <w:spacing w:after="160" w:line="259" w:lineRule="auto"/>
+        <w:rPr>
+          <w:lang w:val="pt-PT"/>
+        </w:rPr>
+      </w:pPr>
+      <w:r>
+        <w:rPr>
+          <w:lang w:val="pt-PT"/>
+        </w:rPr>
+        <w:t xml:space="preserve">O Frontend deverá permitir a escolha de itens de menu, com quantificadores para cada, </w:t>
+      </w:r>
+      <w:r>
+        <w:rPr>
+          <w:lang w:val="pt-PT"/>
+        </w:rPr>
+        <w:t>à semelhança de um carrinho de compras.</w:t>
+      </w:r>
+    </w:p>
+    <w:p>
+      <w:pPr>
+        <w:pStyle w:val="Heading2"/>
+      </w:pPr>
+      <w:r>
+        <w:t>RF13</w:t>
+      </w:r>
+      <w:r>
+        <w:t xml:space="preserve"> - </w:t>
+      </w:r>
+      <w:proofErr w:type="spellStart"/>
+      <w:r>
+        <w:t>Obrigatório</w:t>
+      </w:r>
+      <w:proofErr w:type="spellEnd"/>
+    </w:p>
+    <w:p>
+      <w:pPr>
+        <w:rPr>
+          <w:lang w:val="en-US"/>
+        </w:rPr>
+      </w:pPr>
+    </w:p>
+    <w:p>
+      <w:pPr>
+        <w:spacing w:after="160" w:line="259" w:lineRule="auto"/>
+        <w:rPr>
+          <w:lang w:val="pt-PT"/>
+        </w:rPr>
+      </w:pPr>
+      <w:r>
+        <w:rPr>
+          <w:lang w:val="pt-PT"/>
+        </w:rPr>
+        <w:t>A MobileApp deve permitir consultar o detalhe de uma encomenda.</w:t>
+      </w:r>
+    </w:p>
+    <w:p>
+      <w:pPr>
+        <w:pStyle w:val="Heading2"/>
+      </w:pPr>
+      <w:bookmarkStart w:id="38" w:name="_Toc25744164"/>
+      <w:r>
+        <w:t>RF1</w:t>
+      </w:r>
+      <w:bookmarkEnd w:id="38"/>
+      <w:r>
+        <w:t>4</w:t>
+      </w:r>
+      <w:r>
+        <w:t xml:space="preserve"> - </w:t>
+      </w:r>
+      <w:proofErr w:type="spellStart"/>
+      <w:r>
+        <w:t>Obrigatório</w:t>
+      </w:r>
+      <w:proofErr w:type="spellEnd"/>
+    </w:p>
+    <w:p>
+      <w:pPr>
+        <w:rPr>
+          <w:lang w:val="en-US"/>
+        </w:rPr>
+      </w:pPr>
+    </w:p>
+    <w:p>
+      <w:pPr>
+        <w:spacing w:after="160" w:line="259" w:lineRule="auto"/>
+        <w:rPr>
+          <w:lang w:val="pt-PT"/>
+        </w:rPr>
+      </w:pPr>
+      <w:r>
+        <w:rPr>
+          <w:lang w:val="pt-PT"/>
+        </w:rPr>
+        <w:t>A MobileApp deve permitir alterar o estado de uma encomenda, pelo restaurante.</w:t>
+      </w:r>
+    </w:p>
+    <w:p>
+      <w:pPr>
+        <w:pStyle w:val="Heading2"/>
+        <w:rPr>
+          <w:lang w:val="pt-PT"/>
+        </w:rPr>
+      </w:pPr>
+      <w:r>
+        <w:rPr>
+          <w:lang w:val="pt-PT"/>
+        </w:rPr>
+        <w:t>RF15</w:t>
       </w:r>
       <w:r>
         <w:rPr>
@@ -6585,36 +6069,91 @@
         </w:rPr>
         <w:t xml:space="preserve"> </w:t>
       </w:r>
-      <w:proofErr w:type="spellStart"/>
-      <w:r>
-        <w:rPr>
-          <w:lang w:val="pt-PT"/>
-        </w:rPr>
-        <w:t>Backend</w:t>
-      </w:r>
-      <w:proofErr w:type="spellEnd"/>
-      <w:r>
-        <w:rPr>
-          <w:lang w:val="pt-PT"/>
-        </w:rPr>
-        <w:t xml:space="preserve"> deverá permitir saber o estado da encomenda, o tempo de entrega/cozedura dos itens de menu comprados poderá ser imediato ou com um tempo pré-definido</w:t>
-      </w:r>
-      <w:r>
-        <w:rPr>
-          <w:lang w:val="pt-PT"/>
-        </w:rPr>
-        <w:t xml:space="preserve"> para cada.</w:t>
+      <w:r>
+        <w:rPr>
+          <w:lang w:val="pt-PT"/>
+        </w:rPr>
+        <w:t>- Opcional</w:t>
+      </w:r>
+    </w:p>
+    <w:p>
+      <w:pPr>
+        <w:rPr>
+          <w:lang w:val="pt-PT"/>
+        </w:rPr>
+      </w:pPr>
+    </w:p>
+    <w:p>
+      <w:pPr>
+        <w:spacing w:after="160" w:line="259" w:lineRule="auto"/>
+        <w:rPr>
+          <w:lang w:val="pt-PT"/>
+        </w:rPr>
+      </w:pPr>
+      <w:r>
+        <w:rPr>
+          <w:lang w:val="pt-PT"/>
+        </w:rPr>
+        <w:t>O sistema pode permitir o uso de pontos por cliente.</w:t>
       </w:r>
     </w:p>
     <w:p>
       <w:pPr>
         <w:pStyle w:val="Heading2"/>
-      </w:pPr>
-      <w:bookmarkStart w:id="37" w:name="_Toc25744162"/>
-      <w:r>
-        <w:t>RF11</w:t>
-      </w:r>
-      <w:bookmarkEnd w:id="37"/>
+        <w:rPr>
+          <w:lang w:val="pt-PT"/>
+        </w:rPr>
+      </w:pPr>
+      <w:r>
+        <w:rPr>
+          <w:lang w:val="pt-PT"/>
+        </w:rPr>
+        <w:t>RF16</w:t>
+      </w:r>
+      <w:r>
+        <w:rPr>
+          <w:lang w:val="pt-PT"/>
+        </w:rPr>
+        <w:t>- Opcional</w:t>
+      </w:r>
+    </w:p>
+    <w:p>
+      <w:pPr>
+        <w:rPr>
+          <w:lang w:val="pt-PT"/>
+        </w:rPr>
+      </w:pPr>
+    </w:p>
+    <w:p>
+      <w:pPr>
+        <w:spacing w:after="160" w:line="259" w:lineRule="auto"/>
+        <w:rPr>
+          <w:lang w:val="pt-PT"/>
+        </w:rPr>
+      </w:pPr>
+      <w:r>
+        <w:rPr>
+          <w:lang w:val="pt-PT"/>
+        </w:rPr>
+        <w:t>O sistema poderá ser alvo de reporting (pedido mais efectuado, pontos por cliente, restaurante mais lucrativo, etc).</w:t>
+      </w:r>
+    </w:p>
+    <w:p>
+      <w:pPr>
+        <w:pStyle w:val="Heading2"/>
+        <w:rPr>
+          <w:lang w:val="pt-PT"/>
+        </w:rPr>
+      </w:pPr>
+      <w:r>
+        <w:t>RF17</w:t>
+      </w:r>
+      <w:r>
+        <w:rPr>
+          <w:lang w:val="pt-PT"/>
+        </w:rPr>
+        <w:t>- Opcional</w:t>
+      </w:r>
     </w:p>
     <w:p>
       <w:pPr>
@@ -6634,300 +6173,8 @@
         <w:rPr>
           <w:lang w:val="pt-PT"/>
         </w:rPr>
-        <w:t>As encomendas devem ser unívocas, representadas por um identificar único.</w:t>
-      </w:r>
-    </w:p>
-    <w:p>
-      <w:pPr>
-        <w:pStyle w:val="Heading2"/>
-      </w:pPr>
-      <w:bookmarkStart w:id="38" w:name="_Toc25744163"/>
-      <w:r>
-        <w:t>RF12</w:t>
-      </w:r>
-      <w:bookmarkEnd w:id="38"/>
-    </w:p>
-    <w:p>
-      <w:pPr>
-        <w:rPr>
-          <w:lang w:val="en-US"/>
-        </w:rPr>
-      </w:pPr>
-    </w:p>
-    <w:p>
-      <w:pPr>
-        <w:spacing w:after="160" w:line="259" w:lineRule="auto"/>
-        <w:rPr>
-          <w:lang w:val="en-US"/>
-        </w:rPr>
-      </w:pPr>
-      <w:r>
-        <w:rPr>
-          <w:lang w:val="pt-PT"/>
-        </w:rPr>
-        <w:t xml:space="preserve">O </w:t>
-      </w:r>
-      <w:proofErr w:type="spellStart"/>
-      <w:r>
-        <w:rPr>
-          <w:lang w:val="pt-PT"/>
-        </w:rPr>
-        <w:t>Frontend</w:t>
-      </w:r>
-      <w:proofErr w:type="spellEnd"/>
-      <w:r>
-        <w:rPr>
-          <w:lang w:val="pt-PT"/>
-        </w:rPr>
-        <w:t xml:space="preserve"> deverá permitir a escolha de itens de menu, com quantificadores para cada, </w:t>
-      </w:r>
-      <w:r>
-        <w:rPr>
-          <w:lang w:val="en-US"/>
-        </w:rPr>
-        <w:t xml:space="preserve">à </w:t>
-      </w:r>
-      <w:proofErr w:type="spellStart"/>
-      <w:r>
-        <w:rPr>
-          <w:lang w:val="en-US"/>
-        </w:rPr>
-        <w:t>semelhança</w:t>
-      </w:r>
-      <w:proofErr w:type="spellEnd"/>
-      <w:r>
-        <w:rPr>
-          <w:lang w:val="en-US"/>
-        </w:rPr>
-        <w:t xml:space="preserve"> de um </w:t>
-      </w:r>
-      <w:proofErr w:type="spellStart"/>
-      <w:r>
-        <w:rPr>
-          <w:lang w:val="en-US"/>
-        </w:rPr>
-        <w:t>carrinho</w:t>
-      </w:r>
-      <w:proofErr w:type="spellEnd"/>
-      <w:r>
-        <w:rPr>
-          <w:lang w:val="en-US"/>
-        </w:rPr>
-        <w:t xml:space="preserve"> de </w:t>
-      </w:r>
-      <w:proofErr w:type="spellStart"/>
-      <w:r>
-        <w:rPr>
-          <w:lang w:val="en-US"/>
-        </w:rPr>
-        <w:t>compras</w:t>
-      </w:r>
-      <w:proofErr w:type="spellEnd"/>
-      <w:r>
-        <w:rPr>
-          <w:lang w:val="en-US"/>
-        </w:rPr>
-        <w:t>.</w:t>
-      </w:r>
-    </w:p>
-    <w:p>
-      <w:pPr>
-        <w:pStyle w:val="Heading2"/>
-      </w:pPr>
-      <w:r>
-        <w:t>RF13</w:t>
-      </w:r>
-    </w:p>
-    <w:p>
-      <w:pPr>
-        <w:rPr>
-          <w:lang w:val="en-US"/>
-        </w:rPr>
-      </w:pPr>
-    </w:p>
-    <w:p>
-      <w:pPr>
-        <w:spacing w:after="160" w:line="259" w:lineRule="auto"/>
-        <w:rPr>
-          <w:lang w:val="en-US"/>
-        </w:rPr>
-      </w:pPr>
-      <w:r>
-        <w:rPr>
-          <w:lang w:val="pt-PT"/>
-        </w:rPr>
-        <w:t xml:space="preserve">A </w:t>
-      </w:r>
-      <w:proofErr w:type="spellStart"/>
-      <w:r>
-        <w:rPr>
-          <w:lang w:val="pt-PT"/>
-        </w:rPr>
-        <w:t>MobileApp</w:t>
-      </w:r>
-      <w:proofErr w:type="spellEnd"/>
-      <w:r>
-        <w:rPr>
-          <w:lang w:val="pt-PT"/>
-        </w:rPr>
-        <w:t xml:space="preserve"> deve permitir consultar o detalhe de uma encomenda.</w:t>
-      </w:r>
-    </w:p>
-    <w:p>
-      <w:pPr>
-        <w:pStyle w:val="Heading2"/>
-      </w:pPr>
-      <w:bookmarkStart w:id="39" w:name="_Toc25744164"/>
-      <w:r>
-        <w:t>RF1</w:t>
-      </w:r>
-      <w:bookmarkEnd w:id="39"/>
-      <w:r>
-        <w:t>4</w:t>
-      </w:r>
-    </w:p>
-    <w:p>
-      <w:pPr>
-        <w:rPr>
-          <w:lang w:val="en-US"/>
-        </w:rPr>
-      </w:pPr>
-    </w:p>
-    <w:p>
-      <w:pPr>
-        <w:spacing w:after="160" w:line="259" w:lineRule="auto"/>
-        <w:rPr>
-          <w:lang w:val="pt-PT"/>
-        </w:rPr>
-      </w:pPr>
-      <w:r>
-        <w:rPr>
-          <w:lang w:val="pt-PT"/>
-        </w:rPr>
-        <w:t xml:space="preserve">A </w:t>
-      </w:r>
-      <w:proofErr w:type="spellStart"/>
-      <w:r>
-        <w:rPr>
-          <w:lang w:val="pt-PT"/>
-        </w:rPr>
-        <w:t>MobileApp</w:t>
-      </w:r>
-      <w:proofErr w:type="spellEnd"/>
-      <w:r>
-        <w:rPr>
-          <w:lang w:val="pt-PT"/>
-        </w:rPr>
-        <w:t xml:space="preserve"> deve permitir alterar o estado de uma encomenda, pelo restaurante.</w:t>
-      </w:r>
-    </w:p>
-    <w:p>
-      <w:pPr>
-        <w:pStyle w:val="Heading2"/>
-      </w:pPr>
-      <w:r>
-        <w:t>RF15</w:t>
-      </w:r>
-    </w:p>
-    <w:p>
-      <w:pPr>
-        <w:rPr>
-          <w:lang w:val="en-US"/>
-        </w:rPr>
-      </w:pPr>
-    </w:p>
-    <w:p>
-      <w:pPr>
-        <w:spacing w:after="160" w:line="259" w:lineRule="auto"/>
-        <w:rPr>
-          <w:lang w:val="pt-PT"/>
-        </w:rPr>
-      </w:pPr>
-      <w:r>
-        <w:rPr>
-          <w:lang w:val="pt-PT"/>
-        </w:rPr>
-        <w:t>O sistema pode permitir o uso de pontos por cliente.</w:t>
-      </w:r>
-    </w:p>
-    <w:p>
-      <w:pPr>
-        <w:pStyle w:val="Heading2"/>
-      </w:pPr>
-      <w:r>
-        <w:t>RF16</w:t>
-      </w:r>
-    </w:p>
-    <w:p>
-      <w:pPr>
-        <w:rPr>
-          <w:lang w:val="en-US"/>
-        </w:rPr>
-      </w:pPr>
-    </w:p>
-    <w:p>
-      <w:pPr>
-        <w:spacing w:after="160" w:line="259" w:lineRule="auto"/>
-        <w:rPr>
-          <w:lang w:val="pt-PT"/>
-        </w:rPr>
-      </w:pPr>
-      <w:r>
-        <w:rPr>
-          <w:lang w:val="pt-PT"/>
-        </w:rPr>
-        <w:t xml:space="preserve">O sistema poderá ser alvo de </w:t>
-      </w:r>
-      <w:proofErr w:type="spellStart"/>
-      <w:r>
-        <w:rPr>
-          <w:lang w:val="pt-PT"/>
-        </w:rPr>
-        <w:t>reporting</w:t>
-      </w:r>
-      <w:proofErr w:type="spellEnd"/>
-      <w:r>
-        <w:rPr>
-          <w:lang w:val="pt-PT"/>
-        </w:rPr>
-        <w:t xml:space="preserve"> (pedido mais </w:t>
-      </w:r>
-      <w:proofErr w:type="spellStart"/>
-      <w:r>
-        <w:rPr>
-          <w:lang w:val="pt-PT"/>
-        </w:rPr>
-        <w:t>efectuado</w:t>
-      </w:r>
-      <w:proofErr w:type="spellEnd"/>
-      <w:r>
-        <w:rPr>
-          <w:lang w:val="pt-PT"/>
-        </w:rPr>
-        <w:t xml:space="preserve">, pontos por cliente, restaurante mais lucrativo, </w:t>
-      </w:r>
-      <w:proofErr w:type="spellStart"/>
-      <w:r>
-        <w:rPr>
-          <w:lang w:val="pt-PT"/>
-        </w:rPr>
-        <w:t>etc</w:t>
-      </w:r>
-      <w:proofErr w:type="spellEnd"/>
-      <w:r>
-        <w:rPr>
-          <w:lang w:val="pt-PT"/>
-        </w:rPr>
-        <w:t>).</w:t>
-      </w:r>
-    </w:p>
-    <w:p>
-      <w:pPr>
-        <w:spacing w:after="160" w:line="259" w:lineRule="auto"/>
-        <w:rPr>
-          <w:lang w:val="pt-PT"/>
-        </w:rPr>
-      </w:pPr>
+        <w:t>As interfaces de utilizador devem ser elegantes e responsivas.</w:t>
+      </w:r>
     </w:p>
     <w:p>
       <w:pPr>
@@ -6954,14 +6201,14 @@
           <w:lang w:val="pt-PT"/>
         </w:rPr>
       </w:pPr>
-      <w:bookmarkStart w:id="40" w:name="_Toc25744165"/>
+      <w:bookmarkStart w:id="39" w:name="_Toc25744165"/>
       <w:r>
         <w:rPr>
           <w:lang w:val="pt-PT"/>
         </w:rPr>
         <w:t>Requisitos Técnicos</w:t>
       </w:r>
-      <w:bookmarkEnd w:id="40"/>
+      <w:bookmarkEnd w:id="39"/>
     </w:p>
     <w:p>
       <w:pPr>
@@ -6976,24 +6223,57 @@
         </w:rPr>
         <w:t>Listam-se de seguida os requisitos t</w:t>
       </w:r>
-      <w:proofErr w:type="spellStart"/>
-      <w:r>
+      <w:r>
+        <w:rPr>
+          <w:lang w:val="pt-PT"/>
+        </w:rPr>
+        <w:t>écnicos</w:t>
+      </w:r>
+      <w:r>
+        <w:rPr>
+          <w:lang w:val="pt-PT"/>
+        </w:rPr>
+        <w:t xml:space="preserve"> que devem guiar a solução.</w:t>
+      </w:r>
+    </w:p>
+    <w:p>
+      <w:pPr>
+        <w:pStyle w:val="Text-Bullet"/>
+        <w:rPr>
+          <w:lang w:val="pt-PT"/>
+        </w:rPr>
+      </w:pPr>
+    </w:p>
+    <w:p>
+      <w:pPr>
+        <w:pStyle w:val="Heading2"/>
+      </w:pPr>
+      <w:r>
+        <w:t>RT01</w:t>
+      </w:r>
+    </w:p>
+    <w:p>
+      <w:pPr>
         <w:rPr>
           <w:lang w:val="en-US"/>
         </w:rPr>
-        <w:t>écnicos</w:t>
-      </w:r>
-      <w:proofErr w:type="spellEnd"/>
-      <w:r>
-        <w:rPr>
-          <w:lang w:val="pt-PT"/>
-        </w:rPr>
-        <w:t xml:space="preserve"> que devem guiar a solução.</w:t>
-      </w:r>
-    </w:p>
-    <w:p>
-      <w:pPr>
-        <w:pStyle w:val="Text-Bullet"/>
+      </w:pPr>
+    </w:p>
+    <w:p>
+      <w:pPr>
+        <w:rPr>
+          <w:lang w:val="pt-PT"/>
+        </w:rPr>
+      </w:pPr>
+      <w:r>
+        <w:rPr>
+          <w:lang w:val="pt-PT"/>
+        </w:rPr>
+        <w:t>A comunicação do sistema deve usar serviços REST, transportando JSON.</w:t>
+      </w:r>
+    </w:p>
+    <w:p>
+      <w:pPr>
         <w:rPr>
           <w:lang w:val="pt-PT"/>
         </w:rPr>
@@ -7004,7 +6284,7 @@
         <w:pStyle w:val="Heading2"/>
       </w:pPr>
       <w:r>
-        <w:t>RT01</w:t>
+        <w:t>RT02</w:t>
       </w:r>
     </w:p>
     <w:p>
@@ -7017,353 +6297,253 @@
     <w:p>
       <w:pPr>
         <w:rPr>
+          <w:lang w:val="pt-PT"/>
+        </w:rPr>
+      </w:pPr>
+      <w:r>
+        <w:rPr>
+          <w:lang w:val="pt-PT"/>
+        </w:rPr>
+        <w:t>O Backend deverá seguir o padrão MVC.</w:t>
+      </w:r>
+    </w:p>
+    <w:p>
+      <w:pPr>
+        <w:rPr>
+          <w:lang w:val="pt-PT"/>
+        </w:rPr>
+      </w:pPr>
+      <w:r>
+        <w:rPr>
+          <w:lang w:val="pt-PT"/>
+        </w:rPr>
+        <w:t>O Frontend e a MobileApp deverão ser modulares.</w:t>
+      </w:r>
+    </w:p>
+    <w:p>
+      <w:pPr>
+        <w:rPr>
+          <w:lang w:val="pt-PT"/>
+        </w:rPr>
+      </w:pPr>
+    </w:p>
+    <w:p>
+      <w:pPr>
+        <w:pStyle w:val="Heading2"/>
+      </w:pPr>
+      <w:r>
+        <w:t>RT03</w:t>
+      </w:r>
+    </w:p>
+    <w:p>
+      <w:pPr>
+        <w:rPr>
           <w:lang w:val="en-US"/>
         </w:rPr>
       </w:pPr>
-      <w:r>
+    </w:p>
+    <w:p>
+      <w:pPr>
+        <w:rPr>
+          <w:lang w:val="pt-PT"/>
+        </w:rPr>
+      </w:pPr>
+      <w:r>
+        <w:rPr>
+          <w:lang w:val="pt-PT"/>
+        </w:rPr>
+        <w:t>O uso de padrões de desenho deve ser privilegiado, em vez de código esparguete.</w:t>
+      </w:r>
+    </w:p>
+    <w:p>
+      <w:pPr>
+        <w:rPr>
+          <w:lang w:val="pt-PT"/>
+        </w:rPr>
+      </w:pPr>
+    </w:p>
+    <w:p>
+      <w:pPr>
+        <w:pStyle w:val="Heading2"/>
+      </w:pPr>
+      <w:r>
+        <w:t>RT04</w:t>
+      </w:r>
+    </w:p>
+    <w:p>
+      <w:pPr>
         <w:rPr>
           <w:lang w:val="en-US"/>
         </w:rPr>
-        <w:t xml:space="preserve">A </w:t>
-      </w:r>
-      <w:proofErr w:type="spellStart"/>
-      <w:r>
+      </w:pPr>
+    </w:p>
+    <w:p>
+      <w:pPr>
+        <w:rPr>
+          <w:lang w:val="pt-PT"/>
+        </w:rPr>
+      </w:pPr>
+      <w:r>
+        <w:rPr>
+          <w:lang w:val="pt-PT"/>
+        </w:rPr>
+        <w:t>O código de todos os sistemas deve estar testado automaticamente.</w:t>
+      </w:r>
+    </w:p>
+    <w:p>
+      <w:pPr>
+        <w:rPr>
+          <w:lang w:val="pt-PT"/>
+        </w:rPr>
+      </w:pPr>
+    </w:p>
+    <w:p>
+      <w:pPr>
+        <w:pStyle w:val="Heading2"/>
+      </w:pPr>
+      <w:r>
+        <w:t>RT0</w:t>
+      </w:r>
+      <w:r>
+        <w:t>5</w:t>
+      </w:r>
+    </w:p>
+    <w:p>
+      <w:pPr>
         <w:rPr>
           <w:lang w:val="en-US"/>
         </w:rPr>
-        <w:t>comunicação</w:t>
-      </w:r>
-      <w:proofErr w:type="spellEnd"/>
-      <w:r>
+      </w:pPr>
+    </w:p>
+    <w:p>
+      <w:pPr>
+        <w:rPr>
+          <w:lang w:val="pt-PT"/>
+        </w:rPr>
+      </w:pPr>
+      <w:r>
+        <w:rPr>
+          <w:lang w:val="pt-PT"/>
+        </w:rPr>
+        <w:t>O código do sistema devera seguir as melhores práticas de desenvolvimento (code quality and analysis).</w:t>
+      </w:r>
+    </w:p>
+    <w:p>
+      <w:pPr>
+        <w:rPr>
+          <w:lang w:val="pt-PT"/>
+        </w:rPr>
+      </w:pPr>
+    </w:p>
+    <w:p>
+      <w:pPr>
+        <w:pStyle w:val="Heading2"/>
+      </w:pPr>
+      <w:r>
+        <w:t>RT0</w:t>
+      </w:r>
+      <w:r>
+        <w:t>6</w:t>
+      </w:r>
+    </w:p>
+    <w:p>
+      <w:pPr>
         <w:rPr>
           <w:lang w:val="en-US"/>
         </w:rPr>
-        <w:t xml:space="preserve"> do </w:t>
-      </w:r>
-      <w:proofErr w:type="spellStart"/>
-      <w:r>
+      </w:pPr>
+    </w:p>
+    <w:p>
+      <w:pPr>
+        <w:rPr>
+          <w:lang w:val="pt-PT"/>
+        </w:rPr>
+      </w:pPr>
+      <w:r>
+        <w:rPr>
+          <w:lang w:val="pt-PT"/>
+        </w:rPr>
+        <w:t>O sistema deve estar documentado, também com comentários ao código.</w:t>
+      </w:r>
+    </w:p>
+    <w:p>
+      <w:pPr>
+        <w:rPr>
+          <w:lang w:val="pt-PT"/>
+        </w:rPr>
+      </w:pPr>
+    </w:p>
+    <w:p>
+      <w:pPr>
+        <w:pStyle w:val="Heading2"/>
+      </w:pPr>
+      <w:r>
+        <w:t>RT07</w:t>
+      </w:r>
+    </w:p>
+    <w:p>
+      <w:pPr>
         <w:rPr>
           <w:lang w:val="en-US"/>
         </w:rPr>
-        <w:t>sistema</w:t>
-      </w:r>
-      <w:proofErr w:type="spellEnd"/>
-      <w:r>
+      </w:pPr>
+    </w:p>
+    <w:p>
+      <w:pPr>
+        <w:rPr>
+          <w:lang w:val="pt-PT"/>
+        </w:rPr>
+      </w:pPr>
+      <w:r>
+        <w:rPr>
+          <w:lang w:val="pt-PT"/>
+        </w:rPr>
+        <w:t>O sistema deve possuir código com soluções elegantes, IDENTADAS e seguindo as naming conventions.</w:t>
+      </w:r>
+    </w:p>
+    <w:p>
+      <w:pPr>
+        <w:rPr>
+          <w:lang w:val="pt-PT"/>
+        </w:rPr>
+      </w:pPr>
+    </w:p>
+    <w:p>
+      <w:pPr>
+        <w:pStyle w:val="Heading2"/>
+      </w:pPr>
+      <w:r>
+        <w:t>RT08</w:t>
+      </w:r>
+    </w:p>
+    <w:p>
+      <w:pPr>
         <w:rPr>
           <w:lang w:val="en-US"/>
         </w:rPr>
-        <w:t xml:space="preserve"> </w:t>
-      </w:r>
-      <w:proofErr w:type="spellStart"/>
-      <w:r>
-        <w:rPr>
-          <w:lang w:val="en-US"/>
-        </w:rPr>
-        <w:t>deve</w:t>
-      </w:r>
-      <w:proofErr w:type="spellEnd"/>
-      <w:r>
-        <w:rPr>
-          <w:lang w:val="en-US"/>
-        </w:rPr>
-        <w:t xml:space="preserve"> </w:t>
-      </w:r>
-      <w:proofErr w:type="spellStart"/>
-      <w:proofErr w:type="gramStart"/>
-      <w:r>
-        <w:rPr>
-          <w:lang w:val="en-US"/>
-        </w:rPr>
-        <w:t>usar</w:t>
-      </w:r>
-      <w:proofErr w:type="spellEnd"/>
-      <w:proofErr w:type="gramEnd"/>
-      <w:r>
-        <w:rPr>
-          <w:lang w:val="en-US"/>
-        </w:rPr>
-        <w:t xml:space="preserve"> </w:t>
-      </w:r>
-      <w:proofErr w:type="spellStart"/>
-      <w:r>
-        <w:rPr>
-          <w:lang w:val="en-US"/>
-        </w:rPr>
-        <w:t>serviços</w:t>
-      </w:r>
-      <w:proofErr w:type="spellEnd"/>
-      <w:r>
-        <w:rPr>
-          <w:lang w:val="en-US"/>
-        </w:rPr>
-        <w:t xml:space="preserve"> REST, </w:t>
-      </w:r>
-      <w:proofErr w:type="spellStart"/>
-      <w:r>
-        <w:rPr>
-          <w:lang w:val="en-US"/>
-        </w:rPr>
-        <w:t>transportando</w:t>
-      </w:r>
-      <w:proofErr w:type="spellEnd"/>
-      <w:r>
-        <w:rPr>
-          <w:lang w:val="en-US"/>
-        </w:rPr>
-        <w:t xml:space="preserve"> JSON.</w:t>
-      </w:r>
-    </w:p>
-    <w:p>
-      <w:pPr>
-        <w:rPr>
-          <w:lang w:val="en-US"/>
-        </w:rPr>
-      </w:pPr>
-    </w:p>
-    <w:p>
-      <w:pPr>
-        <w:pStyle w:val="Heading2"/>
-      </w:pPr>
-      <w:r>
-        <w:lastRenderedPageBreak/>
-        <w:t>RT02</w:t>
-      </w:r>
-    </w:p>
-    <w:p>
-      <w:pPr>
-        <w:rPr>
-          <w:lang w:val="en-US"/>
-        </w:rPr>
-      </w:pPr>
-    </w:p>
-    <w:p>
-      <w:pPr>
-        <w:rPr>
-          <w:lang w:val="en-US"/>
-        </w:rPr>
-      </w:pPr>
-      <w:r>
-        <w:rPr>
-          <w:lang w:val="en-US"/>
-        </w:rPr>
-        <w:t xml:space="preserve">O Backend </w:t>
-      </w:r>
-      <w:proofErr w:type="spellStart"/>
-      <w:r>
-        <w:rPr>
-          <w:lang w:val="en-US"/>
-        </w:rPr>
-        <w:t>deverá</w:t>
-      </w:r>
-      <w:proofErr w:type="spellEnd"/>
-      <w:r>
-        <w:rPr>
-          <w:lang w:val="en-US"/>
-        </w:rPr>
-        <w:t xml:space="preserve"> </w:t>
-      </w:r>
-      <w:proofErr w:type="spellStart"/>
-      <w:r>
-        <w:rPr>
-          <w:lang w:val="en-US"/>
-        </w:rPr>
-        <w:t>seguir</w:t>
-      </w:r>
-      <w:proofErr w:type="spellEnd"/>
-      <w:r>
-        <w:rPr>
-          <w:lang w:val="en-US"/>
-        </w:rPr>
-        <w:t xml:space="preserve"> o </w:t>
-      </w:r>
-      <w:proofErr w:type="spellStart"/>
-      <w:r>
-        <w:rPr>
-          <w:lang w:val="en-US"/>
-        </w:rPr>
-        <w:t>padrão</w:t>
-      </w:r>
-      <w:proofErr w:type="spellEnd"/>
-      <w:r>
-        <w:rPr>
-          <w:lang w:val="en-US"/>
-        </w:rPr>
-        <w:t xml:space="preserve"> MVC.</w:t>
-      </w:r>
-    </w:p>
-    <w:p>
-      <w:pPr>
-        <w:rPr>
-          <w:lang w:val="en-US"/>
-        </w:rPr>
-      </w:pPr>
-    </w:p>
-    <w:p>
-      <w:pPr>
-        <w:pStyle w:val="Heading2"/>
-      </w:pPr>
-      <w:r>
-        <w:t>RT03</w:t>
-      </w:r>
-    </w:p>
-    <w:p>
-      <w:pPr>
-        <w:rPr>
-          <w:lang w:val="en-US"/>
-        </w:rPr>
-      </w:pPr>
-    </w:p>
-    <w:p>
-      <w:pPr>
-        <w:rPr>
-          <w:lang w:val="en-US"/>
-        </w:rPr>
-      </w:pPr>
-      <w:r>
-        <w:rPr>
-          <w:lang w:val="en-US"/>
-        </w:rPr>
-        <w:t xml:space="preserve">O </w:t>
-      </w:r>
-      <w:proofErr w:type="spellStart"/>
-      <w:proofErr w:type="gramStart"/>
-      <w:r>
-        <w:rPr>
-          <w:lang w:val="en-US"/>
-        </w:rPr>
-        <w:t>uso</w:t>
-      </w:r>
-      <w:proofErr w:type="spellEnd"/>
-      <w:proofErr w:type="gramEnd"/>
-      <w:r>
-        <w:rPr>
-          <w:lang w:val="en-US"/>
-        </w:rPr>
-        <w:t xml:space="preserve"> de </w:t>
-      </w:r>
-      <w:proofErr w:type="spellStart"/>
-      <w:r>
-        <w:rPr>
-          <w:lang w:val="en-US"/>
-        </w:rPr>
-        <w:t>padrões</w:t>
-      </w:r>
-      <w:proofErr w:type="spellEnd"/>
-      <w:r>
-        <w:rPr>
-          <w:lang w:val="en-US"/>
-        </w:rPr>
-        <w:t xml:space="preserve"> de </w:t>
-      </w:r>
-      <w:proofErr w:type="spellStart"/>
-      <w:r>
-        <w:rPr>
-          <w:lang w:val="en-US"/>
-        </w:rPr>
-        <w:t>desenho</w:t>
-      </w:r>
-      <w:proofErr w:type="spellEnd"/>
-      <w:r>
-        <w:rPr>
-          <w:lang w:val="en-US"/>
-        </w:rPr>
-        <w:t xml:space="preserve"> </w:t>
-      </w:r>
-      <w:proofErr w:type="spellStart"/>
-      <w:r>
-        <w:rPr>
-          <w:lang w:val="en-US"/>
-        </w:rPr>
-        <w:t>deve</w:t>
-      </w:r>
-      <w:proofErr w:type="spellEnd"/>
-      <w:r>
-        <w:rPr>
-          <w:lang w:val="en-US"/>
-        </w:rPr>
-        <w:t xml:space="preserve"> </w:t>
-      </w:r>
-      <w:proofErr w:type="spellStart"/>
-      <w:r>
-        <w:rPr>
-          <w:lang w:val="en-US"/>
-        </w:rPr>
-        <w:t>ser</w:t>
-      </w:r>
-      <w:proofErr w:type="spellEnd"/>
-      <w:r>
-        <w:rPr>
-          <w:lang w:val="en-US"/>
-        </w:rPr>
-        <w:t xml:space="preserve"> </w:t>
-      </w:r>
-      <w:proofErr w:type="spellStart"/>
-      <w:r>
-        <w:rPr>
-          <w:lang w:val="en-US"/>
-        </w:rPr>
-        <w:t>privilegiado</w:t>
-      </w:r>
-      <w:proofErr w:type="spellEnd"/>
-      <w:r>
-        <w:rPr>
-          <w:lang w:val="en-US"/>
-        </w:rPr>
-        <w:t xml:space="preserve">, </w:t>
-      </w:r>
-      <w:proofErr w:type="spellStart"/>
-      <w:r>
-        <w:rPr>
-          <w:lang w:val="en-US"/>
-        </w:rPr>
-        <w:t>em</w:t>
-      </w:r>
-      <w:proofErr w:type="spellEnd"/>
-      <w:r>
-        <w:rPr>
-          <w:lang w:val="en-US"/>
-        </w:rPr>
-        <w:t xml:space="preserve"> </w:t>
-      </w:r>
-      <w:proofErr w:type="spellStart"/>
-      <w:r>
-        <w:rPr>
-          <w:lang w:val="en-US"/>
-        </w:rPr>
-        <w:t>vez</w:t>
-      </w:r>
-      <w:proofErr w:type="spellEnd"/>
-      <w:r>
-        <w:rPr>
-          <w:lang w:val="en-US"/>
-        </w:rPr>
-        <w:t xml:space="preserve"> de </w:t>
-      </w:r>
-      <w:proofErr w:type="spellStart"/>
-      <w:r>
-        <w:rPr>
-          <w:lang w:val="en-US"/>
-        </w:rPr>
-        <w:t>código</w:t>
-      </w:r>
-      <w:proofErr w:type="spellEnd"/>
-      <w:r>
-        <w:rPr>
-          <w:lang w:val="en-US"/>
-        </w:rPr>
-        <w:t xml:space="preserve"> </w:t>
-      </w:r>
-      <w:proofErr w:type="spellStart"/>
-      <w:r>
-        <w:rPr>
-          <w:lang w:val="en-US"/>
-        </w:rPr>
-        <w:t>esparguete</w:t>
-      </w:r>
-      <w:proofErr w:type="spellEnd"/>
-      <w:r>
-        <w:rPr>
-          <w:lang w:val="en-US"/>
+      </w:pPr>
+    </w:p>
+    <w:p>
+      <w:pPr>
+        <w:rPr>
+          <w:lang w:val="pt-PT"/>
+        </w:rPr>
+      </w:pPr>
+      <w:r>
+        <w:rPr>
+          <w:lang w:val="pt-PT"/>
+        </w:rPr>
+        <w:t xml:space="preserve">O sistema deve </w:t>
+      </w:r>
+      <w:r>
+        <w:rPr>
+          <w:lang w:val="pt-PT"/>
+        </w:rPr>
+        <w:t>ter persistência baseado num Sistema de Gestão de Base de Dados, onde devem ser armazenados todos os dados e operações</w:t>
+      </w:r>
+      <w:r>
+        <w:rPr>
+          <w:lang w:val="pt-PT"/>
         </w:rPr>
         <w:t>.</w:t>
       </w:r>
@@ -7371,580 +6551,84 @@
     <w:p>
       <w:pPr>
         <w:rPr>
-          <w:lang w:val="en-US"/>
-        </w:rPr>
-      </w:pPr>
-    </w:p>
-    <w:p>
-      <w:pPr>
-        <w:pStyle w:val="Heading2"/>
-      </w:pPr>
-      <w:r>
-        <w:t>RT04</w:t>
-      </w:r>
-    </w:p>
-    <w:p>
-      <w:pPr>
-        <w:rPr>
-          <w:lang w:val="en-US"/>
-        </w:rPr>
-      </w:pPr>
-    </w:p>
-    <w:p>
-      <w:pPr>
-        <w:rPr>
-          <w:lang w:val="en-US"/>
-        </w:rPr>
-      </w:pPr>
-      <w:r>
-        <w:rPr>
-          <w:lang w:val="en-US"/>
-        </w:rPr>
-        <w:t xml:space="preserve">O </w:t>
-      </w:r>
-      <w:proofErr w:type="spellStart"/>
-      <w:r>
-        <w:rPr>
-          <w:lang w:val="en-US"/>
-        </w:rPr>
-        <w:t>código</w:t>
-      </w:r>
-      <w:proofErr w:type="spellEnd"/>
-      <w:r>
-        <w:rPr>
-          <w:lang w:val="en-US"/>
-        </w:rPr>
-        <w:t xml:space="preserve"> de </w:t>
-      </w:r>
-      <w:proofErr w:type="spellStart"/>
-      <w:r>
-        <w:rPr>
-          <w:lang w:val="en-US"/>
-        </w:rPr>
-        <w:t>todos</w:t>
-      </w:r>
-      <w:proofErr w:type="spellEnd"/>
-      <w:r>
-        <w:rPr>
-          <w:lang w:val="en-US"/>
-        </w:rPr>
-        <w:t xml:space="preserve"> </w:t>
-      </w:r>
-      <w:proofErr w:type="spellStart"/>
-      <w:r>
-        <w:rPr>
-          <w:lang w:val="en-US"/>
-        </w:rPr>
-        <w:t>os</w:t>
-      </w:r>
-      <w:proofErr w:type="spellEnd"/>
-      <w:r>
-        <w:rPr>
-          <w:lang w:val="en-US"/>
-        </w:rPr>
-        <w:t xml:space="preserve"> </w:t>
-      </w:r>
-      <w:proofErr w:type="spellStart"/>
-      <w:r>
-        <w:rPr>
-          <w:lang w:val="en-US"/>
-        </w:rPr>
-        <w:t>sistemas</w:t>
-      </w:r>
-      <w:proofErr w:type="spellEnd"/>
-      <w:r>
-        <w:rPr>
-          <w:lang w:val="en-US"/>
-        </w:rPr>
-        <w:t xml:space="preserve"> </w:t>
-      </w:r>
-      <w:proofErr w:type="spellStart"/>
-      <w:r>
-        <w:rPr>
-          <w:lang w:val="en-US"/>
-        </w:rPr>
-        <w:t>deve</w:t>
-      </w:r>
-      <w:proofErr w:type="spellEnd"/>
-      <w:r>
-        <w:rPr>
-          <w:lang w:val="en-US"/>
-        </w:rPr>
-        <w:t xml:space="preserve"> </w:t>
-      </w:r>
-      <w:proofErr w:type="spellStart"/>
-      <w:r>
-        <w:rPr>
-          <w:lang w:val="en-US"/>
-        </w:rPr>
-        <w:t>estar</w:t>
-      </w:r>
-      <w:proofErr w:type="spellEnd"/>
-      <w:r>
-        <w:rPr>
-          <w:lang w:val="en-US"/>
-        </w:rPr>
-        <w:t xml:space="preserve"> </w:t>
-      </w:r>
-      <w:proofErr w:type="spellStart"/>
-      <w:r>
-        <w:rPr>
-          <w:lang w:val="en-US"/>
-        </w:rPr>
-        <w:t>testado</w:t>
-      </w:r>
-      <w:proofErr w:type="spellEnd"/>
-      <w:r>
-        <w:rPr>
-          <w:lang w:val="en-US"/>
-        </w:rPr>
-        <w:t xml:space="preserve"> </w:t>
-      </w:r>
-      <w:proofErr w:type="spellStart"/>
-      <w:r>
-        <w:rPr>
-          <w:lang w:val="en-US"/>
-        </w:rPr>
-        <w:t>automaticamente</w:t>
-      </w:r>
-      <w:proofErr w:type="spellEnd"/>
-      <w:r>
-        <w:rPr>
-          <w:lang w:val="en-US"/>
-        </w:rPr>
-        <w:t>.</w:t>
-      </w:r>
-    </w:p>
-    <w:p>
-      <w:pPr>
-        <w:rPr>
-          <w:lang w:val="en-US"/>
-        </w:rPr>
-      </w:pPr>
-    </w:p>
-    <w:p>
-      <w:pPr>
-        <w:pStyle w:val="Heading2"/>
-      </w:pPr>
-      <w:r>
-        <w:t>RT0</w:t>
-      </w:r>
-      <w:r>
-        <w:t>5</w:t>
-      </w:r>
-    </w:p>
-    <w:p>
-      <w:pPr>
-        <w:rPr>
-          <w:lang w:val="en-US"/>
-        </w:rPr>
-      </w:pPr>
-    </w:p>
-    <w:p>
-      <w:pPr>
-        <w:rPr>
-          <w:lang w:val="en-US"/>
-        </w:rPr>
-      </w:pPr>
-      <w:r>
-        <w:rPr>
-          <w:lang w:val="en-US"/>
-        </w:rPr>
-        <w:t xml:space="preserve">O </w:t>
-      </w:r>
-      <w:proofErr w:type="spellStart"/>
-      <w:r>
-        <w:rPr>
-          <w:lang w:val="en-US"/>
-        </w:rPr>
-        <w:t>código</w:t>
-      </w:r>
-      <w:proofErr w:type="spellEnd"/>
-      <w:r>
-        <w:rPr>
-          <w:lang w:val="en-US"/>
-        </w:rPr>
-        <w:t xml:space="preserve"> do </w:t>
-      </w:r>
-      <w:proofErr w:type="spellStart"/>
-      <w:r>
-        <w:rPr>
-          <w:lang w:val="en-US"/>
-        </w:rPr>
-        <w:t>sistema</w:t>
-      </w:r>
-      <w:proofErr w:type="spellEnd"/>
-      <w:r>
-        <w:rPr>
-          <w:lang w:val="en-US"/>
-        </w:rPr>
-        <w:t xml:space="preserve"> </w:t>
-      </w:r>
-      <w:proofErr w:type="spellStart"/>
-      <w:r>
-        <w:rPr>
-          <w:lang w:val="en-US"/>
-        </w:rPr>
-        <w:t>devera</w:t>
-      </w:r>
-      <w:proofErr w:type="spellEnd"/>
-      <w:r>
-        <w:rPr>
-          <w:lang w:val="en-US"/>
-        </w:rPr>
-        <w:t xml:space="preserve"> </w:t>
-      </w:r>
-      <w:proofErr w:type="spellStart"/>
-      <w:r>
-        <w:rPr>
-          <w:lang w:val="en-US"/>
-        </w:rPr>
-        <w:t>seguir</w:t>
-      </w:r>
-      <w:proofErr w:type="spellEnd"/>
-      <w:r>
-        <w:rPr>
-          <w:lang w:val="en-US"/>
-        </w:rPr>
-        <w:t xml:space="preserve"> as </w:t>
-      </w:r>
-      <w:proofErr w:type="spellStart"/>
-      <w:r>
-        <w:rPr>
-          <w:lang w:val="en-US"/>
-        </w:rPr>
-        <w:t>melhores</w:t>
-      </w:r>
-      <w:proofErr w:type="spellEnd"/>
-      <w:r>
-        <w:rPr>
-          <w:lang w:val="en-US"/>
-        </w:rPr>
-        <w:t xml:space="preserve"> </w:t>
-      </w:r>
-      <w:proofErr w:type="spellStart"/>
-      <w:r>
-        <w:rPr>
-          <w:lang w:val="en-US"/>
-        </w:rPr>
-        <w:t>práticas</w:t>
-      </w:r>
-      <w:proofErr w:type="spellEnd"/>
-      <w:r>
-        <w:rPr>
-          <w:lang w:val="en-US"/>
-        </w:rPr>
-        <w:t xml:space="preserve"> de </w:t>
-      </w:r>
-      <w:proofErr w:type="spellStart"/>
-      <w:r>
-        <w:rPr>
-          <w:lang w:val="en-US"/>
-        </w:rPr>
-        <w:t>desenvolvimento</w:t>
-      </w:r>
-      <w:proofErr w:type="spellEnd"/>
-      <w:r>
-        <w:rPr>
-          <w:lang w:val="en-US"/>
-        </w:rPr>
-        <w:t xml:space="preserve"> (code quality and analysis).</w:t>
-      </w:r>
-    </w:p>
-    <w:p>
-      <w:pPr>
-        <w:rPr>
-          <w:lang w:val="en-US"/>
-        </w:rPr>
-      </w:pPr>
-    </w:p>
-    <w:p>
-      <w:pPr>
-        <w:pStyle w:val="Heading2"/>
-      </w:pPr>
-      <w:r>
-        <w:t>RT0</w:t>
-      </w:r>
-      <w:r>
-        <w:t>6</w:t>
-      </w:r>
-    </w:p>
-    <w:p>
-      <w:pPr>
-        <w:rPr>
-          <w:lang w:val="en-US"/>
-        </w:rPr>
-      </w:pPr>
-    </w:p>
-    <w:p>
-      <w:pPr>
-        <w:rPr>
-          <w:lang w:val="en-US"/>
-        </w:rPr>
-      </w:pPr>
-      <w:r>
-        <w:rPr>
-          <w:lang w:val="en-US"/>
-        </w:rPr>
-        <w:t xml:space="preserve">O </w:t>
-      </w:r>
-      <w:proofErr w:type="spellStart"/>
-      <w:r>
-        <w:rPr>
-          <w:lang w:val="en-US"/>
-        </w:rPr>
-        <w:t>sistema</w:t>
-      </w:r>
-      <w:proofErr w:type="spellEnd"/>
-      <w:r>
-        <w:rPr>
-          <w:lang w:val="en-US"/>
-        </w:rPr>
-        <w:t xml:space="preserve"> </w:t>
-      </w:r>
-      <w:proofErr w:type="spellStart"/>
-      <w:r>
-        <w:rPr>
-          <w:lang w:val="en-US"/>
-        </w:rPr>
-        <w:t>deve</w:t>
-      </w:r>
-      <w:proofErr w:type="spellEnd"/>
-      <w:r>
-        <w:rPr>
-          <w:lang w:val="en-US"/>
-        </w:rPr>
-        <w:t xml:space="preserve"> </w:t>
-      </w:r>
-      <w:proofErr w:type="spellStart"/>
-      <w:r>
-        <w:rPr>
-          <w:lang w:val="en-US"/>
-        </w:rPr>
-        <w:t>estar</w:t>
-      </w:r>
-      <w:proofErr w:type="spellEnd"/>
-      <w:r>
-        <w:rPr>
-          <w:lang w:val="en-US"/>
-        </w:rPr>
-        <w:t xml:space="preserve"> </w:t>
-      </w:r>
-      <w:proofErr w:type="spellStart"/>
-      <w:r>
-        <w:rPr>
-          <w:lang w:val="en-US"/>
-        </w:rPr>
-        <w:t>documentado</w:t>
-      </w:r>
-      <w:proofErr w:type="spellEnd"/>
-      <w:r>
-        <w:rPr>
-          <w:lang w:val="en-US"/>
-        </w:rPr>
-        <w:t xml:space="preserve">, </w:t>
-      </w:r>
-      <w:proofErr w:type="spellStart"/>
-      <w:r>
-        <w:rPr>
-          <w:lang w:val="en-US"/>
-        </w:rPr>
-        <w:t>também</w:t>
-      </w:r>
-      <w:proofErr w:type="spellEnd"/>
-      <w:r>
-        <w:rPr>
-          <w:lang w:val="en-US"/>
-        </w:rPr>
-        <w:t xml:space="preserve"> com </w:t>
-      </w:r>
-      <w:proofErr w:type="spellStart"/>
-      <w:r>
-        <w:rPr>
-          <w:lang w:val="en-US"/>
-        </w:rPr>
-        <w:t>comentários</w:t>
-      </w:r>
-      <w:proofErr w:type="spellEnd"/>
-      <w:r>
-        <w:rPr>
-          <w:lang w:val="en-US"/>
-        </w:rPr>
-        <w:t xml:space="preserve"> ao </w:t>
-      </w:r>
-      <w:proofErr w:type="spellStart"/>
-      <w:r>
-        <w:rPr>
-          <w:lang w:val="en-US"/>
-        </w:rPr>
-        <w:t>código</w:t>
-      </w:r>
-      <w:proofErr w:type="spellEnd"/>
-      <w:r>
-        <w:rPr>
-          <w:lang w:val="en-US"/>
-        </w:rPr>
-        <w:t>.</w:t>
-      </w:r>
-    </w:p>
-    <w:p>
-      <w:pPr>
-        <w:rPr>
-          <w:lang w:val="en-US"/>
-        </w:rPr>
-      </w:pPr>
-    </w:p>
-    <w:p>
-      <w:pPr>
-        <w:pStyle w:val="Heading2"/>
-      </w:pPr>
-      <w:r>
-        <w:t>RT07</w:t>
-      </w:r>
-    </w:p>
-    <w:p>
-      <w:pPr>
-        <w:rPr>
-          <w:lang w:val="en-US"/>
-        </w:rPr>
-      </w:pPr>
-    </w:p>
-    <w:p>
-      <w:pPr>
-        <w:rPr>
-          <w:lang w:val="en-US"/>
-        </w:rPr>
-      </w:pPr>
-      <w:r>
-        <w:rPr>
-          <w:lang w:val="en-US"/>
-        </w:rPr>
-        <w:t xml:space="preserve">O </w:t>
-      </w:r>
-      <w:proofErr w:type="spellStart"/>
-      <w:r>
-        <w:rPr>
-          <w:lang w:val="en-US"/>
-        </w:rPr>
-        <w:t>sistema</w:t>
-      </w:r>
-      <w:proofErr w:type="spellEnd"/>
-      <w:r>
-        <w:rPr>
-          <w:lang w:val="en-US"/>
-        </w:rPr>
-        <w:t xml:space="preserve"> </w:t>
-      </w:r>
-      <w:proofErr w:type="spellStart"/>
-      <w:r>
-        <w:rPr>
-          <w:lang w:val="en-US"/>
-        </w:rPr>
-        <w:t>deve</w:t>
-      </w:r>
-      <w:proofErr w:type="spellEnd"/>
-      <w:r>
-        <w:rPr>
-          <w:lang w:val="en-US"/>
-        </w:rPr>
-        <w:t xml:space="preserve"> </w:t>
-      </w:r>
-      <w:proofErr w:type="spellStart"/>
-      <w:r>
-        <w:rPr>
-          <w:lang w:val="en-US"/>
-        </w:rPr>
-        <w:t>possuir</w:t>
-      </w:r>
-      <w:proofErr w:type="spellEnd"/>
-      <w:r>
-        <w:rPr>
-          <w:lang w:val="en-US"/>
-        </w:rPr>
-        <w:t xml:space="preserve"> </w:t>
-      </w:r>
-      <w:proofErr w:type="spellStart"/>
-      <w:r>
-        <w:rPr>
-          <w:lang w:val="en-US"/>
-        </w:rPr>
-        <w:t>código</w:t>
-      </w:r>
-      <w:proofErr w:type="spellEnd"/>
-      <w:r>
-        <w:rPr>
-          <w:lang w:val="en-US"/>
-        </w:rPr>
-        <w:t xml:space="preserve"> com </w:t>
-      </w:r>
-      <w:proofErr w:type="spellStart"/>
-      <w:r>
-        <w:rPr>
-          <w:lang w:val="en-US"/>
-        </w:rPr>
-        <w:t>soluções</w:t>
-      </w:r>
-      <w:proofErr w:type="spellEnd"/>
-      <w:r>
-        <w:rPr>
-          <w:lang w:val="en-US"/>
-        </w:rPr>
-        <w:t xml:space="preserve"> </w:t>
-      </w:r>
-      <w:proofErr w:type="spellStart"/>
-      <w:r>
-        <w:rPr>
-          <w:lang w:val="en-US"/>
-        </w:rPr>
-        <w:t>elegantes</w:t>
-      </w:r>
-      <w:proofErr w:type="spellEnd"/>
-      <w:r>
-        <w:rPr>
-          <w:lang w:val="en-US"/>
-        </w:rPr>
-        <w:t xml:space="preserve">, IDENTADAS e </w:t>
-      </w:r>
-      <w:proofErr w:type="spellStart"/>
-      <w:r>
-        <w:rPr>
-          <w:lang w:val="en-US"/>
-        </w:rPr>
-        <w:t>seguindo</w:t>
-      </w:r>
-      <w:proofErr w:type="spellEnd"/>
-      <w:r>
-        <w:rPr>
-          <w:lang w:val="en-US"/>
-        </w:rPr>
-        <w:t xml:space="preserve"> as naming conventions.</w:t>
-      </w:r>
-    </w:p>
-    <w:p>
-      <w:pPr>
-        <w:rPr>
-          <w:lang w:val="en-US"/>
-        </w:rPr>
-      </w:pPr>
-    </w:p>
-    <w:p>
-      <w:pPr>
-        <w:rPr>
-          <w:lang w:val="en-US"/>
-        </w:rPr>
-      </w:pPr>
-    </w:p>
-    <w:p>
-      <w:pPr>
-        <w:rPr>
-          <w:lang w:val="en-US"/>
-        </w:rPr>
-      </w:pPr>
-    </w:p>
-    <w:p>
-      <w:pPr>
-        <w:rPr>
-          <w:lang w:val="en-US"/>
+          <w:lang w:val="pt-PT"/>
+        </w:rPr>
+      </w:pPr>
+    </w:p>
+    <w:p>
+      <w:pPr>
+        <w:rPr>
+          <w:lang w:val="pt-PT"/>
+        </w:rPr>
+      </w:pPr>
+    </w:p>
+    <w:p>
+      <w:pPr>
+        <w:rPr>
+          <w:lang w:val="pt-PT"/>
+        </w:rPr>
+      </w:pPr>
+    </w:p>
+    <w:p>
+      <w:pPr>
+        <w:rPr>
+          <w:lang w:val="pt-PT"/>
+        </w:rPr>
+      </w:pPr>
+    </w:p>
+    <w:p>
+      <w:pPr>
+        <w:rPr>
+          <w:lang w:val="pt-PT"/>
+        </w:rPr>
+      </w:pPr>
+    </w:p>
+    <w:p>
+      <w:pPr>
+        <w:rPr>
+          <w:lang w:val="pt-PT"/>
+        </w:rPr>
+      </w:pPr>
+    </w:p>
+    <w:p>
+      <w:pPr>
+        <w:rPr>
+          <w:lang w:val="pt-PT"/>
+        </w:rPr>
+      </w:pPr>
+    </w:p>
+    <w:p>
+      <w:pPr>
+        <w:rPr>
+          <w:lang w:val="pt-PT"/>
+        </w:rPr>
+      </w:pPr>
+    </w:p>
+    <w:p>
+      <w:pPr>
+        <w:rPr>
+          <w:lang w:val="pt-PT"/>
+        </w:rPr>
+      </w:pPr>
+    </w:p>
+    <w:p>
+      <w:pPr>
+        <w:rPr>
+          <w:lang w:val="pt-PT"/>
+        </w:rPr>
+      </w:pPr>
+    </w:p>
+    <w:p>
+      <w:pPr>
+        <w:rPr>
+          <w:lang w:val="pt-PT"/>
+        </w:rPr>
+      </w:pPr>
+    </w:p>
+    <w:p>
+      <w:pPr>
+        <w:rPr>
+          <w:lang w:val="pt-PT"/>
         </w:rPr>
       </w:pPr>
     </w:p>
@@ -7956,32 +6640,45 @@
           <w:lang w:val="pt-PT"/>
         </w:rPr>
       </w:pPr>
-      <w:proofErr w:type="spellStart"/>
-      <w:r>
-        <w:rPr>
-          <w:lang w:val="pt-PT"/>
-        </w:rPr>
-        <w:t>Factores</w:t>
-      </w:r>
-      <w:proofErr w:type="spellEnd"/>
-      <w:r>
-        <w:rPr>
-          <w:lang w:val="pt-PT"/>
-        </w:rPr>
-        <w:t xml:space="preserve"> de Avaliação</w:t>
-      </w:r>
-    </w:p>
-    <w:p>
-      <w:pPr>
-        <w:rPr>
-          <w:lang w:val="pt-PT"/>
-        </w:rPr>
-      </w:pPr>
-      <w:r>
-        <w:rPr>
-          <w:lang w:val="pt-PT"/>
-        </w:rPr>
-        <w:t>A solução será avaliada, em termos técnicos, com a média ponderada entre requisitos funcionais e técnicos implementados.</w:t>
+      <w:r>
+        <w:rPr>
+          <w:lang w:val="pt-PT"/>
+        </w:rPr>
+        <w:lastRenderedPageBreak/>
+        <w:t>Factores de Ava</w:t>
+      </w:r>
+      <w:bookmarkStart w:id="40" w:name="_GoBack"/>
+      <w:bookmarkEnd w:id="40"/>
+      <w:r>
+        <w:rPr>
+          <w:lang w:val="pt-PT"/>
+        </w:rPr>
+        <w:t>liação</w:t>
+      </w:r>
+    </w:p>
+    <w:p>
+      <w:pPr>
+        <w:rPr>
+          <w:lang w:val="pt-PT"/>
+        </w:rPr>
+      </w:pPr>
+      <w:r>
+        <w:rPr>
+          <w:lang w:val="pt-PT"/>
+        </w:rPr>
+        <w:t>A solução será avaliada, em termos técnicos, com a média ponderada entre requisitos funcionais e técnicos implementados</w:t>
+      </w:r>
+      <w:r>
+        <w:rPr>
+          <w:lang w:val="pt-PT"/>
+        </w:rPr>
+        <w:t>, numa pontuação de 0 a 5</w:t>
+      </w:r>
+      <w:r>
+        <w:rPr>
+          <w:lang w:val="pt-PT"/>
+        </w:rPr>
+        <w:t>.</w:t>
       </w:r>
     </w:p>
     <w:p>
@@ -7991,12 +6688,15 @@
           <w:ilvl w:val="0"/>
           <w:numId w:val="0"/>
         </w:numPr>
-      </w:pPr>
-    </w:p>
-    <w:p>
-      <w:pPr>
-        <w:rPr>
-          <w:lang w:val="en-US"/>
+        <w:rPr>
+          <w:lang w:val="pt-PT"/>
+        </w:rPr>
+      </w:pPr>
+    </w:p>
+    <w:p>
+      <w:pPr>
+        <w:rPr>
+          <w:lang w:val="pt-PT"/>
         </w:rPr>
       </w:pPr>
     </w:p>
@@ -8121,7 +6821,13 @@
               <w:rPr>
                 <w:lang w:val="en-US"/>
               </w:rPr>
-              <w:t>100%</w:t>
+              <w:t>5</w:t>
+            </w:r>
+            <w:r>
+              <w:rPr>
+                <w:lang w:val="en-US"/>
+              </w:rPr>
+              <w:t>0%</w:t>
             </w:r>
           </w:p>
         </w:tc>
@@ -8155,7 +6861,7 @@
               <w:rPr>
                 <w:lang w:val="en-US"/>
               </w:rPr>
-              <w:t>indispensáveis</w:t>
+              <w:t>obrigatórios</w:t>
             </w:r>
             <w:proofErr w:type="spellEnd"/>
           </w:p>
@@ -8177,7 +6883,13 @@
               <w:rPr>
                 <w:lang w:val="en-US"/>
               </w:rPr>
-              <w:t>RF15-RF16</w:t>
+              <w:t>RF15-RF1</w:t>
+            </w:r>
+            <w:r>
+              <w:rPr>
+                <w:lang w:val="en-US"/>
+              </w:rPr>
+              <w:t>7</w:t>
             </w:r>
           </w:p>
         </w:tc>
@@ -8274,7 +6986,7 @@
               <w:rPr>
                 <w:lang w:val="en-US"/>
               </w:rPr>
-              <w:t>2</w:t>
+              <w:t>1</w:t>
             </w:r>
             <w:r>
               <w:rPr>
@@ -8339,7 +7051,13 @@
               <w:rPr>
                 <w:lang w:val="en-US"/>
               </w:rPr>
-              <w:t>20%</w:t>
+              <w:t>1</w:t>
+            </w:r>
+            <w:r>
+              <w:rPr>
+                <w:lang w:val="en-US"/>
+              </w:rPr>
+              <w:t>0%</w:t>
             </w:r>
           </w:p>
         </w:tc>
@@ -8382,7 +7100,13 @@
               <w:rPr>
                 <w:lang w:val="en-US"/>
               </w:rPr>
-              <w:t>RT03</w:t>
+              <w:t>RT0</w:t>
+            </w:r>
+            <w:r>
+              <w:rPr>
+                <w:lang w:val="en-US"/>
+              </w:rPr>
+              <w:t>8</w:t>
             </w:r>
           </w:p>
         </w:tc>
@@ -8401,7 +7125,13 @@
               <w:rPr>
                 <w:lang w:val="en-US"/>
               </w:rPr>
-              <w:t>20%</w:t>
+              <w:t>1</w:t>
+            </w:r>
+            <w:r>
+              <w:rPr>
+                <w:lang w:val="en-US"/>
+              </w:rPr>
+              <w:t>0%</w:t>
             </w:r>
           </w:p>
         </w:tc>
@@ -8420,7 +7150,7 @@
               <w:rPr>
                 <w:lang w:val="en-US"/>
               </w:rPr>
-              <w:t>Design Patterns</w:t>
+              <w:t>SGBD</w:t>
             </w:r>
           </w:p>
         </w:tc>
@@ -8460,7 +7190,13 @@
               <w:rPr>
                 <w:lang w:val="en-US"/>
               </w:rPr>
-              <w:t>10%</w:t>
+              <w:t>5</w:t>
+            </w:r>
+            <w:r>
+              <w:rPr>
+                <w:lang w:val="en-US"/>
+              </w:rPr>
+              <w:t>%</w:t>
             </w:r>
           </w:p>
         </w:tc>
@@ -8503,6 +7239,12 @@
               <w:rPr>
                 <w:lang w:val="en-US"/>
               </w:rPr>
+              <w:t xml:space="preserve">RT03, </w:t>
+            </w:r>
+            <w:r>
+              <w:rPr>
+                <w:lang w:val="en-US"/>
+              </w:rPr>
               <w:t>RT05</w:t>
             </w:r>
           </w:p>
@@ -8522,7 +7264,13 @@
               <w:rPr>
                 <w:lang w:val="en-US"/>
               </w:rPr>
-              <w:t>10%</w:t>
+              <w:t>5</w:t>
+            </w:r>
+            <w:r>
+              <w:rPr>
+                <w:lang w:val="en-US"/>
+              </w:rPr>
+              <w:t>%</w:t>
             </w:r>
           </w:p>
         </w:tc>
@@ -8534,14 +7282,38 @@
             <w:pPr>
               <w:cnfStyle w:val="000000100000" w:firstRow="0" w:lastRow="0" w:firstColumn="0" w:lastColumn="0" w:oddVBand="0" w:evenVBand="0" w:oddHBand="1" w:evenHBand="0" w:firstRowFirstColumn="0" w:firstRowLastColumn="0" w:lastRowFirstColumn="0" w:lastRowLastColumn="0"/>
               <w:rPr>
-                <w:lang w:val="en-US"/>
+                <w:lang w:val="pt-PT"/>
               </w:rPr>
             </w:pPr>
             <w:r>
               <w:rPr>
-                <w:lang w:val="en-US"/>
+                <w:lang w:val="pt-PT"/>
               </w:rPr>
               <w:t>Code Quality</w:t>
+            </w:r>
+            <w:r>
+              <w:rPr>
+                <w:lang w:val="pt-PT"/>
+              </w:rPr>
+              <w:t xml:space="preserve"> (Simplicidade, </w:t>
+            </w:r>
+            <w:r>
+              <w:rPr>
+                <w:lang w:val="pt-PT"/>
+              </w:rPr>
+              <w:t>Elegância</w:t>
+            </w:r>
+            <w:r>
+              <w:rPr>
+                <w:lang w:val="pt-PT"/>
+              </w:rPr>
+              <w:t xml:space="preserve">, </w:t>
+            </w:r>
+            <w:r>
+              <w:rPr>
+                <w:lang w:val="pt-PT"/>
+              </w:rPr>
+              <w:t>Design Patterns)</w:t>
             </w:r>
           </w:p>
         </w:tc>
@@ -8581,7 +7353,13 @@
               <w:rPr>
                 <w:lang w:val="en-US"/>
               </w:rPr>
-              <w:t>10%</w:t>
+              <w:t>5</w:t>
+            </w:r>
+            <w:r>
+              <w:rPr>
+                <w:lang w:val="en-US"/>
+              </w:rPr>
+              <w:t>%</w:t>
             </w:r>
           </w:p>
         </w:tc>
@@ -8643,7 +7421,13 @@
               <w:rPr>
                 <w:lang w:val="en-US"/>
               </w:rPr>
-              <w:t>10%</w:t>
+              <w:t>5</w:t>
+            </w:r>
+            <w:r>
+              <w:rPr>
+                <w:lang w:val="en-US"/>
+              </w:rPr>
+              <w:t>%</w:t>
             </w:r>
           </w:p>
         </w:tc>
@@ -8655,45 +7439,15 @@
             <w:pPr>
               <w:cnfStyle w:val="000000100000" w:firstRow="0" w:lastRow="0" w:firstColumn="0" w:lastColumn="0" w:oddVBand="0" w:evenVBand="0" w:oddHBand="1" w:evenHBand="0" w:firstRowFirstColumn="0" w:firstRowLastColumn="0" w:lastRowFirstColumn="0" w:lastRowLastColumn="0"/>
               <w:rPr>
-                <w:lang w:val="en-US"/>
-              </w:rPr>
-            </w:pPr>
-            <w:proofErr w:type="spellStart"/>
+                <w:lang w:val="pt-PT"/>
+              </w:rPr>
+            </w:pPr>
             <w:r>
               <w:rPr>
-                <w:lang w:val="en-US"/>
-              </w:rPr>
-              <w:t>Identação</w:t>
+                <w:lang w:val="pt-PT"/>
+              </w:rPr>
+              <w:t>Identação, , Naming Conventions, Legibilidade</w:t>
             </w:r>
-            <w:proofErr w:type="spellEnd"/>
-            <w:r>
-              <w:rPr>
-                <w:lang w:val="en-US"/>
-              </w:rPr>
-              <w:t xml:space="preserve">, </w:t>
-            </w:r>
-            <w:proofErr w:type="spellStart"/>
-            <w:r>
-              <w:rPr>
-                <w:lang w:val="en-US"/>
-              </w:rPr>
-              <w:t>Elegância</w:t>
-            </w:r>
-            <w:proofErr w:type="spellEnd"/>
-            <w:r>
-              <w:rPr>
-                <w:lang w:val="en-US"/>
-              </w:rPr>
-              <w:t xml:space="preserve">, Naming Conventions, </w:t>
-            </w:r>
-            <w:proofErr w:type="spellStart"/>
-            <w:r>
-              <w:rPr>
-                <w:lang w:val="en-US"/>
-              </w:rPr>
-              <w:t>Legibilidade</w:t>
-            </w:r>
-            <w:proofErr w:type="spellEnd"/>
           </w:p>
         </w:tc>
       </w:tr>
@@ -8701,7 +7455,7 @@
     <w:p>
       <w:pPr>
         <w:rPr>
-          <w:lang w:val="en-US"/>
+          <w:lang w:val="pt-PT"/>
         </w:rPr>
       </w:pPr>
     </w:p>
@@ -8745,7 +7499,7 @@
 </file>
 
 <file path=word/endnotes.xml><?xml version="1.0" encoding="utf-8"?>
-<w:endnotes xmlns:wpc="http://schemas.microsoft.com/office/word/2010/wordprocessingCanvas" xmlns:cx="http://schemas.microsoft.com/office/drawing/2014/chartex" xmlns:cx1="http://schemas.microsoft.com/office/drawing/2015/9/8/chartex" xmlns:mc="http://schemas.openxmlformats.org/markup-compatibility/2006" xmlns:o="urn:schemas-microsoft-com:office:office" xmlns:r="http://schemas.openxmlformats.org/officeDocument/2006/relationships" xmlns:m="http://schemas.openxmlformats.org/officeDocument/2006/math" xmlns:v="urn:schemas-microsoft-com:vml" xmlns:wp14="http://schemas.microsoft.com/office/word/2010/wordprocessingDrawing" xmlns:wp="http://schemas.openxmlformats.org/drawingml/2006/wordprocessingDrawing" xmlns:w10="urn:schemas-microsoft-com:office:word" xmlns:w="http://schemas.openxmlformats.org/wordprocessingml/2006/main" xmlns:w14="http://schemas.microsoft.com/office/word/2010/wordml" xmlns:w15="http://schemas.microsoft.com/office/word/2012/wordml" xmlns:w16se="http://schemas.microsoft.com/office/word/2015/wordml/symex" xmlns:wpg="http://schemas.microsoft.com/office/word/2010/wordprocessingGroup" xmlns:wpi="http://schemas.microsoft.com/office/word/2010/wordprocessingInk" xmlns:wne="http://schemas.microsoft.com/office/word/2006/wordml" xmlns:wps="http://schemas.microsoft.com/office/word/2010/wordprocessingShape" mc:Ignorable="w14 w15 w16se wp14">
+<w:endnotes xmlns:wpc="http://schemas.microsoft.com/office/word/2010/wordprocessingCanvas" xmlns:cx="http://schemas.microsoft.com/office/drawing/2014/chartex" xmlns:mc="http://schemas.openxmlformats.org/markup-compatibility/2006" xmlns:o="urn:schemas-microsoft-com:office:office" xmlns:r="http://schemas.openxmlformats.org/officeDocument/2006/relationships" xmlns:m="http://schemas.openxmlformats.org/officeDocument/2006/math" xmlns:v="urn:schemas-microsoft-com:vml" xmlns:wp14="http://schemas.microsoft.com/office/word/2010/wordprocessingDrawing" xmlns:wp="http://schemas.openxmlformats.org/drawingml/2006/wordprocessingDrawing" xmlns:w10="urn:schemas-microsoft-com:office:word" xmlns:w="http://schemas.openxmlformats.org/wordprocessingml/2006/main" xmlns:w14="http://schemas.microsoft.com/office/word/2010/wordml" xmlns:w15="http://schemas.microsoft.com/office/word/2012/wordml" xmlns:w16se="http://schemas.microsoft.com/office/word/2015/wordml/symex" xmlns:wpg="http://schemas.microsoft.com/office/word/2010/wordprocessingGroup" xmlns:wpi="http://schemas.microsoft.com/office/word/2010/wordprocessingInk" xmlns:wne="http://schemas.microsoft.com/office/word/2006/wordml" xmlns:wps="http://schemas.microsoft.com/office/word/2010/wordprocessingShape" mc:Ignorable="w14 w15 w16se wp14">
   <w:endnote w:type="separator" w:id="-1">
     <w:p>
       <w:r>
@@ -8764,7 +7518,7 @@
 </file>
 
 <file path=word/footer1.xml><?xml version="1.0" encoding="utf-8"?>
-<w:ftr xmlns:wpc="http://schemas.microsoft.com/office/word/2010/wordprocessingCanvas" xmlns:cx="http://schemas.microsoft.com/office/drawing/2014/chartex" xmlns:cx1="http://schemas.microsoft.com/office/drawing/2015/9/8/chartex" xmlns:mc="http://schemas.openxmlformats.org/markup-compatibility/2006" xmlns:o="urn:schemas-microsoft-com:office:office" xmlns:r="http://schemas.openxmlformats.org/officeDocument/2006/relationships" xmlns:m="http://schemas.openxmlformats.org/officeDocument/2006/math" xmlns:v="urn:schemas-microsoft-com:vml" xmlns:wp14="http://schemas.microsoft.com/office/word/2010/wordprocessingDrawing" xmlns:wp="http://schemas.openxmlformats.org/drawingml/2006/wordprocessingDrawing" xmlns:w10="urn:schemas-microsoft-com:office:word" xmlns:w="http://schemas.openxmlformats.org/wordprocessingml/2006/main" xmlns:w14="http://schemas.microsoft.com/office/word/2010/wordml" xmlns:w15="http://schemas.microsoft.com/office/word/2012/wordml" xmlns:w16se="http://schemas.microsoft.com/office/word/2015/wordml/symex" xmlns:wpg="http://schemas.microsoft.com/office/word/2010/wordprocessingGroup" xmlns:wpi="http://schemas.microsoft.com/office/word/2010/wordprocessingInk" xmlns:wne="http://schemas.microsoft.com/office/word/2006/wordml" xmlns:wps="http://schemas.microsoft.com/office/word/2010/wordprocessingShape" mc:Ignorable="w14 w15 w16se wp14">
+<w:ftr xmlns:wpc="http://schemas.microsoft.com/office/word/2010/wordprocessingCanvas" xmlns:cx="http://schemas.microsoft.com/office/drawing/2014/chartex" xmlns:mc="http://schemas.openxmlformats.org/markup-compatibility/2006" xmlns:o="urn:schemas-microsoft-com:office:office" xmlns:r="http://schemas.openxmlformats.org/officeDocument/2006/relationships" xmlns:m="http://schemas.openxmlformats.org/officeDocument/2006/math" xmlns:v="urn:schemas-microsoft-com:vml" xmlns:wp14="http://schemas.microsoft.com/office/word/2010/wordprocessingDrawing" xmlns:wp="http://schemas.openxmlformats.org/drawingml/2006/wordprocessingDrawing" xmlns:w10="urn:schemas-microsoft-com:office:word" xmlns:w="http://schemas.openxmlformats.org/wordprocessingml/2006/main" xmlns:w14="http://schemas.microsoft.com/office/word/2010/wordml" xmlns:w15="http://schemas.microsoft.com/office/word/2012/wordml" xmlns:w16se="http://schemas.microsoft.com/office/word/2015/wordml/symex" xmlns:wpg="http://schemas.microsoft.com/office/word/2010/wordprocessingGroup" xmlns:wpi="http://schemas.microsoft.com/office/word/2010/wordprocessingInk" xmlns:wne="http://schemas.microsoft.com/office/word/2006/wordml" xmlns:wps="http://schemas.microsoft.com/office/word/2010/wordprocessingShape" mc:Ignorable="w14 w15 w16se wp14">
   <w:p>
     <w:pPr>
       <w:pStyle w:val="Footer"/>
@@ -8789,7 +7543,7 @@
 </file>
 
 <file path=word/footer2.xml><?xml version="1.0" encoding="utf-8"?>
-<w:ftr xmlns:wpc="http://schemas.microsoft.com/office/word/2010/wordprocessingCanvas" xmlns:cx="http://schemas.microsoft.com/office/drawing/2014/chartex" xmlns:cx1="http://schemas.microsoft.com/office/drawing/2015/9/8/chartex" xmlns:mc="http://schemas.openxmlformats.org/markup-compatibility/2006" xmlns:o="urn:schemas-microsoft-com:office:office" xmlns:r="http://schemas.openxmlformats.org/officeDocument/2006/relationships" xmlns:m="http://schemas.openxmlformats.org/officeDocument/2006/math" xmlns:v="urn:schemas-microsoft-com:vml" xmlns:wp14="http://schemas.microsoft.com/office/word/2010/wordprocessingDrawing" xmlns:wp="http://schemas.openxmlformats.org/drawingml/2006/wordprocessingDrawing" xmlns:w10="urn:schemas-microsoft-com:office:word" xmlns:w="http://schemas.openxmlformats.org/wordprocessingml/2006/main" xmlns:w14="http://schemas.microsoft.com/office/word/2010/wordml" xmlns:w15="http://schemas.microsoft.com/office/word/2012/wordml" xmlns:w16se="http://schemas.microsoft.com/office/word/2015/wordml/symex" xmlns:wpg="http://schemas.microsoft.com/office/word/2010/wordprocessingGroup" xmlns:wpi="http://schemas.microsoft.com/office/word/2010/wordprocessingInk" xmlns:wne="http://schemas.microsoft.com/office/word/2006/wordml" xmlns:wps="http://schemas.microsoft.com/office/word/2010/wordprocessingShape" mc:Ignorable="w14 w15 w16se wp14">
+<w:ftr xmlns:wpc="http://schemas.microsoft.com/office/word/2010/wordprocessingCanvas" xmlns:cx="http://schemas.microsoft.com/office/drawing/2014/chartex" xmlns:mc="http://schemas.openxmlformats.org/markup-compatibility/2006" xmlns:o="urn:schemas-microsoft-com:office:office" xmlns:r="http://schemas.openxmlformats.org/officeDocument/2006/relationships" xmlns:m="http://schemas.openxmlformats.org/officeDocument/2006/math" xmlns:v="urn:schemas-microsoft-com:vml" xmlns:wp14="http://schemas.microsoft.com/office/word/2010/wordprocessingDrawing" xmlns:wp="http://schemas.openxmlformats.org/drawingml/2006/wordprocessingDrawing" xmlns:w10="urn:schemas-microsoft-com:office:word" xmlns:w="http://schemas.openxmlformats.org/wordprocessingml/2006/main" xmlns:w14="http://schemas.microsoft.com/office/word/2010/wordml" xmlns:w15="http://schemas.microsoft.com/office/word/2012/wordml" xmlns:w16se="http://schemas.microsoft.com/office/word/2015/wordml/symex" xmlns:wpg="http://schemas.microsoft.com/office/word/2010/wordprocessingGroup" xmlns:wpi="http://schemas.microsoft.com/office/word/2010/wordprocessingInk" xmlns:wne="http://schemas.microsoft.com/office/word/2006/wordml" xmlns:wps="http://schemas.microsoft.com/office/word/2010/wordprocessingShape" mc:Ignorable="w14 w15 w16se wp14">
   <w:p>
     <w:pPr>
       <w:pStyle w:val="Footer"/>
@@ -8814,7 +7568,7 @@
 </file>
 
 <file path=word/footer3.xml><?xml version="1.0" encoding="utf-8"?>
-<w:ftr xmlns:wpc="http://schemas.microsoft.com/office/word/2010/wordprocessingCanvas" xmlns:cx="http://schemas.microsoft.com/office/drawing/2014/chartex" xmlns:cx1="http://schemas.microsoft.com/office/drawing/2015/9/8/chartex" xmlns:mc="http://schemas.openxmlformats.org/markup-compatibility/2006" xmlns:o="urn:schemas-microsoft-com:office:office" xmlns:r="http://schemas.openxmlformats.org/officeDocument/2006/relationships" xmlns:m="http://schemas.openxmlformats.org/officeDocument/2006/math" xmlns:v="urn:schemas-microsoft-com:vml" xmlns:wp14="http://schemas.microsoft.com/office/word/2010/wordprocessingDrawing" xmlns:wp="http://schemas.openxmlformats.org/drawingml/2006/wordprocessingDrawing" xmlns:w10="urn:schemas-microsoft-com:office:word" xmlns:w="http://schemas.openxmlformats.org/wordprocessingml/2006/main" xmlns:w14="http://schemas.microsoft.com/office/word/2010/wordml" xmlns:w15="http://schemas.microsoft.com/office/word/2012/wordml" xmlns:w16se="http://schemas.microsoft.com/office/word/2015/wordml/symex" xmlns:wpg="http://schemas.microsoft.com/office/word/2010/wordprocessingGroup" xmlns:wpi="http://schemas.microsoft.com/office/word/2010/wordprocessingInk" xmlns:wne="http://schemas.microsoft.com/office/word/2006/wordml" xmlns:wps="http://schemas.microsoft.com/office/word/2010/wordprocessingShape" mc:Ignorable="w14 w15 w16se wp14">
+<w:ftr xmlns:wpc="http://schemas.microsoft.com/office/word/2010/wordprocessingCanvas" xmlns:cx="http://schemas.microsoft.com/office/drawing/2014/chartex" xmlns:mc="http://schemas.openxmlformats.org/markup-compatibility/2006" xmlns:o="urn:schemas-microsoft-com:office:office" xmlns:r="http://schemas.openxmlformats.org/officeDocument/2006/relationships" xmlns:m="http://schemas.openxmlformats.org/officeDocument/2006/math" xmlns:v="urn:schemas-microsoft-com:vml" xmlns:wp14="http://schemas.microsoft.com/office/word/2010/wordprocessingDrawing" xmlns:wp="http://schemas.openxmlformats.org/drawingml/2006/wordprocessingDrawing" xmlns:w10="urn:schemas-microsoft-com:office:word" xmlns:w="http://schemas.openxmlformats.org/wordprocessingml/2006/main" xmlns:w14="http://schemas.microsoft.com/office/word/2010/wordml" xmlns:w15="http://schemas.microsoft.com/office/word/2012/wordml" xmlns:w16se="http://schemas.microsoft.com/office/word/2015/wordml/symex" xmlns:wpg="http://schemas.microsoft.com/office/word/2010/wordprocessingGroup" xmlns:wpi="http://schemas.microsoft.com/office/word/2010/wordprocessingInk" xmlns:wne="http://schemas.microsoft.com/office/word/2006/wordml" xmlns:wps="http://schemas.microsoft.com/office/word/2010/wordprocessingShape" mc:Ignorable="w14 w15 w16se wp14">
   <w:tbl>
     <w:tblPr>
       <w:tblW w:w="10792" w:type="dxa"/>
@@ -8957,7 +7711,7 @@
               <w:color w:val="595959"/>
               <w:lang w:val="en-US"/>
             </w:rPr>
-            <w:t>11</w:t>
+            <w:t>12</w:t>
           </w:r>
           <w:r>
             <w:rPr>
@@ -9019,7 +7773,7 @@
               <w:color w:val="595959"/>
               <w:lang w:val="en-US"/>
             </w:rPr>
-            <w:t>12</w:t>
+            <w:t>13</w:t>
           </w:r>
           <w:r>
             <w:rPr>
@@ -9052,19 +7806,11 @@
               <w:sz w:val="16"/>
             </w:rPr>
           </w:pPr>
-          <w:proofErr w:type="spellStart"/>
           <w:r>
             <w:rPr>
               <w:sz w:val="16"/>
             </w:rPr>
-            <w:t>Altran</w:t>
-          </w:r>
-          <w:proofErr w:type="spellEnd"/>
-          <w:r>
-            <w:rPr>
-              <w:sz w:val="16"/>
-            </w:rPr>
-            <w:t xml:space="preserve"> Use Only</w:t>
+            <w:t>Altran Use Only</w:t>
           </w:r>
         </w:p>
       </w:tc>
@@ -9113,7 +7859,7 @@
 </file>
 
 <file path=word/footer4.xml><?xml version="1.0" encoding="utf-8"?>
-<w:ftr xmlns:wpc="http://schemas.microsoft.com/office/word/2010/wordprocessingCanvas" xmlns:cx="http://schemas.microsoft.com/office/drawing/2014/chartex" xmlns:cx1="http://schemas.microsoft.com/office/drawing/2015/9/8/chartex" xmlns:mc="http://schemas.openxmlformats.org/markup-compatibility/2006" xmlns:o="urn:schemas-microsoft-com:office:office" xmlns:r="http://schemas.openxmlformats.org/officeDocument/2006/relationships" xmlns:m="http://schemas.openxmlformats.org/officeDocument/2006/math" xmlns:v="urn:schemas-microsoft-com:vml" xmlns:wp14="http://schemas.microsoft.com/office/word/2010/wordprocessingDrawing" xmlns:wp="http://schemas.openxmlformats.org/drawingml/2006/wordprocessingDrawing" xmlns:w10="urn:schemas-microsoft-com:office:word" xmlns:w="http://schemas.openxmlformats.org/wordprocessingml/2006/main" xmlns:w14="http://schemas.microsoft.com/office/word/2010/wordml" xmlns:w15="http://schemas.microsoft.com/office/word/2012/wordml" xmlns:w16se="http://schemas.microsoft.com/office/word/2015/wordml/symex" xmlns:wpg="http://schemas.microsoft.com/office/word/2010/wordprocessingGroup" xmlns:wpi="http://schemas.microsoft.com/office/word/2010/wordprocessingInk" xmlns:wne="http://schemas.microsoft.com/office/word/2006/wordml" xmlns:wps="http://schemas.microsoft.com/office/word/2010/wordprocessingShape" mc:Ignorable="w14 w15 w16se wp14">
+<w:ftr xmlns:wpc="http://schemas.microsoft.com/office/word/2010/wordprocessingCanvas" xmlns:cx="http://schemas.microsoft.com/office/drawing/2014/chartex" xmlns:mc="http://schemas.openxmlformats.org/markup-compatibility/2006" xmlns:o="urn:schemas-microsoft-com:office:office" xmlns:r="http://schemas.openxmlformats.org/officeDocument/2006/relationships" xmlns:m="http://schemas.openxmlformats.org/officeDocument/2006/math" xmlns:v="urn:schemas-microsoft-com:vml" xmlns:wp14="http://schemas.microsoft.com/office/word/2010/wordprocessingDrawing" xmlns:wp="http://schemas.openxmlformats.org/drawingml/2006/wordprocessingDrawing" xmlns:w10="urn:schemas-microsoft-com:office:word" xmlns:w="http://schemas.openxmlformats.org/wordprocessingml/2006/main" xmlns:w14="http://schemas.microsoft.com/office/word/2010/wordml" xmlns:w15="http://schemas.microsoft.com/office/word/2012/wordml" xmlns:w16se="http://schemas.microsoft.com/office/word/2015/wordml/symex" xmlns:wpg="http://schemas.microsoft.com/office/word/2010/wordprocessingGroup" xmlns:wpi="http://schemas.microsoft.com/office/word/2010/wordprocessingInk" xmlns:wne="http://schemas.microsoft.com/office/word/2006/wordml" xmlns:wps="http://schemas.microsoft.com/office/word/2010/wordprocessingShape" mc:Ignorable="w14 w15 w16se wp14">
   <w:p>
     <w:pPr>
       <w:pStyle w:val="Footer"/>
@@ -9138,7 +7884,7 @@
 </file>
 
 <file path=word/footer5.xml><?xml version="1.0" encoding="utf-8"?>
-<w:ftr xmlns:wpc="http://schemas.microsoft.com/office/word/2010/wordprocessingCanvas" xmlns:cx="http://schemas.microsoft.com/office/drawing/2014/chartex" xmlns:cx1="http://schemas.microsoft.com/office/drawing/2015/9/8/chartex" xmlns:mc="http://schemas.openxmlformats.org/markup-compatibility/2006" xmlns:o="urn:schemas-microsoft-com:office:office" xmlns:r="http://schemas.openxmlformats.org/officeDocument/2006/relationships" xmlns:m="http://schemas.openxmlformats.org/officeDocument/2006/math" xmlns:v="urn:schemas-microsoft-com:vml" xmlns:wp14="http://schemas.microsoft.com/office/word/2010/wordprocessingDrawing" xmlns:wp="http://schemas.openxmlformats.org/drawingml/2006/wordprocessingDrawing" xmlns:w10="urn:schemas-microsoft-com:office:word" xmlns:w="http://schemas.openxmlformats.org/wordprocessingml/2006/main" xmlns:w14="http://schemas.microsoft.com/office/word/2010/wordml" xmlns:w15="http://schemas.microsoft.com/office/word/2012/wordml" xmlns:w16se="http://schemas.microsoft.com/office/word/2015/wordml/symex" xmlns:wpg="http://schemas.microsoft.com/office/word/2010/wordprocessingGroup" xmlns:wpi="http://schemas.microsoft.com/office/word/2010/wordprocessingInk" xmlns:wne="http://schemas.microsoft.com/office/word/2006/wordml" xmlns:wps="http://schemas.microsoft.com/office/word/2010/wordprocessingShape" mc:Ignorable="w14 w15 w16se wp14">
+<w:ftr xmlns:wpc="http://schemas.microsoft.com/office/word/2010/wordprocessingCanvas" xmlns:cx="http://schemas.microsoft.com/office/drawing/2014/chartex" xmlns:mc="http://schemas.openxmlformats.org/markup-compatibility/2006" xmlns:o="urn:schemas-microsoft-com:office:office" xmlns:r="http://schemas.openxmlformats.org/officeDocument/2006/relationships" xmlns:m="http://schemas.openxmlformats.org/officeDocument/2006/math" xmlns:v="urn:schemas-microsoft-com:vml" xmlns:wp14="http://schemas.microsoft.com/office/word/2010/wordprocessingDrawing" xmlns:wp="http://schemas.openxmlformats.org/drawingml/2006/wordprocessingDrawing" xmlns:w10="urn:schemas-microsoft-com:office:word" xmlns:w="http://schemas.openxmlformats.org/wordprocessingml/2006/main" xmlns:w14="http://schemas.microsoft.com/office/word/2010/wordml" xmlns:w15="http://schemas.microsoft.com/office/word/2012/wordml" xmlns:w16se="http://schemas.microsoft.com/office/word/2015/wordml/symex" xmlns:wpg="http://schemas.microsoft.com/office/word/2010/wordprocessingGroup" xmlns:wpi="http://schemas.microsoft.com/office/word/2010/wordprocessingInk" xmlns:wne="http://schemas.microsoft.com/office/word/2006/wordml" xmlns:wps="http://schemas.microsoft.com/office/word/2010/wordprocessingShape" mc:Ignorable="w14 w15 w16se wp14">
   <w:p>
     <w:pPr>
       <w:pStyle w:val="Footer"/>
@@ -9224,7 +7970,7 @@
 </file>
 
 <file path=word/footnotes.xml><?xml version="1.0" encoding="utf-8"?>
-<w:footnotes xmlns:wpc="http://schemas.microsoft.com/office/word/2010/wordprocessingCanvas" xmlns:cx="http://schemas.microsoft.com/office/drawing/2014/chartex" xmlns:cx1="http://schemas.microsoft.com/office/drawing/2015/9/8/chartex" xmlns:mc="http://schemas.openxmlformats.org/markup-compatibility/2006" xmlns:o="urn:schemas-microsoft-com:office:office" xmlns:r="http://schemas.openxmlformats.org/officeDocument/2006/relationships" xmlns:m="http://schemas.openxmlformats.org/officeDocument/2006/math" xmlns:v="urn:schemas-microsoft-com:vml" xmlns:wp14="http://schemas.microsoft.com/office/word/2010/wordprocessingDrawing" xmlns:wp="http://schemas.openxmlformats.org/drawingml/2006/wordprocessingDrawing" xmlns:w10="urn:schemas-microsoft-com:office:word" xmlns:w="http://schemas.openxmlformats.org/wordprocessingml/2006/main" xmlns:w14="http://schemas.microsoft.com/office/word/2010/wordml" xmlns:w15="http://schemas.microsoft.com/office/word/2012/wordml" xmlns:w16se="http://schemas.microsoft.com/office/word/2015/wordml/symex" xmlns:wpg="http://schemas.microsoft.com/office/word/2010/wordprocessingGroup" xmlns:wpi="http://schemas.microsoft.com/office/word/2010/wordprocessingInk" xmlns:wne="http://schemas.microsoft.com/office/word/2006/wordml" xmlns:wps="http://schemas.microsoft.com/office/word/2010/wordprocessingShape" mc:Ignorable="w14 w15 w16se wp14">
+<w:footnotes xmlns:wpc="http://schemas.microsoft.com/office/word/2010/wordprocessingCanvas" xmlns:cx="http://schemas.microsoft.com/office/drawing/2014/chartex" xmlns:mc="http://schemas.openxmlformats.org/markup-compatibility/2006" xmlns:o="urn:schemas-microsoft-com:office:office" xmlns:r="http://schemas.openxmlformats.org/officeDocument/2006/relationships" xmlns:m="http://schemas.openxmlformats.org/officeDocument/2006/math" xmlns:v="urn:schemas-microsoft-com:vml" xmlns:wp14="http://schemas.microsoft.com/office/word/2010/wordprocessingDrawing" xmlns:wp="http://schemas.openxmlformats.org/drawingml/2006/wordprocessingDrawing" xmlns:w10="urn:schemas-microsoft-com:office:word" xmlns:w="http://schemas.openxmlformats.org/wordprocessingml/2006/main" xmlns:w14="http://schemas.microsoft.com/office/word/2010/wordml" xmlns:w15="http://schemas.microsoft.com/office/word/2012/wordml" xmlns:w16se="http://schemas.microsoft.com/office/word/2015/wordml/symex" xmlns:wpg="http://schemas.microsoft.com/office/word/2010/wordprocessingGroup" xmlns:wpi="http://schemas.microsoft.com/office/word/2010/wordprocessingInk" xmlns:wne="http://schemas.microsoft.com/office/word/2006/wordml" xmlns:wps="http://schemas.microsoft.com/office/word/2010/wordprocessingShape" mc:Ignorable="w14 w15 w16se wp14">
   <w:footnote w:type="separator" w:id="-1">
     <w:p>
       <w:r>
@@ -9243,7 +7989,7 @@
 </file>
 
 <file path=word/header1.xml><?xml version="1.0" encoding="utf-8"?>
-<w:hdr xmlns:wpc="http://schemas.microsoft.com/office/word/2010/wordprocessingCanvas" xmlns:cx="http://schemas.microsoft.com/office/drawing/2014/chartex" xmlns:cx1="http://schemas.microsoft.com/office/drawing/2015/9/8/chartex" xmlns:mc="http://schemas.openxmlformats.org/markup-compatibility/2006" xmlns:o="urn:schemas-microsoft-com:office:office" xmlns:r="http://schemas.openxmlformats.org/officeDocument/2006/relationships" xmlns:m="http://schemas.openxmlformats.org/officeDocument/2006/math" xmlns:v="urn:schemas-microsoft-com:vml" xmlns:wp14="http://schemas.microsoft.com/office/word/2010/wordprocessingDrawing" xmlns:wp="http://schemas.openxmlformats.org/drawingml/2006/wordprocessingDrawing" xmlns:w10="urn:schemas-microsoft-com:office:word" xmlns:w="http://schemas.openxmlformats.org/wordprocessingml/2006/main" xmlns:w14="http://schemas.microsoft.com/office/word/2010/wordml" xmlns:w15="http://schemas.microsoft.com/office/word/2012/wordml" xmlns:w16se="http://schemas.microsoft.com/office/word/2015/wordml/symex" xmlns:wpg="http://schemas.microsoft.com/office/word/2010/wordprocessingGroup" xmlns:wpi="http://schemas.microsoft.com/office/word/2010/wordprocessingInk" xmlns:wne="http://schemas.microsoft.com/office/word/2006/wordml" xmlns:wps="http://schemas.microsoft.com/office/word/2010/wordprocessingShape" mc:Ignorable="w14 w15 w16se wp14">
+<w:hdr xmlns:wpc="http://schemas.microsoft.com/office/word/2010/wordprocessingCanvas" xmlns:cx="http://schemas.microsoft.com/office/drawing/2014/chartex" xmlns:mc="http://schemas.openxmlformats.org/markup-compatibility/2006" xmlns:o="urn:schemas-microsoft-com:office:office" xmlns:r="http://schemas.openxmlformats.org/officeDocument/2006/relationships" xmlns:m="http://schemas.openxmlformats.org/officeDocument/2006/math" xmlns:v="urn:schemas-microsoft-com:vml" xmlns:wp14="http://schemas.microsoft.com/office/word/2010/wordprocessingDrawing" xmlns:wp="http://schemas.openxmlformats.org/drawingml/2006/wordprocessingDrawing" xmlns:w10="urn:schemas-microsoft-com:office:word" xmlns:w="http://schemas.openxmlformats.org/wordprocessingml/2006/main" xmlns:w14="http://schemas.microsoft.com/office/word/2010/wordml" xmlns:w15="http://schemas.microsoft.com/office/word/2012/wordml" xmlns:w16se="http://schemas.microsoft.com/office/word/2015/wordml/symex" xmlns:wpg="http://schemas.microsoft.com/office/word/2010/wordprocessingGroup" xmlns:wpi="http://schemas.microsoft.com/office/word/2010/wordprocessingInk" xmlns:wne="http://schemas.microsoft.com/office/word/2006/wordml" xmlns:wps="http://schemas.microsoft.com/office/word/2010/wordprocessingShape" mc:Ignorable="w14 w15 w16se wp14">
   <w:tbl>
     <w:tblPr>
       <w:tblStyle w:val="TableGrid"/>
@@ -9493,7 +8239,7 @@
 </file>
 
 <file path=word/header2.xml><?xml version="1.0" encoding="utf-8"?>
-<w:hdr xmlns:wpc="http://schemas.microsoft.com/office/word/2010/wordprocessingCanvas" xmlns:cx="http://schemas.microsoft.com/office/drawing/2014/chartex" xmlns:cx1="http://schemas.microsoft.com/office/drawing/2015/9/8/chartex" xmlns:mc="http://schemas.openxmlformats.org/markup-compatibility/2006" xmlns:o="urn:schemas-microsoft-com:office:office" xmlns:r="http://schemas.openxmlformats.org/officeDocument/2006/relationships" xmlns:m="http://schemas.openxmlformats.org/officeDocument/2006/math" xmlns:v="urn:schemas-microsoft-com:vml" xmlns:wp14="http://schemas.microsoft.com/office/word/2010/wordprocessingDrawing" xmlns:wp="http://schemas.openxmlformats.org/drawingml/2006/wordprocessingDrawing" xmlns:w10="urn:schemas-microsoft-com:office:word" xmlns:w="http://schemas.openxmlformats.org/wordprocessingml/2006/main" xmlns:w14="http://schemas.microsoft.com/office/word/2010/wordml" xmlns:w15="http://schemas.microsoft.com/office/word/2012/wordml" xmlns:w16se="http://schemas.microsoft.com/office/word/2015/wordml/symex" xmlns:wpg="http://schemas.microsoft.com/office/word/2010/wordprocessingGroup" xmlns:wpi="http://schemas.microsoft.com/office/word/2010/wordprocessingInk" xmlns:wne="http://schemas.microsoft.com/office/word/2006/wordml" xmlns:wps="http://schemas.microsoft.com/office/word/2010/wordprocessingShape" mc:Ignorable="w14 w15 w16se wp14">
+<w:hdr xmlns:wpc="http://schemas.microsoft.com/office/word/2010/wordprocessingCanvas" xmlns:cx="http://schemas.microsoft.com/office/drawing/2014/chartex" xmlns:mc="http://schemas.openxmlformats.org/markup-compatibility/2006" xmlns:o="urn:schemas-microsoft-com:office:office" xmlns:r="http://schemas.openxmlformats.org/officeDocument/2006/relationships" xmlns:m="http://schemas.openxmlformats.org/officeDocument/2006/math" xmlns:v="urn:schemas-microsoft-com:vml" xmlns:wp14="http://schemas.microsoft.com/office/word/2010/wordprocessingDrawing" xmlns:wp="http://schemas.openxmlformats.org/drawingml/2006/wordprocessingDrawing" xmlns:w10="urn:schemas-microsoft-com:office:word" xmlns:w="http://schemas.openxmlformats.org/wordprocessingml/2006/main" xmlns:w14="http://schemas.microsoft.com/office/word/2010/wordml" xmlns:w15="http://schemas.microsoft.com/office/word/2012/wordml" xmlns:w16se="http://schemas.microsoft.com/office/word/2015/wordml/symex" xmlns:wpg="http://schemas.microsoft.com/office/word/2010/wordprocessingGroup" xmlns:wpi="http://schemas.microsoft.com/office/word/2010/wordprocessingInk" xmlns:wne="http://schemas.microsoft.com/office/word/2006/wordml" xmlns:wps="http://schemas.microsoft.com/office/word/2010/wordprocessingShape" mc:Ignorable="w14 w15 w16se wp14">
   <w:p>
     <w:pPr>
       <w:pStyle w:val="Header"/>
@@ -9633,7 +8379,7 @@
             </wp:anchor>
           </w:drawing>
         </mc:Choice>
-        <mc:Fallback>
+        <mc:Fallback xmlns:cx1="http://schemas.microsoft.com/office/drawing/2015/9/8/chartex">
           <w:pict>
             <v:rect w14:anchorId="35D288F4" id="Rectangle 3" o:spid="_x0000_s1026" style="position:absolute;margin-left:0;margin-top:0;width:598.1pt;height:844.7pt;z-index:-251640832;visibility:visible;mso-wrap-style:square;mso-width-percent:0;mso-height-percent:0;mso-wrap-distance-left:9pt;mso-wrap-distance-top:0;mso-wrap-distance-right:9pt;mso-wrap-distance-bottom:0;mso-position-horizontal:center;mso-position-horizontal-relative:page;mso-position-vertical:center;mso-position-vertical-relative:page;mso-width-percent:0;mso-height-percent:0;mso-width-relative:margin;mso-height-relative:margin;v-text-anchor:middle" o:gfxdata="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" fillcolor="#00b4b9 [3208]" stroked="f" strokeweight="1pt">
               <w10:wrap anchorx="page" anchory="page"/>
@@ -9647,7 +8393,7 @@
 </file>
 
 <file path=word/header3.xml><?xml version="1.0" encoding="utf-8"?>
-<w:hdr xmlns:wpc="http://schemas.microsoft.com/office/word/2010/wordprocessingCanvas" xmlns:cx="http://schemas.microsoft.com/office/drawing/2014/chartex" xmlns:cx1="http://schemas.microsoft.com/office/drawing/2015/9/8/chartex" xmlns:mc="http://schemas.openxmlformats.org/markup-compatibility/2006" xmlns:o="urn:schemas-microsoft-com:office:office" xmlns:r="http://schemas.openxmlformats.org/officeDocument/2006/relationships" xmlns:m="http://schemas.openxmlformats.org/officeDocument/2006/math" xmlns:v="urn:schemas-microsoft-com:vml" xmlns:wp14="http://schemas.microsoft.com/office/word/2010/wordprocessingDrawing" xmlns:wp="http://schemas.openxmlformats.org/drawingml/2006/wordprocessingDrawing" xmlns:w10="urn:schemas-microsoft-com:office:word" xmlns:w="http://schemas.openxmlformats.org/wordprocessingml/2006/main" xmlns:w14="http://schemas.microsoft.com/office/word/2010/wordml" xmlns:w15="http://schemas.microsoft.com/office/word/2012/wordml" xmlns:w16se="http://schemas.microsoft.com/office/word/2015/wordml/symex" xmlns:wpg="http://schemas.microsoft.com/office/word/2010/wordprocessingGroup" xmlns:wpi="http://schemas.microsoft.com/office/word/2010/wordprocessingInk" xmlns:wne="http://schemas.microsoft.com/office/word/2006/wordml" xmlns:wps="http://schemas.microsoft.com/office/word/2010/wordprocessingShape" mc:Ignorable="w14 w15 w16se wp14">
+<w:hdr xmlns:wpc="http://schemas.microsoft.com/office/word/2010/wordprocessingCanvas" xmlns:cx="http://schemas.microsoft.com/office/drawing/2014/chartex" xmlns:mc="http://schemas.openxmlformats.org/markup-compatibility/2006" xmlns:o="urn:schemas-microsoft-com:office:office" xmlns:r="http://schemas.openxmlformats.org/officeDocument/2006/relationships" xmlns:m="http://schemas.openxmlformats.org/officeDocument/2006/math" xmlns:v="urn:schemas-microsoft-com:vml" xmlns:wp14="http://schemas.microsoft.com/office/word/2010/wordprocessingDrawing" xmlns:wp="http://schemas.openxmlformats.org/drawingml/2006/wordprocessingDrawing" xmlns:w10="urn:schemas-microsoft-com:office:word" xmlns:w="http://schemas.openxmlformats.org/wordprocessingml/2006/main" xmlns:w14="http://schemas.microsoft.com/office/word/2010/wordml" xmlns:w15="http://schemas.microsoft.com/office/word/2012/wordml" xmlns:w16se="http://schemas.microsoft.com/office/word/2015/wordml/symex" xmlns:wpg="http://schemas.microsoft.com/office/word/2010/wordprocessingGroup" xmlns:wpi="http://schemas.microsoft.com/office/word/2010/wordprocessingInk" xmlns:wne="http://schemas.microsoft.com/office/word/2006/wordml" xmlns:wps="http://schemas.microsoft.com/office/word/2010/wordprocessingShape" mc:Ignorable="w14 w15 w16se wp14">
   <w:tbl>
     <w:tblPr>
       <w:tblStyle w:val="TableGrid"/>
@@ -9847,7 +8593,7 @@
 </file>
 
 <file path=word/header4.xml><?xml version="1.0" encoding="utf-8"?>
-<w:hdr xmlns:wpc="http://schemas.microsoft.com/office/word/2010/wordprocessingCanvas" xmlns:cx="http://schemas.microsoft.com/office/drawing/2014/chartex" xmlns:cx1="http://schemas.microsoft.com/office/drawing/2015/9/8/chartex" xmlns:mc="http://schemas.openxmlformats.org/markup-compatibility/2006" xmlns:o="urn:schemas-microsoft-com:office:office" xmlns:r="http://schemas.openxmlformats.org/officeDocument/2006/relationships" xmlns:m="http://schemas.openxmlformats.org/officeDocument/2006/math" xmlns:v="urn:schemas-microsoft-com:vml" xmlns:wp14="http://schemas.microsoft.com/office/word/2010/wordprocessingDrawing" xmlns:wp="http://schemas.openxmlformats.org/drawingml/2006/wordprocessingDrawing" xmlns:w10="urn:schemas-microsoft-com:office:word" xmlns:w="http://schemas.openxmlformats.org/wordprocessingml/2006/main" xmlns:w14="http://schemas.microsoft.com/office/word/2010/wordml" xmlns:w15="http://schemas.microsoft.com/office/word/2012/wordml" xmlns:w16se="http://schemas.microsoft.com/office/word/2015/wordml/symex" xmlns:wpg="http://schemas.microsoft.com/office/word/2010/wordprocessingGroup" xmlns:wpi="http://schemas.microsoft.com/office/word/2010/wordprocessingInk" xmlns:wne="http://schemas.microsoft.com/office/word/2006/wordml" xmlns:wps="http://schemas.microsoft.com/office/word/2010/wordprocessingShape" mc:Ignorable="w14 w15 w16se wp14">
+<w:hdr xmlns:wpc="http://schemas.microsoft.com/office/word/2010/wordprocessingCanvas" xmlns:cx="http://schemas.microsoft.com/office/drawing/2014/chartex" xmlns:mc="http://schemas.openxmlformats.org/markup-compatibility/2006" xmlns:o="urn:schemas-microsoft-com:office:office" xmlns:r="http://schemas.openxmlformats.org/officeDocument/2006/relationships" xmlns:m="http://schemas.openxmlformats.org/officeDocument/2006/math" xmlns:v="urn:schemas-microsoft-com:vml" xmlns:wp14="http://schemas.microsoft.com/office/word/2010/wordprocessingDrawing" xmlns:wp="http://schemas.openxmlformats.org/drawingml/2006/wordprocessingDrawing" xmlns:w10="urn:schemas-microsoft-com:office:word" xmlns:w="http://schemas.openxmlformats.org/wordprocessingml/2006/main" xmlns:w14="http://schemas.microsoft.com/office/word/2010/wordml" xmlns:w15="http://schemas.microsoft.com/office/word/2012/wordml" xmlns:w16se="http://schemas.microsoft.com/office/word/2015/wordml/symex" xmlns:wpg="http://schemas.microsoft.com/office/word/2010/wordprocessingGroup" xmlns:wpi="http://schemas.microsoft.com/office/word/2010/wordprocessingInk" xmlns:wne="http://schemas.microsoft.com/office/word/2006/wordml" xmlns:wps="http://schemas.microsoft.com/office/word/2010/wordprocessingShape" mc:Ignorable="w14 w15 w16se wp14">
   <w:p>
     <w:pPr>
       <w:pStyle w:val="Header"/>
@@ -9987,7 +8733,7 @@
             </wp:anchor>
           </w:drawing>
         </mc:Choice>
-        <mc:Fallback>
+        <mc:Fallback xmlns:cx1="http://schemas.microsoft.com/office/drawing/2015/9/8/chartex">
           <w:pict>
             <v:rect w14:anchorId="0E0A33DB" id="Rectangle 9" o:spid="_x0000_s1026" style="position:absolute;margin-left:0;margin-top:0;width:598.1pt;height:844.7pt;z-index:-251650048;visibility:visible;mso-wrap-style:square;mso-width-percent:0;mso-height-percent:0;mso-wrap-distance-left:9pt;mso-wrap-distance-top:0;mso-wrap-distance-right:9pt;mso-wrap-distance-bottom:0;mso-position-horizontal:center;mso-position-horizontal-relative:page;mso-position-vertical:center;mso-position-vertical-relative:page;mso-width-percent:0;mso-height-percent:0;mso-width-relative:margin;mso-height-relative:margin;v-text-anchor:middle" o:gfxdata="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" fillcolor="#00b4b9 [3208]" stroked="f" strokeweight="1pt">
               <w10:wrap anchorx="page" anchory="page"/>
@@ -10001,7 +8747,7 @@
 </file>
 
 <file path=word/header5.xml><?xml version="1.0" encoding="utf-8"?>
-<w:hdr xmlns:wpc="http://schemas.microsoft.com/office/word/2010/wordprocessingCanvas" xmlns:cx="http://schemas.microsoft.com/office/drawing/2014/chartex" xmlns:cx1="http://schemas.microsoft.com/office/drawing/2015/9/8/chartex" xmlns:mc="http://schemas.openxmlformats.org/markup-compatibility/2006" xmlns:o="urn:schemas-microsoft-com:office:office" xmlns:r="http://schemas.openxmlformats.org/officeDocument/2006/relationships" xmlns:m="http://schemas.openxmlformats.org/officeDocument/2006/math" xmlns:v="urn:schemas-microsoft-com:vml" xmlns:wp14="http://schemas.microsoft.com/office/word/2010/wordprocessingDrawing" xmlns:wp="http://schemas.openxmlformats.org/drawingml/2006/wordprocessingDrawing" xmlns:w10="urn:schemas-microsoft-com:office:word" xmlns:w="http://schemas.openxmlformats.org/wordprocessingml/2006/main" xmlns:w14="http://schemas.microsoft.com/office/word/2010/wordml" xmlns:w15="http://schemas.microsoft.com/office/word/2012/wordml" xmlns:w16se="http://schemas.microsoft.com/office/word/2015/wordml/symex" xmlns:wpg="http://schemas.microsoft.com/office/word/2010/wordprocessingGroup" xmlns:wpi="http://schemas.microsoft.com/office/word/2010/wordprocessingInk" xmlns:wne="http://schemas.microsoft.com/office/word/2006/wordml" xmlns:wps="http://schemas.microsoft.com/office/word/2010/wordprocessingShape" mc:Ignorable="w14 w15 w16se wp14">
+<w:hdr xmlns:wpc="http://schemas.microsoft.com/office/word/2010/wordprocessingCanvas" xmlns:cx="http://schemas.microsoft.com/office/drawing/2014/chartex" xmlns:mc="http://schemas.openxmlformats.org/markup-compatibility/2006" xmlns:o="urn:schemas-microsoft-com:office:office" xmlns:r="http://schemas.openxmlformats.org/officeDocument/2006/relationships" xmlns:m="http://schemas.openxmlformats.org/officeDocument/2006/math" xmlns:v="urn:schemas-microsoft-com:vml" xmlns:wp14="http://schemas.microsoft.com/office/word/2010/wordprocessingDrawing" xmlns:wp="http://schemas.openxmlformats.org/drawingml/2006/wordprocessingDrawing" xmlns:w10="urn:schemas-microsoft-com:office:word" xmlns:w="http://schemas.openxmlformats.org/wordprocessingml/2006/main" xmlns:w14="http://schemas.microsoft.com/office/word/2010/wordml" xmlns:w15="http://schemas.microsoft.com/office/word/2012/wordml" xmlns:w16se="http://schemas.microsoft.com/office/word/2015/wordml/symex" xmlns:wpg="http://schemas.microsoft.com/office/word/2010/wordprocessingGroup" xmlns:wpi="http://schemas.microsoft.com/office/word/2010/wordprocessingInk" xmlns:wne="http://schemas.microsoft.com/office/word/2006/wordml" xmlns:wps="http://schemas.microsoft.com/office/word/2010/wordprocessingShape" mc:Ignorable="w14 w15 w16se wp14">
   <w:p>
     <w:pPr>
       <w:pStyle w:val="Header"/>
@@ -10080,7 +8826,7 @@
             </wp:anchor>
           </w:drawing>
         </mc:Choice>
-        <mc:Fallback>
+        <mc:Fallback xmlns:cx1="http://schemas.microsoft.com/office/drawing/2015/9/8/chartex">
           <w:pict>
             <v:rect w14:anchorId="4D82601D" id="Rectangle 10" o:spid="_x0000_s1026" style="position:absolute;margin-left:0;margin-top:0;width:598.1pt;height:844.7pt;z-index:-251648000;visibility:visible;mso-wrap-style:square;mso-width-percent:0;mso-height-percent:0;mso-wrap-distance-left:9pt;mso-wrap-distance-top:0;mso-wrap-distance-right:9pt;mso-wrap-distance-bottom:0;mso-position-horizontal:center;mso-position-horizontal-relative:page;mso-position-vertical:center;mso-position-vertical-relative:page;mso-width-percent:0;mso-height-percent:0;mso-width-relative:margin;mso-height-relative:margin;v-text-anchor:middle" o:gfxdata="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" fillcolor="#00b4b9 [3208]" stroked="f" strokeweight="1pt">
               <w10:wrap anchorx="page" anchory="page"/>
@@ -10094,7 +8840,7 @@
 </file>
 
 <file path=word/numbering.xml><?xml version="1.0" encoding="utf-8"?>
-<w:numbering xmlns:wpc="http://schemas.microsoft.com/office/word/2010/wordprocessingCanvas" xmlns:cx="http://schemas.microsoft.com/office/drawing/2014/chartex" xmlns:cx1="http://schemas.microsoft.com/office/drawing/2015/9/8/chartex" xmlns:mc="http://schemas.openxmlformats.org/markup-compatibility/2006" xmlns:o="urn:schemas-microsoft-com:office:office" xmlns:r="http://schemas.openxmlformats.org/officeDocument/2006/relationships" xmlns:m="http://schemas.openxmlformats.org/officeDocument/2006/math" xmlns:v="urn:schemas-microsoft-com:vml" xmlns:wp14="http://schemas.microsoft.com/office/word/2010/wordprocessingDrawing" xmlns:wp="http://schemas.openxmlformats.org/drawingml/2006/wordprocessingDrawing" xmlns:w10="urn:schemas-microsoft-com:office:word" xmlns:w="http://schemas.openxmlformats.org/wordprocessingml/2006/main" xmlns:w14="http://schemas.microsoft.com/office/word/2010/wordml" xmlns:w15="http://schemas.microsoft.com/office/word/2012/wordml" xmlns:w16se="http://schemas.microsoft.com/office/word/2015/wordml/symex" xmlns:wpg="http://schemas.microsoft.com/office/word/2010/wordprocessingGroup" xmlns:wpi="http://schemas.microsoft.com/office/word/2010/wordprocessingInk" xmlns:wne="http://schemas.microsoft.com/office/word/2006/wordml" xmlns:wps="http://schemas.microsoft.com/office/word/2010/wordprocessingShape" mc:Ignorable="w14 w15 w16se wp14">
+<w:numbering xmlns:wpc="http://schemas.microsoft.com/office/word/2010/wordprocessingCanvas" xmlns:cx="http://schemas.microsoft.com/office/drawing/2014/chartex" xmlns:mc="http://schemas.openxmlformats.org/markup-compatibility/2006" xmlns:o="urn:schemas-microsoft-com:office:office" xmlns:r="http://schemas.openxmlformats.org/officeDocument/2006/relationships" xmlns:m="http://schemas.openxmlformats.org/officeDocument/2006/math" xmlns:v="urn:schemas-microsoft-com:vml" xmlns:wp14="http://schemas.microsoft.com/office/word/2010/wordprocessingDrawing" xmlns:wp="http://schemas.openxmlformats.org/drawingml/2006/wordprocessingDrawing" xmlns:w10="urn:schemas-microsoft-com:office:word" xmlns:w="http://schemas.openxmlformats.org/wordprocessingml/2006/main" xmlns:w14="http://schemas.microsoft.com/office/word/2010/wordml" xmlns:w15="http://schemas.microsoft.com/office/word/2012/wordml" xmlns:w16se="http://schemas.microsoft.com/office/word/2015/wordml/symex" xmlns:wpg="http://schemas.microsoft.com/office/word/2010/wordprocessingGroup" xmlns:wpi="http://schemas.microsoft.com/office/word/2010/wordprocessingInk" xmlns:wne="http://schemas.microsoft.com/office/word/2006/wordml" xmlns:wps="http://schemas.microsoft.com/office/word/2010/wordprocessingShape" mc:Ignorable="w14 w15 w16se wp14">
   <w:abstractNum w:abstractNumId="0" w15:restartNumberingAfterBreak="0">
     <w:nsid w:val="344330AF"/>
     <w:multiLevelType w:val="multilevel"/>
@@ -10214,7 +8960,7 @@
       <w:lvlText w:val="%1.%2"/>
       <w:lvlJc w:val="left"/>
       <w:pPr>
-        <w:ind w:left="720" w:hanging="360"/>
+        <w:ind w:left="360" w:hanging="360"/>
       </w:pPr>
       <w:rPr>
         <w:rFonts w:hint="default"/>
@@ -12108,7 +10854,7 @@
 </file>
 
 <file path=customXml/itemProps4.xml><?xml version="1.0" encoding="utf-8"?>
-<ds:datastoreItem xmlns:ds="http://schemas.openxmlformats.org/officeDocument/2006/customXml" ds:itemID="{04858D54-EACA-463D-9B54-E62AA0A5D064}">
+<ds:datastoreItem xmlns:ds="http://schemas.openxmlformats.org/officeDocument/2006/customXml" ds:itemID="{71AC2222-1958-439E-8674-AE3E2D59084E}">
   <ds:schemaRefs>
     <ds:schemaRef ds:uri="http://schemas.openxmlformats.org/officeDocument/2006/bibliography"/>
   </ds:schemaRefs>

</xml_diff>

<commit_message>
changes on Code Race - FoodOrderChallenge-Altran PT
</commit_message>
<xml_diff>
--- a/Code Race - FoodOrderChallenge-Altran PT.docx
+++ b/Code Race - FoodOrderChallenge-Altran PT.docx
@@ -1,6 +1,6 @@
 
 <file path=word/document.xml><?xml version="1.0" encoding="utf-8"?>
-<w:document xmlns:wpc="http://schemas.microsoft.com/office/word/2010/wordprocessingCanvas" xmlns:cx="http://schemas.microsoft.com/office/drawing/2014/chartex" xmlns:mc="http://schemas.openxmlformats.org/markup-compatibility/2006" xmlns:o="urn:schemas-microsoft-com:office:office" xmlns:r="http://schemas.openxmlformats.org/officeDocument/2006/relationships" xmlns:m="http://schemas.openxmlformats.org/officeDocument/2006/math" xmlns:v="urn:schemas-microsoft-com:vml" xmlns:wp14="http://schemas.microsoft.com/office/word/2010/wordprocessingDrawing" xmlns:wp="http://schemas.openxmlformats.org/drawingml/2006/wordprocessingDrawing" xmlns:w10="urn:schemas-microsoft-com:office:word" xmlns:w="http://schemas.openxmlformats.org/wordprocessingml/2006/main" xmlns:w14="http://schemas.microsoft.com/office/word/2010/wordml" xmlns:w15="http://schemas.microsoft.com/office/word/2012/wordml" xmlns:w16se="http://schemas.microsoft.com/office/word/2015/wordml/symex" xmlns:wpg="http://schemas.microsoft.com/office/word/2010/wordprocessingGroup" xmlns:wpi="http://schemas.microsoft.com/office/word/2010/wordprocessingInk" xmlns:wne="http://schemas.microsoft.com/office/word/2006/wordml" xmlns:wps="http://schemas.microsoft.com/office/word/2010/wordprocessingShape" mc:Ignorable="w14 w15 w16se wp14">
+<w:document xmlns:wpc="http://schemas.microsoft.com/office/word/2010/wordprocessingCanvas" xmlns:cx="http://schemas.microsoft.com/office/drawing/2014/chartex" xmlns:cx1="http://schemas.microsoft.com/office/drawing/2015/9/8/chartex" xmlns:mc="http://schemas.openxmlformats.org/markup-compatibility/2006" xmlns:o="urn:schemas-microsoft-com:office:office" xmlns:r="http://schemas.openxmlformats.org/officeDocument/2006/relationships" xmlns:m="http://schemas.openxmlformats.org/officeDocument/2006/math" xmlns:v="urn:schemas-microsoft-com:vml" xmlns:wp14="http://schemas.microsoft.com/office/word/2010/wordprocessingDrawing" xmlns:wp="http://schemas.openxmlformats.org/drawingml/2006/wordprocessingDrawing" xmlns:w10="urn:schemas-microsoft-com:office:word" xmlns:w="http://schemas.openxmlformats.org/wordprocessingml/2006/main" xmlns:w14="http://schemas.microsoft.com/office/word/2010/wordml" xmlns:w15="http://schemas.microsoft.com/office/word/2012/wordml" xmlns:w16se="http://schemas.microsoft.com/office/word/2015/wordml/symex" xmlns:wpg="http://schemas.microsoft.com/office/word/2010/wordprocessingGroup" xmlns:wpi="http://schemas.microsoft.com/office/word/2010/wordprocessingInk" xmlns:wne="http://schemas.microsoft.com/office/word/2006/wordml" xmlns:wps="http://schemas.microsoft.com/office/word/2010/wordprocessingShape" mc:Ignorable="w14 w15 w16se wp14">
   <w:body>
     <w:tbl>
       <w:tblPr>
@@ -1974,7 +1974,6 @@
         <w:rPr>
           <w:lang w:val="pt-PT"/>
         </w:rPr>
-        <w:lastRenderedPageBreak/>
         <w:fldChar w:fldCharType="begin"/>
       </w:r>
       <w:r>
@@ -5105,13 +5104,11 @@
         <w:pStyle w:val="Heading2"/>
       </w:pPr>
       <w:bookmarkStart w:id="24" w:name="_Toc25744150"/>
-      <w:proofErr w:type="spellStart"/>
       <w:r>
         <w:lastRenderedPageBreak/>
         <w:t>MobileApp</w:t>
       </w:r>
       <w:bookmarkEnd w:id="24"/>
-      <w:proofErr w:type="spellEnd"/>
     </w:p>
     <w:p>
       <w:pPr>
@@ -5485,13 +5482,8 @@
       </w:r>
       <w:bookmarkEnd w:id="26"/>
       <w:r>
-        <w:t xml:space="preserve"> - </w:t>
-      </w:r>
-      <w:proofErr w:type="spellStart"/>
-      <w:r>
-        <w:t>Obrigatório</w:t>
-      </w:r>
-      <w:proofErr w:type="spellEnd"/>
+        <w:t xml:space="preserve"> - Obrigatório</w:t>
+      </w:r>
     </w:p>
     <w:p>
       <w:pPr>
@@ -5524,13 +5516,8 @@
       </w:r>
       <w:bookmarkEnd w:id="27"/>
       <w:r>
-        <w:t xml:space="preserve"> - </w:t>
-      </w:r>
-      <w:proofErr w:type="spellStart"/>
-      <w:r>
-        <w:t>Obrigatório</w:t>
-      </w:r>
-      <w:proofErr w:type="spellEnd"/>
+        <w:t xml:space="preserve"> - Obrigatório</w:t>
+      </w:r>
     </w:p>
     <w:p>
       <w:pPr>
@@ -5563,13 +5550,8 @@
       </w:r>
       <w:bookmarkEnd w:id="28"/>
       <w:r>
-        <w:t xml:space="preserve"> - </w:t>
-      </w:r>
-      <w:proofErr w:type="spellStart"/>
-      <w:r>
-        <w:t>Obrigatório</w:t>
-      </w:r>
-      <w:proofErr w:type="spellEnd"/>
+        <w:t xml:space="preserve"> - Obrigatório</w:t>
+      </w:r>
     </w:p>
     <w:p>
       <w:pPr>
@@ -5602,13 +5584,8 @@
       </w:r>
       <w:bookmarkEnd w:id="29"/>
       <w:r>
-        <w:t xml:space="preserve"> - </w:t>
-      </w:r>
-      <w:proofErr w:type="spellStart"/>
-      <w:r>
-        <w:t>Obrigatório</w:t>
-      </w:r>
-      <w:proofErr w:type="spellEnd"/>
+        <w:t xml:space="preserve"> - Obrigatório</w:t>
+      </w:r>
     </w:p>
     <w:p>
       <w:pPr>
@@ -5641,13 +5618,8 @@
       </w:r>
       <w:bookmarkEnd w:id="30"/>
       <w:r>
-        <w:t xml:space="preserve"> - </w:t>
-      </w:r>
-      <w:proofErr w:type="spellStart"/>
-      <w:r>
-        <w:t>Obrigatório</w:t>
-      </w:r>
-      <w:proofErr w:type="spellEnd"/>
+        <w:t xml:space="preserve"> - Obrigatório</w:t>
+      </w:r>
     </w:p>
     <w:p>
       <w:pPr>
@@ -5680,13 +5652,8 @@
       </w:r>
       <w:bookmarkEnd w:id="31"/>
       <w:r>
-        <w:t xml:space="preserve"> - </w:t>
-      </w:r>
-      <w:proofErr w:type="spellStart"/>
-      <w:r>
-        <w:t>Obrigatório</w:t>
-      </w:r>
-      <w:proofErr w:type="spellEnd"/>
+        <w:t xml:space="preserve"> - Obrigatório</w:t>
+      </w:r>
     </w:p>
     <w:p>
       <w:pPr>
@@ -5722,13 +5689,8 @@
       </w:r>
       <w:bookmarkEnd w:id="32"/>
       <w:r>
-        <w:t xml:space="preserve"> - </w:t>
-      </w:r>
-      <w:proofErr w:type="spellStart"/>
-      <w:r>
-        <w:t>Obrigatório</w:t>
-      </w:r>
-      <w:proofErr w:type="spellEnd"/>
+        <w:t xml:space="preserve"> - Obrigatório</w:t>
+      </w:r>
     </w:p>
     <w:p>
       <w:pPr>
@@ -5761,13 +5723,8 @@
       </w:r>
       <w:bookmarkEnd w:id="33"/>
       <w:r>
-        <w:t xml:space="preserve"> - </w:t>
-      </w:r>
-      <w:proofErr w:type="spellStart"/>
-      <w:r>
-        <w:t>Obrigatório</w:t>
-      </w:r>
-      <w:proofErr w:type="spellEnd"/>
+        <w:t xml:space="preserve"> - Obrigatório</w:t>
+      </w:r>
     </w:p>
     <w:p>
       <w:pPr>
@@ -5806,13 +5763,8 @@
       </w:r>
       <w:bookmarkEnd w:id="34"/>
       <w:r>
-        <w:t xml:space="preserve"> - </w:t>
-      </w:r>
-      <w:proofErr w:type="spellStart"/>
-      <w:r>
-        <w:t>Obrigatório</w:t>
-      </w:r>
-      <w:proofErr w:type="spellEnd"/>
+        <w:t xml:space="preserve"> - Obrigatório</w:t>
+      </w:r>
     </w:p>
     <w:p>
       <w:pPr>
@@ -5846,13 +5798,8 @@
       </w:r>
       <w:bookmarkEnd w:id="35"/>
       <w:r>
-        <w:t xml:space="preserve"> - </w:t>
-      </w:r>
-      <w:proofErr w:type="spellStart"/>
-      <w:r>
-        <w:t>Obrigatório</w:t>
-      </w:r>
-      <w:proofErr w:type="spellEnd"/>
+        <w:t xml:space="preserve"> - Obrigatório</w:t>
+      </w:r>
     </w:p>
     <w:p>
       <w:pPr>
@@ -5897,13 +5844,8 @@
       </w:r>
       <w:bookmarkEnd w:id="36"/>
       <w:r>
-        <w:t xml:space="preserve"> - </w:t>
-      </w:r>
-      <w:proofErr w:type="spellStart"/>
-      <w:r>
-        <w:t>Obrigatório</w:t>
-      </w:r>
-      <w:proofErr w:type="spellEnd"/>
+        <w:t xml:space="preserve"> - Obrigatório</w:t>
+      </w:r>
     </w:p>
     <w:p>
       <w:pPr>
@@ -5936,13 +5878,8 @@
       </w:r>
       <w:bookmarkEnd w:id="37"/>
       <w:r>
-        <w:t xml:space="preserve"> – </w:t>
-      </w:r>
-      <w:proofErr w:type="spellStart"/>
-      <w:r>
-        <w:t>Obrigatório</w:t>
-      </w:r>
-      <w:proofErr w:type="spellEnd"/>
+        <w:t xml:space="preserve"> – Obrigatório</w:t>
+      </w:r>
     </w:p>
     <w:p>
       <w:pPr>
@@ -5979,13 +5916,8 @@
         <w:t>RF13</w:t>
       </w:r>
       <w:r>
-        <w:t xml:space="preserve"> - </w:t>
-      </w:r>
-      <w:proofErr w:type="spellStart"/>
-      <w:r>
-        <w:t>Obrigatório</w:t>
-      </w:r>
-      <w:proofErr w:type="spellEnd"/>
+        <w:t xml:space="preserve"> – Obrigatório</w:t>
+      </w:r>
     </w:p>
     <w:p>
       <w:pPr>
@@ -6005,29 +5937,64 @@
         <w:rPr>
           <w:lang w:val="pt-PT"/>
         </w:rPr>
-        <w:t>A MobileApp deve permitir consultar o detalhe de uma encomenda.</w:t>
+        <w:t xml:space="preserve">O Frontend deverá permitir a escolha de itens de menu, com quantificadores para cada, </w:t>
+      </w:r>
+      <w:r>
+        <w:rPr>
+          <w:lang w:val="pt-PT"/>
+        </w:rPr>
+        <w:t>à semelhança de um carrinho de compras.</w:t>
       </w:r>
     </w:p>
     <w:p>
       <w:pPr>
         <w:pStyle w:val="Heading2"/>
       </w:pPr>
-      <w:bookmarkStart w:id="38" w:name="_Toc25744164"/>
+      <w:r>
+        <w:t>RF14</w:t>
+      </w:r>
+      <w:r>
+        <w:t xml:space="preserve"> - Obrigatório</w:t>
+      </w:r>
+    </w:p>
+    <w:p>
+      <w:pPr>
+        <w:rPr>
+          <w:lang w:val="en-US"/>
+        </w:rPr>
+      </w:pPr>
+    </w:p>
+    <w:p>
+      <w:pPr>
+        <w:spacing w:after="160" w:line="259" w:lineRule="auto"/>
+        <w:rPr>
+          <w:lang w:val="pt-PT"/>
+        </w:rPr>
+      </w:pPr>
+      <w:bookmarkStart w:id="38" w:name="_GoBack"/>
+      <w:r>
+        <w:rPr>
+          <w:lang w:val="pt-PT"/>
+        </w:rPr>
+        <w:t>O Frontend deverá permitir cancelar uma encomenda.</w:t>
+      </w:r>
+    </w:p>
+    <w:p>
+      <w:pPr>
+        <w:pStyle w:val="Heading2"/>
+      </w:pPr>
+      <w:bookmarkStart w:id="39" w:name="_Toc25744164"/>
+      <w:bookmarkEnd w:id="38"/>
       <w:r>
         <w:t>RF1</w:t>
       </w:r>
-      <w:bookmarkEnd w:id="38"/>
-      <w:r>
-        <w:t>4</w:t>
-      </w:r>
-      <w:r>
-        <w:t xml:space="preserve"> - </w:t>
-      </w:r>
-      <w:proofErr w:type="spellStart"/>
-      <w:r>
-        <w:t>Obrigatório</w:t>
-      </w:r>
-      <w:proofErr w:type="spellEnd"/>
+      <w:bookmarkEnd w:id="39"/>
+      <w:r>
+        <w:t>5</w:t>
+      </w:r>
+      <w:r>
+        <w:t xml:space="preserve"> - Obrigatório</w:t>
+      </w:r>
     </w:p>
     <w:p>
       <w:pPr>
@@ -6061,7 +6028,7 @@
         <w:rPr>
           <w:lang w:val="pt-PT"/>
         </w:rPr>
-        <w:t>RF15</w:t>
+        <w:t>RF16</w:t>
       </w:r>
       <w:r>
         <w:rPr>
@@ -6108,7 +6075,7 @@
         <w:rPr>
           <w:lang w:val="pt-PT"/>
         </w:rPr>
-        <w:t>RF16</w:t>
+        <w:t>RF17</w:t>
       </w:r>
       <w:r>
         <w:rPr>
@@ -6146,7 +6113,7 @@
         </w:rPr>
       </w:pPr>
       <w:r>
-        <w:t>RF17</w:t>
+        <w:t>RF18</w:t>
       </w:r>
       <w:r>
         <w:rPr>
@@ -6201,14 +6168,14 @@
           <w:lang w:val="pt-PT"/>
         </w:rPr>
       </w:pPr>
-      <w:bookmarkStart w:id="39" w:name="_Toc25744165"/>
+      <w:bookmarkStart w:id="40" w:name="_Toc25744165"/>
       <w:r>
         <w:rPr>
           <w:lang w:val="pt-PT"/>
         </w:rPr>
         <w:t>Requisitos Técnicos</w:t>
       </w:r>
-      <w:bookmarkEnd w:id="39"/>
+      <w:bookmarkEnd w:id="40"/>
     </w:p>
     <w:p>
       <w:pPr>
@@ -6644,16 +6611,7 @@
         <w:rPr>
           <w:lang w:val="pt-PT"/>
         </w:rPr>
-        <w:lastRenderedPageBreak/>
-        <w:t>Factores de Ava</w:t>
-      </w:r>
-      <w:bookmarkStart w:id="40" w:name="_GoBack"/>
-      <w:bookmarkEnd w:id="40"/>
-      <w:r>
-        <w:rPr>
-          <w:lang w:val="pt-PT"/>
-        </w:rPr>
-        <w:t>liação</w:t>
+        <w:t>Factores de Avaliação</w:t>
       </w:r>
     </w:p>
     <w:p>
@@ -6726,14 +6684,12 @@
                 <w:lang w:val="en-US"/>
               </w:rPr>
             </w:pPr>
-            <w:proofErr w:type="spellStart"/>
             <w:r>
               <w:rPr>
                 <w:lang w:val="en-US"/>
               </w:rPr>
               <w:t>Requisitos</w:t>
             </w:r>
-            <w:proofErr w:type="spellEnd"/>
           </w:p>
         </w:tc>
         <w:tc>
@@ -6766,14 +6722,12 @@
                 <w:lang w:val="en-US"/>
               </w:rPr>
             </w:pPr>
-            <w:proofErr w:type="spellStart"/>
             <w:r>
               <w:rPr>
                 <w:lang w:val="en-US"/>
               </w:rPr>
               <w:t>Descrição</w:t>
             </w:r>
-            <w:proofErr w:type="spellEnd"/>
           </w:p>
         </w:tc>
       </w:tr>
@@ -6802,7 +6756,7 @@
               <w:rPr>
                 <w:lang w:val="en-US"/>
               </w:rPr>
-              <w:t>-RF14</w:t>
+              <w:t>-RF15</w:t>
             </w:r>
           </w:p>
         </w:tc>
@@ -6842,28 +6796,18 @@
                 <w:lang w:val="en-US"/>
               </w:rPr>
             </w:pPr>
-            <w:proofErr w:type="spellStart"/>
             <w:r>
               <w:rPr>
                 <w:lang w:val="en-US"/>
               </w:rPr>
-              <w:t>Requisitos</w:t>
+              <w:t xml:space="preserve">Requisitos </w:t>
             </w:r>
-            <w:proofErr w:type="spellEnd"/>
-            <w:r>
-              <w:rPr>
-                <w:lang w:val="en-US"/>
-              </w:rPr>
-              <w:t xml:space="preserve"> </w:t>
-            </w:r>
-            <w:proofErr w:type="spellStart"/>
             <w:r>
               <w:rPr>
                 <w:lang w:val="en-US"/>
               </w:rPr>
               <w:t>obrigatórios</w:t>
             </w:r>
-            <w:proofErr w:type="spellEnd"/>
           </w:p>
         </w:tc>
       </w:tr>
@@ -6883,13 +6827,19 @@
               <w:rPr>
                 <w:lang w:val="en-US"/>
               </w:rPr>
-              <w:t>RF15-RF1</w:t>
+              <w:t>RF16</w:t>
             </w:r>
             <w:r>
               <w:rPr>
                 <w:lang w:val="en-US"/>
               </w:rPr>
-              <w:t>7</w:t>
+              <w:t>-RF1</w:t>
+            </w:r>
+            <w:r>
+              <w:rPr>
+                <w:lang w:val="en-US"/>
+              </w:rPr>
+              <w:t>8</w:t>
             </w:r>
           </w:p>
         </w:tc>
@@ -6923,28 +6873,12 @@
                 <w:lang w:val="en-US"/>
               </w:rPr>
             </w:pPr>
-            <w:proofErr w:type="spellStart"/>
             <w:r>
               <w:rPr>
                 <w:lang w:val="en-US"/>
               </w:rPr>
-              <w:t>Requisitos</w:t>
+              <w:t>Requisitos opcionais</w:t>
             </w:r>
-            <w:proofErr w:type="spellEnd"/>
-            <w:r>
-              <w:rPr>
-                <w:lang w:val="en-US"/>
-              </w:rPr>
-              <w:t xml:space="preserve"> </w:t>
-            </w:r>
-            <w:proofErr w:type="spellStart"/>
-            <w:r>
-              <w:rPr>
-                <w:lang w:val="en-US"/>
-              </w:rPr>
-              <w:t>opcionais</w:t>
-            </w:r>
-            <w:proofErr w:type="spellEnd"/>
           </w:p>
         </w:tc>
       </w:tr>
@@ -7499,7 +7433,7 @@
 </file>
 
 <file path=word/endnotes.xml><?xml version="1.0" encoding="utf-8"?>
-<w:endnotes xmlns:wpc="http://schemas.microsoft.com/office/word/2010/wordprocessingCanvas" xmlns:cx="http://schemas.microsoft.com/office/drawing/2014/chartex" xmlns:mc="http://schemas.openxmlformats.org/markup-compatibility/2006" xmlns:o="urn:schemas-microsoft-com:office:office" xmlns:r="http://schemas.openxmlformats.org/officeDocument/2006/relationships" xmlns:m="http://schemas.openxmlformats.org/officeDocument/2006/math" xmlns:v="urn:schemas-microsoft-com:vml" xmlns:wp14="http://schemas.microsoft.com/office/word/2010/wordprocessingDrawing" xmlns:wp="http://schemas.openxmlformats.org/drawingml/2006/wordprocessingDrawing" xmlns:w10="urn:schemas-microsoft-com:office:word" xmlns:w="http://schemas.openxmlformats.org/wordprocessingml/2006/main" xmlns:w14="http://schemas.microsoft.com/office/word/2010/wordml" xmlns:w15="http://schemas.microsoft.com/office/word/2012/wordml" xmlns:w16se="http://schemas.microsoft.com/office/word/2015/wordml/symex" xmlns:wpg="http://schemas.microsoft.com/office/word/2010/wordprocessingGroup" xmlns:wpi="http://schemas.microsoft.com/office/word/2010/wordprocessingInk" xmlns:wne="http://schemas.microsoft.com/office/word/2006/wordml" xmlns:wps="http://schemas.microsoft.com/office/word/2010/wordprocessingShape" mc:Ignorable="w14 w15 w16se wp14">
+<w:endnotes xmlns:wpc="http://schemas.microsoft.com/office/word/2010/wordprocessingCanvas" xmlns:cx="http://schemas.microsoft.com/office/drawing/2014/chartex" xmlns:cx1="http://schemas.microsoft.com/office/drawing/2015/9/8/chartex" xmlns:mc="http://schemas.openxmlformats.org/markup-compatibility/2006" xmlns:o="urn:schemas-microsoft-com:office:office" xmlns:r="http://schemas.openxmlformats.org/officeDocument/2006/relationships" xmlns:m="http://schemas.openxmlformats.org/officeDocument/2006/math" xmlns:v="urn:schemas-microsoft-com:vml" xmlns:wp14="http://schemas.microsoft.com/office/word/2010/wordprocessingDrawing" xmlns:wp="http://schemas.openxmlformats.org/drawingml/2006/wordprocessingDrawing" xmlns:w10="urn:schemas-microsoft-com:office:word" xmlns:w="http://schemas.openxmlformats.org/wordprocessingml/2006/main" xmlns:w14="http://schemas.microsoft.com/office/word/2010/wordml" xmlns:w15="http://schemas.microsoft.com/office/word/2012/wordml" xmlns:w16se="http://schemas.microsoft.com/office/word/2015/wordml/symex" xmlns:wpg="http://schemas.microsoft.com/office/word/2010/wordprocessingGroup" xmlns:wpi="http://schemas.microsoft.com/office/word/2010/wordprocessingInk" xmlns:wne="http://schemas.microsoft.com/office/word/2006/wordml" xmlns:wps="http://schemas.microsoft.com/office/word/2010/wordprocessingShape" mc:Ignorable="w14 w15 w16se wp14">
   <w:endnote w:type="separator" w:id="-1">
     <w:p>
       <w:r>
@@ -7518,7 +7452,7 @@
 </file>
 
 <file path=word/footer1.xml><?xml version="1.0" encoding="utf-8"?>
-<w:ftr xmlns:wpc="http://schemas.microsoft.com/office/word/2010/wordprocessingCanvas" xmlns:cx="http://schemas.microsoft.com/office/drawing/2014/chartex" xmlns:mc="http://schemas.openxmlformats.org/markup-compatibility/2006" xmlns:o="urn:schemas-microsoft-com:office:office" xmlns:r="http://schemas.openxmlformats.org/officeDocument/2006/relationships" xmlns:m="http://schemas.openxmlformats.org/officeDocument/2006/math" xmlns:v="urn:schemas-microsoft-com:vml" xmlns:wp14="http://schemas.microsoft.com/office/word/2010/wordprocessingDrawing" xmlns:wp="http://schemas.openxmlformats.org/drawingml/2006/wordprocessingDrawing" xmlns:w10="urn:schemas-microsoft-com:office:word" xmlns:w="http://schemas.openxmlformats.org/wordprocessingml/2006/main" xmlns:w14="http://schemas.microsoft.com/office/word/2010/wordml" xmlns:w15="http://schemas.microsoft.com/office/word/2012/wordml" xmlns:w16se="http://schemas.microsoft.com/office/word/2015/wordml/symex" xmlns:wpg="http://schemas.microsoft.com/office/word/2010/wordprocessingGroup" xmlns:wpi="http://schemas.microsoft.com/office/word/2010/wordprocessingInk" xmlns:wne="http://schemas.microsoft.com/office/word/2006/wordml" xmlns:wps="http://schemas.microsoft.com/office/word/2010/wordprocessingShape" mc:Ignorable="w14 w15 w16se wp14">
+<w:ftr xmlns:wpc="http://schemas.microsoft.com/office/word/2010/wordprocessingCanvas" xmlns:cx="http://schemas.microsoft.com/office/drawing/2014/chartex" xmlns:cx1="http://schemas.microsoft.com/office/drawing/2015/9/8/chartex" xmlns:mc="http://schemas.openxmlformats.org/markup-compatibility/2006" xmlns:o="urn:schemas-microsoft-com:office:office" xmlns:r="http://schemas.openxmlformats.org/officeDocument/2006/relationships" xmlns:m="http://schemas.openxmlformats.org/officeDocument/2006/math" xmlns:v="urn:schemas-microsoft-com:vml" xmlns:wp14="http://schemas.microsoft.com/office/word/2010/wordprocessingDrawing" xmlns:wp="http://schemas.openxmlformats.org/drawingml/2006/wordprocessingDrawing" xmlns:w10="urn:schemas-microsoft-com:office:word" xmlns:w="http://schemas.openxmlformats.org/wordprocessingml/2006/main" xmlns:w14="http://schemas.microsoft.com/office/word/2010/wordml" xmlns:w15="http://schemas.microsoft.com/office/word/2012/wordml" xmlns:w16se="http://schemas.microsoft.com/office/word/2015/wordml/symex" xmlns:wpg="http://schemas.microsoft.com/office/word/2010/wordprocessingGroup" xmlns:wpi="http://schemas.microsoft.com/office/word/2010/wordprocessingInk" xmlns:wne="http://schemas.microsoft.com/office/word/2006/wordml" xmlns:wps="http://schemas.microsoft.com/office/word/2010/wordprocessingShape" mc:Ignorable="w14 w15 w16se wp14">
   <w:p>
     <w:pPr>
       <w:pStyle w:val="Footer"/>
@@ -7543,7 +7477,7 @@
 </file>
 
 <file path=word/footer2.xml><?xml version="1.0" encoding="utf-8"?>
-<w:ftr xmlns:wpc="http://schemas.microsoft.com/office/word/2010/wordprocessingCanvas" xmlns:cx="http://schemas.microsoft.com/office/drawing/2014/chartex" xmlns:mc="http://schemas.openxmlformats.org/markup-compatibility/2006" xmlns:o="urn:schemas-microsoft-com:office:office" xmlns:r="http://schemas.openxmlformats.org/officeDocument/2006/relationships" xmlns:m="http://schemas.openxmlformats.org/officeDocument/2006/math" xmlns:v="urn:schemas-microsoft-com:vml" xmlns:wp14="http://schemas.microsoft.com/office/word/2010/wordprocessingDrawing" xmlns:wp="http://schemas.openxmlformats.org/drawingml/2006/wordprocessingDrawing" xmlns:w10="urn:schemas-microsoft-com:office:word" xmlns:w="http://schemas.openxmlformats.org/wordprocessingml/2006/main" xmlns:w14="http://schemas.microsoft.com/office/word/2010/wordml" xmlns:w15="http://schemas.microsoft.com/office/word/2012/wordml" xmlns:w16se="http://schemas.microsoft.com/office/word/2015/wordml/symex" xmlns:wpg="http://schemas.microsoft.com/office/word/2010/wordprocessingGroup" xmlns:wpi="http://schemas.microsoft.com/office/word/2010/wordprocessingInk" xmlns:wne="http://schemas.microsoft.com/office/word/2006/wordml" xmlns:wps="http://schemas.microsoft.com/office/word/2010/wordprocessingShape" mc:Ignorable="w14 w15 w16se wp14">
+<w:ftr xmlns:wpc="http://schemas.microsoft.com/office/word/2010/wordprocessingCanvas" xmlns:cx="http://schemas.microsoft.com/office/drawing/2014/chartex" xmlns:cx1="http://schemas.microsoft.com/office/drawing/2015/9/8/chartex" xmlns:mc="http://schemas.openxmlformats.org/markup-compatibility/2006" xmlns:o="urn:schemas-microsoft-com:office:office" xmlns:r="http://schemas.openxmlformats.org/officeDocument/2006/relationships" xmlns:m="http://schemas.openxmlformats.org/officeDocument/2006/math" xmlns:v="urn:schemas-microsoft-com:vml" xmlns:wp14="http://schemas.microsoft.com/office/word/2010/wordprocessingDrawing" xmlns:wp="http://schemas.openxmlformats.org/drawingml/2006/wordprocessingDrawing" xmlns:w10="urn:schemas-microsoft-com:office:word" xmlns:w="http://schemas.openxmlformats.org/wordprocessingml/2006/main" xmlns:w14="http://schemas.microsoft.com/office/word/2010/wordml" xmlns:w15="http://schemas.microsoft.com/office/word/2012/wordml" xmlns:w16se="http://schemas.microsoft.com/office/word/2015/wordml/symex" xmlns:wpg="http://schemas.microsoft.com/office/word/2010/wordprocessingGroup" xmlns:wpi="http://schemas.microsoft.com/office/word/2010/wordprocessingInk" xmlns:wne="http://schemas.microsoft.com/office/word/2006/wordml" xmlns:wps="http://schemas.microsoft.com/office/word/2010/wordprocessingShape" mc:Ignorable="w14 w15 w16se wp14">
   <w:p>
     <w:pPr>
       <w:pStyle w:val="Footer"/>
@@ -7568,7 +7502,7 @@
 </file>
 
 <file path=word/footer3.xml><?xml version="1.0" encoding="utf-8"?>
-<w:ftr xmlns:wpc="http://schemas.microsoft.com/office/word/2010/wordprocessingCanvas" xmlns:cx="http://schemas.microsoft.com/office/drawing/2014/chartex" xmlns:mc="http://schemas.openxmlformats.org/markup-compatibility/2006" xmlns:o="urn:schemas-microsoft-com:office:office" xmlns:r="http://schemas.openxmlformats.org/officeDocument/2006/relationships" xmlns:m="http://schemas.openxmlformats.org/officeDocument/2006/math" xmlns:v="urn:schemas-microsoft-com:vml" xmlns:wp14="http://schemas.microsoft.com/office/word/2010/wordprocessingDrawing" xmlns:wp="http://schemas.openxmlformats.org/drawingml/2006/wordprocessingDrawing" xmlns:w10="urn:schemas-microsoft-com:office:word" xmlns:w="http://schemas.openxmlformats.org/wordprocessingml/2006/main" xmlns:w14="http://schemas.microsoft.com/office/word/2010/wordml" xmlns:w15="http://schemas.microsoft.com/office/word/2012/wordml" xmlns:w16se="http://schemas.microsoft.com/office/word/2015/wordml/symex" xmlns:wpg="http://schemas.microsoft.com/office/word/2010/wordprocessingGroup" xmlns:wpi="http://schemas.microsoft.com/office/word/2010/wordprocessingInk" xmlns:wne="http://schemas.microsoft.com/office/word/2006/wordml" xmlns:wps="http://schemas.microsoft.com/office/word/2010/wordprocessingShape" mc:Ignorable="w14 w15 w16se wp14">
+<w:ftr xmlns:wpc="http://schemas.microsoft.com/office/word/2010/wordprocessingCanvas" xmlns:cx="http://schemas.microsoft.com/office/drawing/2014/chartex" xmlns:cx1="http://schemas.microsoft.com/office/drawing/2015/9/8/chartex" xmlns:mc="http://schemas.openxmlformats.org/markup-compatibility/2006" xmlns:o="urn:schemas-microsoft-com:office:office" xmlns:r="http://schemas.openxmlformats.org/officeDocument/2006/relationships" xmlns:m="http://schemas.openxmlformats.org/officeDocument/2006/math" xmlns:v="urn:schemas-microsoft-com:vml" xmlns:wp14="http://schemas.microsoft.com/office/word/2010/wordprocessingDrawing" xmlns:wp="http://schemas.openxmlformats.org/drawingml/2006/wordprocessingDrawing" xmlns:w10="urn:schemas-microsoft-com:office:word" xmlns:w="http://schemas.openxmlformats.org/wordprocessingml/2006/main" xmlns:w14="http://schemas.microsoft.com/office/word/2010/wordml" xmlns:w15="http://schemas.microsoft.com/office/word/2012/wordml" xmlns:w16se="http://schemas.microsoft.com/office/word/2015/wordml/symex" xmlns:wpg="http://schemas.microsoft.com/office/word/2010/wordprocessingGroup" xmlns:wpi="http://schemas.microsoft.com/office/word/2010/wordprocessingInk" xmlns:wne="http://schemas.microsoft.com/office/word/2006/wordml" xmlns:wps="http://schemas.microsoft.com/office/word/2010/wordprocessingShape" mc:Ignorable="w14 w15 w16se wp14">
   <w:tbl>
     <w:tblPr>
       <w:tblW w:w="10792" w:type="dxa"/>
@@ -7599,7 +7533,6 @@
               <w:u w:val="single"/>
             </w:rPr>
           </w:pPr>
-          <w:proofErr w:type="spellStart"/>
           <w:r>
             <w:rPr>
               <w:rFonts w:eastAsia="Times New Roman" w:cstheme="minorHAnsi"/>
@@ -7609,19 +7542,7 @@
               <w:szCs w:val="20"/>
               <w:lang w:val="en-US"/>
             </w:rPr>
-            <w:t>Hackaton</w:t>
-          </w:r>
-          <w:proofErr w:type="spellEnd"/>
-          <w:r>
-            <w:rPr>
-              <w:rFonts w:eastAsia="Times New Roman" w:cstheme="minorHAnsi"/>
-              <w:b/>
-              <w:color w:val="595959"/>
-              <w:sz w:val="16"/>
-              <w:szCs w:val="20"/>
-              <w:lang w:val="en-US"/>
-            </w:rPr>
-            <w:t xml:space="preserve"> – Food Order Challenge</w:t>
+            <w:t>Hackaton – Food Order Challenge</w:t>
           </w:r>
         </w:p>
       </w:tc>
@@ -7711,7 +7632,7 @@
               <w:color w:val="595959"/>
               <w:lang w:val="en-US"/>
             </w:rPr>
-            <w:t>12</w:t>
+            <w:t>10</w:t>
           </w:r>
           <w:r>
             <w:rPr>
@@ -7859,7 +7780,7 @@
 </file>
 
 <file path=word/footer4.xml><?xml version="1.0" encoding="utf-8"?>
-<w:ftr xmlns:wpc="http://schemas.microsoft.com/office/word/2010/wordprocessingCanvas" xmlns:cx="http://schemas.microsoft.com/office/drawing/2014/chartex" xmlns:mc="http://schemas.openxmlformats.org/markup-compatibility/2006" xmlns:o="urn:schemas-microsoft-com:office:office" xmlns:r="http://schemas.openxmlformats.org/officeDocument/2006/relationships" xmlns:m="http://schemas.openxmlformats.org/officeDocument/2006/math" xmlns:v="urn:schemas-microsoft-com:vml" xmlns:wp14="http://schemas.microsoft.com/office/word/2010/wordprocessingDrawing" xmlns:wp="http://schemas.openxmlformats.org/drawingml/2006/wordprocessingDrawing" xmlns:w10="urn:schemas-microsoft-com:office:word" xmlns:w="http://schemas.openxmlformats.org/wordprocessingml/2006/main" xmlns:w14="http://schemas.microsoft.com/office/word/2010/wordml" xmlns:w15="http://schemas.microsoft.com/office/word/2012/wordml" xmlns:w16se="http://schemas.microsoft.com/office/word/2015/wordml/symex" xmlns:wpg="http://schemas.microsoft.com/office/word/2010/wordprocessingGroup" xmlns:wpi="http://schemas.microsoft.com/office/word/2010/wordprocessingInk" xmlns:wne="http://schemas.microsoft.com/office/word/2006/wordml" xmlns:wps="http://schemas.microsoft.com/office/word/2010/wordprocessingShape" mc:Ignorable="w14 w15 w16se wp14">
+<w:ftr xmlns:wpc="http://schemas.microsoft.com/office/word/2010/wordprocessingCanvas" xmlns:cx="http://schemas.microsoft.com/office/drawing/2014/chartex" xmlns:cx1="http://schemas.microsoft.com/office/drawing/2015/9/8/chartex" xmlns:mc="http://schemas.openxmlformats.org/markup-compatibility/2006" xmlns:o="urn:schemas-microsoft-com:office:office" xmlns:r="http://schemas.openxmlformats.org/officeDocument/2006/relationships" xmlns:m="http://schemas.openxmlformats.org/officeDocument/2006/math" xmlns:v="urn:schemas-microsoft-com:vml" xmlns:wp14="http://schemas.microsoft.com/office/word/2010/wordprocessingDrawing" xmlns:wp="http://schemas.openxmlformats.org/drawingml/2006/wordprocessingDrawing" xmlns:w10="urn:schemas-microsoft-com:office:word" xmlns:w="http://schemas.openxmlformats.org/wordprocessingml/2006/main" xmlns:w14="http://schemas.microsoft.com/office/word/2010/wordml" xmlns:w15="http://schemas.microsoft.com/office/word/2012/wordml" xmlns:w16se="http://schemas.microsoft.com/office/word/2015/wordml/symex" xmlns:wpg="http://schemas.microsoft.com/office/word/2010/wordprocessingGroup" xmlns:wpi="http://schemas.microsoft.com/office/word/2010/wordprocessingInk" xmlns:wne="http://schemas.microsoft.com/office/word/2006/wordml" xmlns:wps="http://schemas.microsoft.com/office/word/2010/wordprocessingShape" mc:Ignorable="w14 w15 w16se wp14">
   <w:p>
     <w:pPr>
       <w:pStyle w:val="Footer"/>
@@ -7884,7 +7805,7 @@
 </file>
 
 <file path=word/footer5.xml><?xml version="1.0" encoding="utf-8"?>
-<w:ftr xmlns:wpc="http://schemas.microsoft.com/office/word/2010/wordprocessingCanvas" xmlns:cx="http://schemas.microsoft.com/office/drawing/2014/chartex" xmlns:mc="http://schemas.openxmlformats.org/markup-compatibility/2006" xmlns:o="urn:schemas-microsoft-com:office:office" xmlns:r="http://schemas.openxmlformats.org/officeDocument/2006/relationships" xmlns:m="http://schemas.openxmlformats.org/officeDocument/2006/math" xmlns:v="urn:schemas-microsoft-com:vml" xmlns:wp14="http://schemas.microsoft.com/office/word/2010/wordprocessingDrawing" xmlns:wp="http://schemas.openxmlformats.org/drawingml/2006/wordprocessingDrawing" xmlns:w10="urn:schemas-microsoft-com:office:word" xmlns:w="http://schemas.openxmlformats.org/wordprocessingml/2006/main" xmlns:w14="http://schemas.microsoft.com/office/word/2010/wordml" xmlns:w15="http://schemas.microsoft.com/office/word/2012/wordml" xmlns:w16se="http://schemas.microsoft.com/office/word/2015/wordml/symex" xmlns:wpg="http://schemas.microsoft.com/office/word/2010/wordprocessingGroup" xmlns:wpi="http://schemas.microsoft.com/office/word/2010/wordprocessingInk" xmlns:wne="http://schemas.microsoft.com/office/word/2006/wordml" xmlns:wps="http://schemas.microsoft.com/office/word/2010/wordprocessingShape" mc:Ignorable="w14 w15 w16se wp14">
+<w:ftr xmlns:wpc="http://schemas.microsoft.com/office/word/2010/wordprocessingCanvas" xmlns:cx="http://schemas.microsoft.com/office/drawing/2014/chartex" xmlns:cx1="http://schemas.microsoft.com/office/drawing/2015/9/8/chartex" xmlns:mc="http://schemas.openxmlformats.org/markup-compatibility/2006" xmlns:o="urn:schemas-microsoft-com:office:office" xmlns:r="http://schemas.openxmlformats.org/officeDocument/2006/relationships" xmlns:m="http://schemas.openxmlformats.org/officeDocument/2006/math" xmlns:v="urn:schemas-microsoft-com:vml" xmlns:wp14="http://schemas.microsoft.com/office/word/2010/wordprocessingDrawing" xmlns:wp="http://schemas.openxmlformats.org/drawingml/2006/wordprocessingDrawing" xmlns:w10="urn:schemas-microsoft-com:office:word" xmlns:w="http://schemas.openxmlformats.org/wordprocessingml/2006/main" xmlns:w14="http://schemas.microsoft.com/office/word/2010/wordml" xmlns:w15="http://schemas.microsoft.com/office/word/2012/wordml" xmlns:w16se="http://schemas.microsoft.com/office/word/2015/wordml/symex" xmlns:wpg="http://schemas.microsoft.com/office/word/2010/wordprocessingGroup" xmlns:wpi="http://schemas.microsoft.com/office/word/2010/wordprocessingInk" xmlns:wne="http://schemas.microsoft.com/office/word/2006/wordml" xmlns:wps="http://schemas.microsoft.com/office/word/2010/wordprocessingShape" mc:Ignorable="w14 w15 w16se wp14">
   <w:p>
     <w:pPr>
       <w:pStyle w:val="Footer"/>
@@ -7970,7 +7891,7 @@
 </file>
 
 <file path=word/footnotes.xml><?xml version="1.0" encoding="utf-8"?>
-<w:footnotes xmlns:wpc="http://schemas.microsoft.com/office/word/2010/wordprocessingCanvas" xmlns:cx="http://schemas.microsoft.com/office/drawing/2014/chartex" xmlns:mc="http://schemas.openxmlformats.org/markup-compatibility/2006" xmlns:o="urn:schemas-microsoft-com:office:office" xmlns:r="http://schemas.openxmlformats.org/officeDocument/2006/relationships" xmlns:m="http://schemas.openxmlformats.org/officeDocument/2006/math" xmlns:v="urn:schemas-microsoft-com:vml" xmlns:wp14="http://schemas.microsoft.com/office/word/2010/wordprocessingDrawing" xmlns:wp="http://schemas.openxmlformats.org/drawingml/2006/wordprocessingDrawing" xmlns:w10="urn:schemas-microsoft-com:office:word" xmlns:w="http://schemas.openxmlformats.org/wordprocessingml/2006/main" xmlns:w14="http://schemas.microsoft.com/office/word/2010/wordml" xmlns:w15="http://schemas.microsoft.com/office/word/2012/wordml" xmlns:w16se="http://schemas.microsoft.com/office/word/2015/wordml/symex" xmlns:wpg="http://schemas.microsoft.com/office/word/2010/wordprocessingGroup" xmlns:wpi="http://schemas.microsoft.com/office/word/2010/wordprocessingInk" xmlns:wne="http://schemas.microsoft.com/office/word/2006/wordml" xmlns:wps="http://schemas.microsoft.com/office/word/2010/wordprocessingShape" mc:Ignorable="w14 w15 w16se wp14">
+<w:footnotes xmlns:wpc="http://schemas.microsoft.com/office/word/2010/wordprocessingCanvas" xmlns:cx="http://schemas.microsoft.com/office/drawing/2014/chartex" xmlns:cx1="http://schemas.microsoft.com/office/drawing/2015/9/8/chartex" xmlns:mc="http://schemas.openxmlformats.org/markup-compatibility/2006" xmlns:o="urn:schemas-microsoft-com:office:office" xmlns:r="http://schemas.openxmlformats.org/officeDocument/2006/relationships" xmlns:m="http://schemas.openxmlformats.org/officeDocument/2006/math" xmlns:v="urn:schemas-microsoft-com:vml" xmlns:wp14="http://schemas.microsoft.com/office/word/2010/wordprocessingDrawing" xmlns:wp="http://schemas.openxmlformats.org/drawingml/2006/wordprocessingDrawing" xmlns:w10="urn:schemas-microsoft-com:office:word" xmlns:w="http://schemas.openxmlformats.org/wordprocessingml/2006/main" xmlns:w14="http://schemas.microsoft.com/office/word/2010/wordml" xmlns:w15="http://schemas.microsoft.com/office/word/2012/wordml" xmlns:w16se="http://schemas.microsoft.com/office/word/2015/wordml/symex" xmlns:wpg="http://schemas.microsoft.com/office/word/2010/wordprocessingGroup" xmlns:wpi="http://schemas.microsoft.com/office/word/2010/wordprocessingInk" xmlns:wne="http://schemas.microsoft.com/office/word/2006/wordml" xmlns:wps="http://schemas.microsoft.com/office/word/2010/wordprocessingShape" mc:Ignorable="w14 w15 w16se wp14">
   <w:footnote w:type="separator" w:id="-1">
     <w:p>
       <w:r>
@@ -7989,7 +7910,7 @@
 </file>
 
 <file path=word/header1.xml><?xml version="1.0" encoding="utf-8"?>
-<w:hdr xmlns:wpc="http://schemas.microsoft.com/office/word/2010/wordprocessingCanvas" xmlns:cx="http://schemas.microsoft.com/office/drawing/2014/chartex" xmlns:mc="http://schemas.openxmlformats.org/markup-compatibility/2006" xmlns:o="urn:schemas-microsoft-com:office:office" xmlns:r="http://schemas.openxmlformats.org/officeDocument/2006/relationships" xmlns:m="http://schemas.openxmlformats.org/officeDocument/2006/math" xmlns:v="urn:schemas-microsoft-com:vml" xmlns:wp14="http://schemas.microsoft.com/office/word/2010/wordprocessingDrawing" xmlns:wp="http://schemas.openxmlformats.org/drawingml/2006/wordprocessingDrawing" xmlns:w10="urn:schemas-microsoft-com:office:word" xmlns:w="http://schemas.openxmlformats.org/wordprocessingml/2006/main" xmlns:w14="http://schemas.microsoft.com/office/word/2010/wordml" xmlns:w15="http://schemas.microsoft.com/office/word/2012/wordml" xmlns:w16se="http://schemas.microsoft.com/office/word/2015/wordml/symex" xmlns:wpg="http://schemas.microsoft.com/office/word/2010/wordprocessingGroup" xmlns:wpi="http://schemas.microsoft.com/office/word/2010/wordprocessingInk" xmlns:wne="http://schemas.microsoft.com/office/word/2006/wordml" xmlns:wps="http://schemas.microsoft.com/office/word/2010/wordprocessingShape" mc:Ignorable="w14 w15 w16se wp14">
+<w:hdr xmlns:wpc="http://schemas.microsoft.com/office/word/2010/wordprocessingCanvas" xmlns:cx="http://schemas.microsoft.com/office/drawing/2014/chartex" xmlns:cx1="http://schemas.microsoft.com/office/drawing/2015/9/8/chartex" xmlns:mc="http://schemas.openxmlformats.org/markup-compatibility/2006" xmlns:o="urn:schemas-microsoft-com:office:office" xmlns:r="http://schemas.openxmlformats.org/officeDocument/2006/relationships" xmlns:m="http://schemas.openxmlformats.org/officeDocument/2006/math" xmlns:v="urn:schemas-microsoft-com:vml" xmlns:wp14="http://schemas.microsoft.com/office/word/2010/wordprocessingDrawing" xmlns:wp="http://schemas.openxmlformats.org/drawingml/2006/wordprocessingDrawing" xmlns:w10="urn:schemas-microsoft-com:office:word" xmlns:w="http://schemas.openxmlformats.org/wordprocessingml/2006/main" xmlns:w14="http://schemas.microsoft.com/office/word/2010/wordml" xmlns:w15="http://schemas.microsoft.com/office/word/2012/wordml" xmlns:w16se="http://schemas.microsoft.com/office/word/2015/wordml/symex" xmlns:wpg="http://schemas.microsoft.com/office/word/2010/wordprocessingGroup" xmlns:wpi="http://schemas.microsoft.com/office/word/2010/wordprocessingInk" xmlns:wne="http://schemas.microsoft.com/office/word/2006/wordml" xmlns:wps="http://schemas.microsoft.com/office/word/2010/wordprocessingShape" mc:Ignorable="w14 w15 w16se wp14">
   <w:tbl>
     <w:tblPr>
       <w:tblStyle w:val="TableGrid"/>
@@ -8239,7 +8160,7 @@
 </file>
 
 <file path=word/header2.xml><?xml version="1.0" encoding="utf-8"?>
-<w:hdr xmlns:wpc="http://schemas.microsoft.com/office/word/2010/wordprocessingCanvas" xmlns:cx="http://schemas.microsoft.com/office/drawing/2014/chartex" xmlns:mc="http://schemas.openxmlformats.org/markup-compatibility/2006" xmlns:o="urn:schemas-microsoft-com:office:office" xmlns:r="http://schemas.openxmlformats.org/officeDocument/2006/relationships" xmlns:m="http://schemas.openxmlformats.org/officeDocument/2006/math" xmlns:v="urn:schemas-microsoft-com:vml" xmlns:wp14="http://schemas.microsoft.com/office/word/2010/wordprocessingDrawing" xmlns:wp="http://schemas.openxmlformats.org/drawingml/2006/wordprocessingDrawing" xmlns:w10="urn:schemas-microsoft-com:office:word" xmlns:w="http://schemas.openxmlformats.org/wordprocessingml/2006/main" xmlns:w14="http://schemas.microsoft.com/office/word/2010/wordml" xmlns:w15="http://schemas.microsoft.com/office/word/2012/wordml" xmlns:w16se="http://schemas.microsoft.com/office/word/2015/wordml/symex" xmlns:wpg="http://schemas.microsoft.com/office/word/2010/wordprocessingGroup" xmlns:wpi="http://schemas.microsoft.com/office/word/2010/wordprocessingInk" xmlns:wne="http://schemas.microsoft.com/office/word/2006/wordml" xmlns:wps="http://schemas.microsoft.com/office/word/2010/wordprocessingShape" mc:Ignorable="w14 w15 w16se wp14">
+<w:hdr xmlns:wpc="http://schemas.microsoft.com/office/word/2010/wordprocessingCanvas" xmlns:cx="http://schemas.microsoft.com/office/drawing/2014/chartex" xmlns:cx1="http://schemas.microsoft.com/office/drawing/2015/9/8/chartex" xmlns:mc="http://schemas.openxmlformats.org/markup-compatibility/2006" xmlns:o="urn:schemas-microsoft-com:office:office" xmlns:r="http://schemas.openxmlformats.org/officeDocument/2006/relationships" xmlns:m="http://schemas.openxmlformats.org/officeDocument/2006/math" xmlns:v="urn:schemas-microsoft-com:vml" xmlns:wp14="http://schemas.microsoft.com/office/word/2010/wordprocessingDrawing" xmlns:wp="http://schemas.openxmlformats.org/drawingml/2006/wordprocessingDrawing" xmlns:w10="urn:schemas-microsoft-com:office:word" xmlns:w="http://schemas.openxmlformats.org/wordprocessingml/2006/main" xmlns:w14="http://schemas.microsoft.com/office/word/2010/wordml" xmlns:w15="http://schemas.microsoft.com/office/word/2012/wordml" xmlns:w16se="http://schemas.microsoft.com/office/word/2015/wordml/symex" xmlns:wpg="http://schemas.microsoft.com/office/word/2010/wordprocessingGroup" xmlns:wpi="http://schemas.microsoft.com/office/word/2010/wordprocessingInk" xmlns:wne="http://schemas.microsoft.com/office/word/2006/wordml" xmlns:wps="http://schemas.microsoft.com/office/word/2010/wordprocessingShape" mc:Ignorable="w14 w15 w16se wp14">
   <w:p>
     <w:pPr>
       <w:pStyle w:val="Header"/>
@@ -8379,7 +8300,7 @@
             </wp:anchor>
           </w:drawing>
         </mc:Choice>
-        <mc:Fallback xmlns:cx1="http://schemas.microsoft.com/office/drawing/2015/9/8/chartex">
+        <mc:Fallback>
           <w:pict>
             <v:rect w14:anchorId="35D288F4" id="Rectangle 3" o:spid="_x0000_s1026" style="position:absolute;margin-left:0;margin-top:0;width:598.1pt;height:844.7pt;z-index:-251640832;visibility:visible;mso-wrap-style:square;mso-width-percent:0;mso-height-percent:0;mso-wrap-distance-left:9pt;mso-wrap-distance-top:0;mso-wrap-distance-right:9pt;mso-wrap-distance-bottom:0;mso-position-horizontal:center;mso-position-horizontal-relative:page;mso-position-vertical:center;mso-position-vertical-relative:page;mso-width-percent:0;mso-height-percent:0;mso-width-relative:margin;mso-height-relative:margin;v-text-anchor:middle" o:gfxdata="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" fillcolor="#00b4b9 [3208]" stroked="f" strokeweight="1pt">
               <w10:wrap anchorx="page" anchory="page"/>
@@ -8393,7 +8314,7 @@
 </file>
 
 <file path=word/header3.xml><?xml version="1.0" encoding="utf-8"?>
-<w:hdr xmlns:wpc="http://schemas.microsoft.com/office/word/2010/wordprocessingCanvas" xmlns:cx="http://schemas.microsoft.com/office/drawing/2014/chartex" xmlns:mc="http://schemas.openxmlformats.org/markup-compatibility/2006" xmlns:o="urn:schemas-microsoft-com:office:office" xmlns:r="http://schemas.openxmlformats.org/officeDocument/2006/relationships" xmlns:m="http://schemas.openxmlformats.org/officeDocument/2006/math" xmlns:v="urn:schemas-microsoft-com:vml" xmlns:wp14="http://schemas.microsoft.com/office/word/2010/wordprocessingDrawing" xmlns:wp="http://schemas.openxmlformats.org/drawingml/2006/wordprocessingDrawing" xmlns:w10="urn:schemas-microsoft-com:office:word" xmlns:w="http://schemas.openxmlformats.org/wordprocessingml/2006/main" xmlns:w14="http://schemas.microsoft.com/office/word/2010/wordml" xmlns:w15="http://schemas.microsoft.com/office/word/2012/wordml" xmlns:w16se="http://schemas.microsoft.com/office/word/2015/wordml/symex" xmlns:wpg="http://schemas.microsoft.com/office/word/2010/wordprocessingGroup" xmlns:wpi="http://schemas.microsoft.com/office/word/2010/wordprocessingInk" xmlns:wne="http://schemas.microsoft.com/office/word/2006/wordml" xmlns:wps="http://schemas.microsoft.com/office/word/2010/wordprocessingShape" mc:Ignorable="w14 w15 w16se wp14">
+<w:hdr xmlns:wpc="http://schemas.microsoft.com/office/word/2010/wordprocessingCanvas" xmlns:cx="http://schemas.microsoft.com/office/drawing/2014/chartex" xmlns:cx1="http://schemas.microsoft.com/office/drawing/2015/9/8/chartex" xmlns:mc="http://schemas.openxmlformats.org/markup-compatibility/2006" xmlns:o="urn:schemas-microsoft-com:office:office" xmlns:r="http://schemas.openxmlformats.org/officeDocument/2006/relationships" xmlns:m="http://schemas.openxmlformats.org/officeDocument/2006/math" xmlns:v="urn:schemas-microsoft-com:vml" xmlns:wp14="http://schemas.microsoft.com/office/word/2010/wordprocessingDrawing" xmlns:wp="http://schemas.openxmlformats.org/drawingml/2006/wordprocessingDrawing" xmlns:w10="urn:schemas-microsoft-com:office:word" xmlns:w="http://schemas.openxmlformats.org/wordprocessingml/2006/main" xmlns:w14="http://schemas.microsoft.com/office/word/2010/wordml" xmlns:w15="http://schemas.microsoft.com/office/word/2012/wordml" xmlns:w16se="http://schemas.microsoft.com/office/word/2015/wordml/symex" xmlns:wpg="http://schemas.microsoft.com/office/word/2010/wordprocessingGroup" xmlns:wpi="http://schemas.microsoft.com/office/word/2010/wordprocessingInk" xmlns:wne="http://schemas.microsoft.com/office/word/2006/wordml" xmlns:wps="http://schemas.microsoft.com/office/word/2010/wordprocessingShape" mc:Ignorable="w14 w15 w16se wp14">
   <w:tbl>
     <w:tblPr>
       <w:tblStyle w:val="TableGrid"/>
@@ -8593,7 +8514,7 @@
 </file>
 
 <file path=word/header4.xml><?xml version="1.0" encoding="utf-8"?>
-<w:hdr xmlns:wpc="http://schemas.microsoft.com/office/word/2010/wordprocessingCanvas" xmlns:cx="http://schemas.microsoft.com/office/drawing/2014/chartex" xmlns:mc="http://schemas.openxmlformats.org/markup-compatibility/2006" xmlns:o="urn:schemas-microsoft-com:office:office" xmlns:r="http://schemas.openxmlformats.org/officeDocument/2006/relationships" xmlns:m="http://schemas.openxmlformats.org/officeDocument/2006/math" xmlns:v="urn:schemas-microsoft-com:vml" xmlns:wp14="http://schemas.microsoft.com/office/word/2010/wordprocessingDrawing" xmlns:wp="http://schemas.openxmlformats.org/drawingml/2006/wordprocessingDrawing" xmlns:w10="urn:schemas-microsoft-com:office:word" xmlns:w="http://schemas.openxmlformats.org/wordprocessingml/2006/main" xmlns:w14="http://schemas.microsoft.com/office/word/2010/wordml" xmlns:w15="http://schemas.microsoft.com/office/word/2012/wordml" xmlns:w16se="http://schemas.microsoft.com/office/word/2015/wordml/symex" xmlns:wpg="http://schemas.microsoft.com/office/word/2010/wordprocessingGroup" xmlns:wpi="http://schemas.microsoft.com/office/word/2010/wordprocessingInk" xmlns:wne="http://schemas.microsoft.com/office/word/2006/wordml" xmlns:wps="http://schemas.microsoft.com/office/word/2010/wordprocessingShape" mc:Ignorable="w14 w15 w16se wp14">
+<w:hdr xmlns:wpc="http://schemas.microsoft.com/office/word/2010/wordprocessingCanvas" xmlns:cx="http://schemas.microsoft.com/office/drawing/2014/chartex" xmlns:cx1="http://schemas.microsoft.com/office/drawing/2015/9/8/chartex" xmlns:mc="http://schemas.openxmlformats.org/markup-compatibility/2006" xmlns:o="urn:schemas-microsoft-com:office:office" xmlns:r="http://schemas.openxmlformats.org/officeDocument/2006/relationships" xmlns:m="http://schemas.openxmlformats.org/officeDocument/2006/math" xmlns:v="urn:schemas-microsoft-com:vml" xmlns:wp14="http://schemas.microsoft.com/office/word/2010/wordprocessingDrawing" xmlns:wp="http://schemas.openxmlformats.org/drawingml/2006/wordprocessingDrawing" xmlns:w10="urn:schemas-microsoft-com:office:word" xmlns:w="http://schemas.openxmlformats.org/wordprocessingml/2006/main" xmlns:w14="http://schemas.microsoft.com/office/word/2010/wordml" xmlns:w15="http://schemas.microsoft.com/office/word/2012/wordml" xmlns:w16se="http://schemas.microsoft.com/office/word/2015/wordml/symex" xmlns:wpg="http://schemas.microsoft.com/office/word/2010/wordprocessingGroup" xmlns:wpi="http://schemas.microsoft.com/office/word/2010/wordprocessingInk" xmlns:wne="http://schemas.microsoft.com/office/word/2006/wordml" xmlns:wps="http://schemas.microsoft.com/office/word/2010/wordprocessingShape" mc:Ignorable="w14 w15 w16se wp14">
   <w:p>
     <w:pPr>
       <w:pStyle w:val="Header"/>
@@ -8733,7 +8654,7 @@
             </wp:anchor>
           </w:drawing>
         </mc:Choice>
-        <mc:Fallback xmlns:cx1="http://schemas.microsoft.com/office/drawing/2015/9/8/chartex">
+        <mc:Fallback>
           <w:pict>
             <v:rect w14:anchorId="0E0A33DB" id="Rectangle 9" o:spid="_x0000_s1026" style="position:absolute;margin-left:0;margin-top:0;width:598.1pt;height:844.7pt;z-index:-251650048;visibility:visible;mso-wrap-style:square;mso-width-percent:0;mso-height-percent:0;mso-wrap-distance-left:9pt;mso-wrap-distance-top:0;mso-wrap-distance-right:9pt;mso-wrap-distance-bottom:0;mso-position-horizontal:center;mso-position-horizontal-relative:page;mso-position-vertical:center;mso-position-vertical-relative:page;mso-width-percent:0;mso-height-percent:0;mso-width-relative:margin;mso-height-relative:margin;v-text-anchor:middle" o:gfxdata="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" fillcolor="#00b4b9 [3208]" stroked="f" strokeweight="1pt">
               <w10:wrap anchorx="page" anchory="page"/>
@@ -8747,7 +8668,7 @@
 </file>
 
 <file path=word/header5.xml><?xml version="1.0" encoding="utf-8"?>
-<w:hdr xmlns:wpc="http://schemas.microsoft.com/office/word/2010/wordprocessingCanvas" xmlns:cx="http://schemas.microsoft.com/office/drawing/2014/chartex" xmlns:mc="http://schemas.openxmlformats.org/markup-compatibility/2006" xmlns:o="urn:schemas-microsoft-com:office:office" xmlns:r="http://schemas.openxmlformats.org/officeDocument/2006/relationships" xmlns:m="http://schemas.openxmlformats.org/officeDocument/2006/math" xmlns:v="urn:schemas-microsoft-com:vml" xmlns:wp14="http://schemas.microsoft.com/office/word/2010/wordprocessingDrawing" xmlns:wp="http://schemas.openxmlformats.org/drawingml/2006/wordprocessingDrawing" xmlns:w10="urn:schemas-microsoft-com:office:word" xmlns:w="http://schemas.openxmlformats.org/wordprocessingml/2006/main" xmlns:w14="http://schemas.microsoft.com/office/word/2010/wordml" xmlns:w15="http://schemas.microsoft.com/office/word/2012/wordml" xmlns:w16se="http://schemas.microsoft.com/office/word/2015/wordml/symex" xmlns:wpg="http://schemas.microsoft.com/office/word/2010/wordprocessingGroup" xmlns:wpi="http://schemas.microsoft.com/office/word/2010/wordprocessingInk" xmlns:wne="http://schemas.microsoft.com/office/word/2006/wordml" xmlns:wps="http://schemas.microsoft.com/office/word/2010/wordprocessingShape" mc:Ignorable="w14 w15 w16se wp14">
+<w:hdr xmlns:wpc="http://schemas.microsoft.com/office/word/2010/wordprocessingCanvas" xmlns:cx="http://schemas.microsoft.com/office/drawing/2014/chartex" xmlns:cx1="http://schemas.microsoft.com/office/drawing/2015/9/8/chartex" xmlns:mc="http://schemas.openxmlformats.org/markup-compatibility/2006" xmlns:o="urn:schemas-microsoft-com:office:office" xmlns:r="http://schemas.openxmlformats.org/officeDocument/2006/relationships" xmlns:m="http://schemas.openxmlformats.org/officeDocument/2006/math" xmlns:v="urn:schemas-microsoft-com:vml" xmlns:wp14="http://schemas.microsoft.com/office/word/2010/wordprocessingDrawing" xmlns:wp="http://schemas.openxmlformats.org/drawingml/2006/wordprocessingDrawing" xmlns:w10="urn:schemas-microsoft-com:office:word" xmlns:w="http://schemas.openxmlformats.org/wordprocessingml/2006/main" xmlns:w14="http://schemas.microsoft.com/office/word/2010/wordml" xmlns:w15="http://schemas.microsoft.com/office/word/2012/wordml" xmlns:w16se="http://schemas.microsoft.com/office/word/2015/wordml/symex" xmlns:wpg="http://schemas.microsoft.com/office/word/2010/wordprocessingGroup" xmlns:wpi="http://schemas.microsoft.com/office/word/2010/wordprocessingInk" xmlns:wne="http://schemas.microsoft.com/office/word/2006/wordml" xmlns:wps="http://schemas.microsoft.com/office/word/2010/wordprocessingShape" mc:Ignorable="w14 w15 w16se wp14">
   <w:p>
     <w:pPr>
       <w:pStyle w:val="Header"/>
@@ -8826,7 +8747,7 @@
             </wp:anchor>
           </w:drawing>
         </mc:Choice>
-        <mc:Fallback xmlns:cx1="http://schemas.microsoft.com/office/drawing/2015/9/8/chartex">
+        <mc:Fallback>
           <w:pict>
             <v:rect w14:anchorId="4D82601D" id="Rectangle 10" o:spid="_x0000_s1026" style="position:absolute;margin-left:0;margin-top:0;width:598.1pt;height:844.7pt;z-index:-251648000;visibility:visible;mso-wrap-style:square;mso-width-percent:0;mso-height-percent:0;mso-wrap-distance-left:9pt;mso-wrap-distance-top:0;mso-wrap-distance-right:9pt;mso-wrap-distance-bottom:0;mso-position-horizontal:center;mso-position-horizontal-relative:page;mso-position-vertical:center;mso-position-vertical-relative:page;mso-width-percent:0;mso-height-percent:0;mso-width-relative:margin;mso-height-relative:margin;v-text-anchor:middle" o:gfxdata="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" fillcolor="#00b4b9 [3208]" stroked="f" strokeweight="1pt">
               <w10:wrap anchorx="page" anchory="page"/>
@@ -8840,7 +8761,7 @@
 </file>
 
 <file path=word/numbering.xml><?xml version="1.0" encoding="utf-8"?>
-<w:numbering xmlns:wpc="http://schemas.microsoft.com/office/word/2010/wordprocessingCanvas" xmlns:cx="http://schemas.microsoft.com/office/drawing/2014/chartex" xmlns:mc="http://schemas.openxmlformats.org/markup-compatibility/2006" xmlns:o="urn:schemas-microsoft-com:office:office" xmlns:r="http://schemas.openxmlformats.org/officeDocument/2006/relationships" xmlns:m="http://schemas.openxmlformats.org/officeDocument/2006/math" xmlns:v="urn:schemas-microsoft-com:vml" xmlns:wp14="http://schemas.microsoft.com/office/word/2010/wordprocessingDrawing" xmlns:wp="http://schemas.openxmlformats.org/drawingml/2006/wordprocessingDrawing" xmlns:w10="urn:schemas-microsoft-com:office:word" xmlns:w="http://schemas.openxmlformats.org/wordprocessingml/2006/main" xmlns:w14="http://schemas.microsoft.com/office/word/2010/wordml" xmlns:w15="http://schemas.microsoft.com/office/word/2012/wordml" xmlns:w16se="http://schemas.microsoft.com/office/word/2015/wordml/symex" xmlns:wpg="http://schemas.microsoft.com/office/word/2010/wordprocessingGroup" xmlns:wpi="http://schemas.microsoft.com/office/word/2010/wordprocessingInk" xmlns:wne="http://schemas.microsoft.com/office/word/2006/wordml" xmlns:wps="http://schemas.microsoft.com/office/word/2010/wordprocessingShape" mc:Ignorable="w14 w15 w16se wp14">
+<w:numbering xmlns:wpc="http://schemas.microsoft.com/office/word/2010/wordprocessingCanvas" xmlns:cx="http://schemas.microsoft.com/office/drawing/2014/chartex" xmlns:cx1="http://schemas.microsoft.com/office/drawing/2015/9/8/chartex" xmlns:mc="http://schemas.openxmlformats.org/markup-compatibility/2006" xmlns:o="urn:schemas-microsoft-com:office:office" xmlns:r="http://schemas.openxmlformats.org/officeDocument/2006/relationships" xmlns:m="http://schemas.openxmlformats.org/officeDocument/2006/math" xmlns:v="urn:schemas-microsoft-com:vml" xmlns:wp14="http://schemas.microsoft.com/office/word/2010/wordprocessingDrawing" xmlns:wp="http://schemas.openxmlformats.org/drawingml/2006/wordprocessingDrawing" xmlns:w10="urn:schemas-microsoft-com:office:word" xmlns:w="http://schemas.openxmlformats.org/wordprocessingml/2006/main" xmlns:w14="http://schemas.microsoft.com/office/word/2010/wordml" xmlns:w15="http://schemas.microsoft.com/office/word/2012/wordml" xmlns:w16se="http://schemas.microsoft.com/office/word/2015/wordml/symex" xmlns:wpg="http://schemas.microsoft.com/office/word/2010/wordprocessingGroup" xmlns:wpi="http://schemas.microsoft.com/office/word/2010/wordprocessingInk" xmlns:wne="http://schemas.microsoft.com/office/word/2006/wordml" xmlns:wps="http://schemas.microsoft.com/office/word/2010/wordprocessingShape" mc:Ignorable="w14 w15 w16se wp14">
   <w:abstractNum w:abstractNumId="0" w15:restartNumberingAfterBreak="0">
     <w:nsid w:val="344330AF"/>
     <w:multiLevelType w:val="multilevel"/>
@@ -10797,20 +10718,20 @@
 </file>
 
 <file path=customXml/item2.xml><?xml version="1.0" encoding="utf-8"?>
+<p:properties xmlns:p="http://schemas.microsoft.com/office/2006/metadata/properties" xmlns:xsi="http://www.w3.org/2001/XMLSchema-instance" xmlns:pc="http://schemas.microsoft.com/office/infopath/2007/PartnerControls">
+  <documentManagement>
+    <IsDocument xmlns="12dd9c95-9fb8-42f9-8875-9970b1585997">true</IsDocument>
+  </documentManagement>
+</p:properties>
+</file>
+
+<file path=customXml/item3.xml><?xml version="1.0" encoding="utf-8"?>
 <?mso-contentType ?>
 <FormTemplates xmlns="http://schemas.microsoft.com/sharepoint/v3/contenttype/forms">
   <Display>DocumentLibraryForm</Display>
   <Edit>DocumentLibraryForm</Edit>
   <New>DocumentLibraryForm</New>
 </FormTemplates>
-</file>
-
-<file path=customXml/item3.xml><?xml version="1.0" encoding="utf-8"?>
-<p:properties xmlns:p="http://schemas.microsoft.com/office/2006/metadata/properties" xmlns:xsi="http://www.w3.org/2001/XMLSchema-instance" xmlns:pc="http://schemas.microsoft.com/office/infopath/2007/PartnerControls">
-  <documentManagement>
-    <IsDocument xmlns="12dd9c95-9fb8-42f9-8875-9970b1585997">true</IsDocument>
-  </documentManagement>
-</p:properties>
 </file>
 
 <file path=customXml/item4.xml><?xml version="1.0" encoding="utf-8"?>
@@ -10836,14 +10757,6 @@
 </file>
 
 <file path=customXml/itemProps2.xml><?xml version="1.0" encoding="utf-8"?>
-<ds:datastoreItem xmlns:ds="http://schemas.openxmlformats.org/officeDocument/2006/customXml" ds:itemID="{14D83DFD-A75A-4180-8FC4-728E8E0EDB8C}">
-  <ds:schemaRefs>
-    <ds:schemaRef ds:uri="http://schemas.microsoft.com/sharepoint/v3/contenttype/forms"/>
-  </ds:schemaRefs>
-</ds:datastoreItem>
-</file>
-
-<file path=customXml/itemProps3.xml><?xml version="1.0" encoding="utf-8"?>
 <ds:datastoreItem xmlns:ds="http://schemas.openxmlformats.org/officeDocument/2006/customXml" ds:itemID="{7B999ACD-7CC7-463D-8208-4077DF79F027}">
   <ds:schemaRefs>
     <ds:schemaRef ds:uri="http://schemas.microsoft.com/office/2006/metadata/properties"/>
@@ -10853,8 +10766,16 @@
 </ds:datastoreItem>
 </file>
 
+<file path=customXml/itemProps3.xml><?xml version="1.0" encoding="utf-8"?>
+<ds:datastoreItem xmlns:ds="http://schemas.openxmlformats.org/officeDocument/2006/customXml" ds:itemID="{14D83DFD-A75A-4180-8FC4-728E8E0EDB8C}">
+  <ds:schemaRefs>
+    <ds:schemaRef ds:uri="http://schemas.microsoft.com/sharepoint/v3/contenttype/forms"/>
+  </ds:schemaRefs>
+</ds:datastoreItem>
+</file>
+
 <file path=customXml/itemProps4.xml><?xml version="1.0" encoding="utf-8"?>
-<ds:datastoreItem xmlns:ds="http://schemas.openxmlformats.org/officeDocument/2006/customXml" ds:itemID="{71AC2222-1958-439E-8674-AE3E2D59084E}">
+<ds:datastoreItem xmlns:ds="http://schemas.openxmlformats.org/officeDocument/2006/customXml" ds:itemID="{A403876B-7FE3-47CA-9400-4B08292486F5}">
   <ds:schemaRefs>
     <ds:schemaRef ds:uri="http://schemas.openxmlformats.org/officeDocument/2006/bibliography"/>
   </ds:schemaRefs>

</xml_diff>